<commit_message>
-Actualización del documento: Seguimiento Pruebas CU. -Actualización del ABM del CU Gestionar Asignatura con el atributo "horasSemanales".
</commit_message>
<xml_diff>
--- a/Construcción/Plan de Iteración 7 - Construccion .docx
+++ b/Construcción/Plan de Iteración 7 - Construccion .docx
@@ -1,6 +1,6 @@
 
 <file path=word/document.xml><?xml version="1.0" encoding="utf-8"?>
-<w:document xmlns:wpc="http://schemas.microsoft.com/office/word/2010/wordprocessingCanvas" xmlns:cx="http://schemas.microsoft.com/office/drawing/2014/chartex" xmlns:cx1="http://schemas.microsoft.com/office/drawing/2015/9/8/chartex" xmlns:cx2="http://schemas.microsoft.com/office/drawing/2015/10/21/chartex" xmlns:cx3="http://schemas.microsoft.com/office/drawing/2016/5/9/chartex" xmlns:cx4="http://schemas.microsoft.com/office/drawing/2016/5/10/chartex" xmlns:cx5="http://schemas.microsoft.com/office/drawing/2016/5/11/chartex" xmlns:cx6="http://schemas.microsoft.com/office/drawing/2016/5/12/chartex" xmlns:cx7="http://schemas.microsoft.com/office/drawing/2016/5/13/chartex" xmlns:cx8="http://schemas.microsoft.com/office/drawing/2016/5/14/chartex" xmlns:mc="http://schemas.openxmlformats.org/markup-compatibility/2006" xmlns:aink="http://schemas.microsoft.com/office/drawing/2016/ink" xmlns:am3d="http://schemas.microsoft.com/office/drawing/2017/model3d" xmlns:o="urn:schemas-microsoft-com:office:office" xmlns:r="http://schemas.openxmlformats.org/officeDocument/2006/relationships" xmlns:m="http://schemas.openxmlformats.org/officeDocument/2006/math" xmlns:v="urn:schemas-microsoft-com:vml" xmlns:wp14="http://schemas.microsoft.com/office/word/2010/wordprocessingDrawing" xmlns:wp="http://schemas.openxmlformats.org/drawingml/2006/wordprocessingDrawing" xmlns:w10="urn:schemas-microsoft-com:office:word" xmlns:w="http://schemas.openxmlformats.org/wordprocessingml/2006/main" xmlns:w14="http://schemas.microsoft.com/office/word/2010/wordml" xmlns:w15="http://schemas.microsoft.com/office/word/2012/wordml" xmlns:w16cid="http://schemas.microsoft.com/office/word/2016/wordml/cid" xmlns:w16se="http://schemas.microsoft.com/office/word/2015/wordml/symex" xmlns:wpg="http://schemas.microsoft.com/office/word/2010/wordprocessingGroup" xmlns:wpi="http://schemas.microsoft.com/office/word/2010/wordprocessingInk" xmlns:wne="http://schemas.microsoft.com/office/word/2006/wordml" xmlns:wps="http://schemas.microsoft.com/office/word/2010/wordprocessingShape" mc:Ignorable="w14 w15 w16se w16cid wp14">
+<w:document xmlns:ve="http://schemas.openxmlformats.org/markup-compatibility/2006" xmlns:o="urn:schemas-microsoft-com:office:office" xmlns:r="http://schemas.openxmlformats.org/officeDocument/2006/relationships" xmlns:m="http://schemas.openxmlformats.org/officeDocument/2006/math" xmlns:v="urn:schemas-microsoft-com:vml" xmlns:wp="http://schemas.openxmlformats.org/drawingml/2006/wordprocessingDrawing" xmlns:w10="urn:schemas-microsoft-com:office:word" xmlns:w="http://schemas.openxmlformats.org/wordprocessingml/2006/main" xmlns:wne="http://schemas.microsoft.com/office/word/2006/wordml">
   <w:body>
     <w:sdt>
       <w:sdtPr>
@@ -109,7 +109,6 @@
             <w:dataBinding w:prefixMappings="xmlns:ns0='http://schemas.openxmlformats.org/package/2006/metadata/core-properties' xmlns:ns1='http://purl.org/dc/elements/1.1/'" w:xpath="/ns0:coreProperties[1]/ns1:title[1]" w:storeItemID="{6C3C8BC8-F283-45AE-878A-BAB7291924A1}"/>
             <w:text/>
           </w:sdtPr>
-          <w:sdtEndPr/>
           <w:sdtContent>
             <w:p>
               <w:pPr>
@@ -144,7 +143,6 @@
             <w:dataBinding w:prefixMappings="xmlns:ns0='http://purl.org/dc/elements/1.1/' xmlns:ns1='http://schemas.openxmlformats.org/package/2006/metadata/core-properties' " w:xpath="/ns1:coreProperties[1]/ns1:category[1]" w:storeItemID="{6C3C8BC8-F283-45AE-878A-BAB7291924A1}"/>
             <w:text/>
           </w:sdtPr>
-          <w:sdtEndPr/>
           <w:sdtContent>
             <w:p>
               <w:pPr>
@@ -179,7 +177,6 @@
             <w:dataBinding w:prefixMappings="xmlns:ns0='http://schemas.openxmlformats.org/package/2006/metadata/core-properties' xmlns:ns1='http://purl.org/dc/elements/1.1/'" w:xpath="/ns0:coreProperties[1]/ns1:subject[1]" w:storeItemID="{6C3C8BC8-F283-45AE-878A-BAB7291924A1}"/>
             <w:text/>
           </w:sdtPr>
-          <w:sdtEndPr/>
           <w:sdtContent>
             <w:p>
               <w:pPr>
@@ -225,7 +222,6 @@
             <w:dataBinding w:prefixMappings="xmlns:ns0='http://schemas.openxmlformats.org/officeDocument/2006/extended-properties' " w:xpath="/ns0:Properties[1]/ns0:Company[1]" w:storeItemID="{6668398D-A668-4E3E-A5EB-62B293D839F1}"/>
             <w:text/>
           </w:sdtPr>
-          <w:sdtEndPr/>
           <w:sdtContent>
             <w:p>
               <w:pPr>
@@ -236,8 +232,17 @@
                   <w:rFonts w:ascii="Times New Roman" w:hAnsi="Times New Roman" w:cs="Times New Roman"/>
                   <w:lang w:val="es-AR"/>
                 </w:rPr>
-                <w:t>VASPA Team</w:t>
+                <w:t xml:space="preserve">VASPA </w:t>
               </w:r>
+              <w:proofErr w:type="spellStart"/>
+              <w:r>
+                <w:rPr>
+                  <w:rFonts w:ascii="Times New Roman" w:hAnsi="Times New Roman" w:cs="Times New Roman"/>
+                  <w:lang w:val="es-AR"/>
+                </w:rPr>
+                <w:t>Team</w:t>
+              </w:r>
+              <w:proofErr w:type="spellEnd"/>
             </w:p>
           </w:sdtContent>
         </w:sdt>
@@ -251,7 +256,6 @@
             <w:dataBinding w:prefixMappings="xmlns:ns0='http://schemas.openxmlformats.org/package/2006/metadata/core-properties' xmlns:ns1='http://purl.org/dc/elements/1.1/'" w:xpath="/ns0:coreProperties[1]/ns1:creator[1]" w:storeItemID="{6C3C8BC8-F283-45AE-878A-BAB7291924A1}"/>
             <w:text/>
           </w:sdtPr>
-          <w:sdtEndPr/>
           <w:sdtContent>
             <w:p>
               <w:pPr>
@@ -303,7 +307,7 @@
                         <a:blip r:embed="rId9" cstate="print">
                           <a:extLst>
                             <a:ext uri="{28A0092B-C50C-407E-A947-70E740481C1C}">
-                              <a14:useLocalDpi xmlns:a14="http://schemas.microsoft.com/office/drawing/2010/main" val="0"/>
+                              <a14:useLocalDpi xmlns:a14="http://schemas.microsoft.com/office/drawing/2010/main" xmlns:wps="http://schemas.microsoft.com/office/word/2010/wordprocessingShape" xmlns:wpi="http://schemas.microsoft.com/office/word/2010/wordprocessingInk" xmlns:wpg="http://schemas.microsoft.com/office/word/2010/wordprocessingGroup" xmlns:w16se="http://schemas.microsoft.com/office/word/2015/wordml/symex" xmlns:w16cid="http://schemas.microsoft.com/office/word/2016/wordml/cid" xmlns:w15="http://schemas.microsoft.com/office/word/2012/wordml" xmlns:w14="http://schemas.microsoft.com/office/word/2010/wordml" xmlns:w="http://schemas.openxmlformats.org/wordprocessingml/2006/main" xmlns:w10="urn:schemas-microsoft-com:office:word" xmlns:wp14="http://schemas.microsoft.com/office/word/2010/wordprocessingDrawing" xmlns:v="urn:schemas-microsoft-com:vml" xmlns:o="urn:schemas-microsoft-com:office:office" xmlns:am3d="http://schemas.microsoft.com/office/drawing/2017/model3d" xmlns:aink="http://schemas.microsoft.com/office/drawing/2016/ink" xmlns:mc="http://schemas.openxmlformats.org/markup-compatibility/2006" xmlns:cx8="http://schemas.microsoft.com/office/drawing/2016/5/14/chartex" xmlns:cx7="http://schemas.microsoft.com/office/drawing/2016/5/13/chartex" xmlns:cx6="http://schemas.microsoft.com/office/drawing/2016/5/12/chartex" xmlns:cx5="http://schemas.microsoft.com/office/drawing/2016/5/11/chartex" xmlns:cx4="http://schemas.microsoft.com/office/drawing/2016/5/10/chartex" xmlns:cx3="http://schemas.microsoft.com/office/drawing/2016/5/9/chartex" xmlns:cx2="http://schemas.microsoft.com/office/drawing/2015/10/21/chartex" xmlns:cx1="http://schemas.microsoft.com/office/drawing/2015/9/8/chartex" xmlns:cx="http://schemas.microsoft.com/office/drawing/2014/chartex" xmlns:wpc="http://schemas.microsoft.com/office/word/2010/wordprocessingCanvas" xmlns="" val="0"/>
                             </a:ext>
                           </a:extLst>
                         </a:blip>
@@ -502,7 +506,7 @@
                     <a:blip r:embed="rId9" cstate="print">
                       <a:extLst>
                         <a:ext uri="{28A0092B-C50C-407E-A947-70E740481C1C}">
-                          <a14:useLocalDpi xmlns:a14="http://schemas.microsoft.com/office/drawing/2010/main" val="0"/>
+                          <a14:useLocalDpi xmlns:a14="http://schemas.microsoft.com/office/drawing/2010/main" xmlns:wps="http://schemas.microsoft.com/office/word/2010/wordprocessingShape" xmlns:wpi="http://schemas.microsoft.com/office/word/2010/wordprocessingInk" xmlns:wpg="http://schemas.microsoft.com/office/word/2010/wordprocessingGroup" xmlns:w16se="http://schemas.microsoft.com/office/word/2015/wordml/symex" xmlns:w16cid="http://schemas.microsoft.com/office/word/2016/wordml/cid" xmlns:w15="http://schemas.microsoft.com/office/word/2012/wordml" xmlns:w14="http://schemas.microsoft.com/office/word/2010/wordml" xmlns:w="http://schemas.openxmlformats.org/wordprocessingml/2006/main" xmlns:w10="urn:schemas-microsoft-com:office:word" xmlns:wp14="http://schemas.microsoft.com/office/word/2010/wordprocessingDrawing" xmlns:v="urn:schemas-microsoft-com:vml" xmlns:o="urn:schemas-microsoft-com:office:office" xmlns:am3d="http://schemas.microsoft.com/office/drawing/2017/model3d" xmlns:aink="http://schemas.microsoft.com/office/drawing/2016/ink" xmlns:mc="http://schemas.openxmlformats.org/markup-compatibility/2006" xmlns:cx8="http://schemas.microsoft.com/office/drawing/2016/5/14/chartex" xmlns:cx7="http://schemas.microsoft.com/office/drawing/2016/5/13/chartex" xmlns:cx6="http://schemas.microsoft.com/office/drawing/2016/5/12/chartex" xmlns:cx5="http://schemas.microsoft.com/office/drawing/2016/5/11/chartex" xmlns:cx4="http://schemas.microsoft.com/office/drawing/2016/5/10/chartex" xmlns:cx3="http://schemas.microsoft.com/office/drawing/2016/5/9/chartex" xmlns:cx2="http://schemas.microsoft.com/office/drawing/2015/10/21/chartex" xmlns:cx1="http://schemas.microsoft.com/office/drawing/2015/9/8/chartex" xmlns:cx="http://schemas.microsoft.com/office/drawing/2014/chartex" xmlns:wpc="http://schemas.microsoft.com/office/word/2010/wordprocessingCanvas" xmlns="" val="0"/>
                         </a:ext>
                       </a:extLst>
                     </a:blip>
@@ -560,11 +564,10 @@
           <w:docPartUnique/>
         </w:docPartObj>
       </w:sdtPr>
-      <w:sdtEndPr/>
       <w:sdtContent>
         <w:p>
           <w:pPr>
-            <w:pStyle w:val="TtuloTDC"/>
+            <w:pStyle w:val="TtulodeTDC"/>
             <w:tabs>
               <w:tab w:val="left" w:pos="5954"/>
             </w:tabs>
@@ -1250,7 +1253,6 @@
         <w:dataBinding w:prefixMappings="xmlns:ns0='http://purl.org/dc/elements/1.1/' xmlns:ns1='http://schemas.openxmlformats.org/package/2006/metadata/core-properties' " w:xpath="/ns1:coreProperties[1]/ns0:title[1]" w:storeItemID="{6C3C8BC8-F283-45AE-878A-BAB7291924A1}"/>
         <w:text/>
       </w:sdtPr>
-      <w:sdtEndPr/>
       <w:sdtContent>
         <w:p>
           <w:pPr>
@@ -1511,7 +1513,15 @@
         </w:numPr>
       </w:pPr>
       <w:r>
-        <w:t>Agregar atributo “fechaCarga”</w:t>
+        <w:t>Agregar atributo “</w:t>
+      </w:r>
+      <w:proofErr w:type="spellStart"/>
+      <w:r>
+        <w:t>fechaCarga</w:t>
+      </w:r>
+      <w:proofErr w:type="spellEnd"/>
+      <w:r>
+        <w:t>”</w:t>
       </w:r>
       <w:r>
         <w:t xml:space="preserve"> a la tabla PROGRAMA en la Base de Datos.</w:t>
@@ -1538,7 +1548,15 @@
         </w:numPr>
       </w:pPr>
       <w:r>
-        <w:t>Agregar atributo “horasCursada” en la tabla ASIGNATURA en la Base de Datos.</w:t>
+        <w:t>Agregar atributo “</w:t>
+      </w:r>
+      <w:proofErr w:type="spellStart"/>
+      <w:r>
+        <w:t>horasCursada</w:t>
+      </w:r>
+      <w:proofErr w:type="spellEnd"/>
+      <w:r>
+        <w:t>” en la tabla ASIGNATURA en la Base de Datos.</w:t>
       </w:r>
     </w:p>
     <w:p>
@@ -1640,7 +1658,15 @@
         </w:numPr>
       </w:pPr>
       <w:r>
-        <w:t>Dar un cierre a la documentación semi terminada, eliminando secciones innecesarias y completando las que no se hayan completado en su momento.</w:t>
+        <w:t xml:space="preserve">Dar un cierre a la documentación </w:t>
+      </w:r>
+      <w:proofErr w:type="spellStart"/>
+      <w:r>
+        <w:t>semi</w:t>
+      </w:r>
+      <w:proofErr w:type="spellEnd"/>
+      <w:r>
+        <w:t xml:space="preserve"> terminada, eliminando secciones innecesarias y completando las que no se hayan completado en su momento.</w:t>
       </w:r>
     </w:p>
     <w:p>
@@ -1652,7 +1678,18 @@
         </w:numPr>
       </w:pPr>
       <w:r>
-        <w:t>Corregir CU Gestionar Asignatura. Se va a agregar el atributo “horasCursada” sobre la tabla ASIGNATURA por lo tanto debe agregarse en el ABM de Asignatura</w:t>
+        <w:t>Corregir CU Gestionar Asignatura. Se va a agregar el atributo “</w:t>
+      </w:r>
+      <w:proofErr w:type="spellStart"/>
+      <w:r>
+        <w:t>horas</w:t>
+      </w:r>
+      <w:r>
+        <w:t>Semanales</w:t>
+      </w:r>
+      <w:proofErr w:type="spellEnd"/>
+      <w:r>
+        <w:t>” sobre la tabla ASIGNATURA por lo tanto debe agregarse en el ABM de Asignatura</w:t>
       </w:r>
       <w:r>
         <w:t>.</w:t>
@@ -1670,7 +1707,15 @@
         <w:ind w:left="0" w:firstLine="0"/>
       </w:pPr>
       <w:r>
-        <w:t xml:space="preserve">En caso de que algún integrante del VASPA Team finalice antes de lo planificado con sus tareas, colaborará con los otros </w:t>
+        <w:t xml:space="preserve">En caso de que algún integrante del VASPA </w:t>
+      </w:r>
+      <w:proofErr w:type="spellStart"/>
+      <w:r>
+        <w:t>Team</w:t>
+      </w:r>
+      <w:proofErr w:type="spellEnd"/>
+      <w:r>
+        <w:t xml:space="preserve"> finalice antes de lo planificado con sus tareas, colaborará con los otros </w:t>
       </w:r>
       <w:r>
         <w:t xml:space="preserve">integrantes. </w:t>
@@ -1682,7 +1727,15 @@
         <w:ind w:left="0" w:firstLine="0"/>
       </w:pPr>
       <w:r>
-        <w:t>Se plantea realizar una reunión en diciembre para: resolver dudas, agregar tareas en caso de que se hayan terminado o replanificar en caso de que falten muchas tareas por realizar.</w:t>
+        <w:t xml:space="preserve">Se plantea realizar una reunión en diciembre para: resolver dudas, agregar tareas en caso de que se hayan terminado o </w:t>
+      </w:r>
+      <w:proofErr w:type="spellStart"/>
+      <w:r>
+        <w:t>replanificar</w:t>
+      </w:r>
+      <w:proofErr w:type="spellEnd"/>
+      <w:r>
+        <w:t xml:space="preserve"> en caso de que falten muchas tareas por realizar.</w:t>
       </w:r>
     </w:p>
     <w:p>
@@ -1781,7 +1834,15 @@
         <w:pStyle w:val="PSI-Normal"/>
       </w:pPr>
       <w:r>
-        <w:t>Los tres integrantes de VASPA Team tienen computadoras con acceso a internet y capacidades de hardware suficientes para soportar la programación y el procesamiento del proyecto.</w:t>
+        <w:t xml:space="preserve">Los tres integrantes de VASPA </w:t>
+      </w:r>
+      <w:proofErr w:type="spellStart"/>
+      <w:r>
+        <w:t>Team</w:t>
+      </w:r>
+      <w:proofErr w:type="spellEnd"/>
+      <w:r>
+        <w:t xml:space="preserve"> tienen computadoras con acceso a internet y capacidades de hardware suficientes para soportar la programación y el procesamiento del proyecto.</w:t>
       </w:r>
     </w:p>
     <w:p>
@@ -1840,7 +1901,7 @@
 </file>
 
 <file path=word/endnotes.xml><?xml version="1.0" encoding="utf-8"?>
-<w:endnotes xmlns:wpc="http://schemas.microsoft.com/office/word/2010/wordprocessingCanvas" xmlns:cx="http://schemas.microsoft.com/office/drawing/2014/chartex" xmlns:cx1="http://schemas.microsoft.com/office/drawing/2015/9/8/chartex" xmlns:cx2="http://schemas.microsoft.com/office/drawing/2015/10/21/chartex" xmlns:cx3="http://schemas.microsoft.com/office/drawing/2016/5/9/chartex" xmlns:cx4="http://schemas.microsoft.com/office/drawing/2016/5/10/chartex" xmlns:cx5="http://schemas.microsoft.com/office/drawing/2016/5/11/chartex" xmlns:cx6="http://schemas.microsoft.com/office/drawing/2016/5/12/chartex" xmlns:cx7="http://schemas.microsoft.com/office/drawing/2016/5/13/chartex" xmlns:cx8="http://schemas.microsoft.com/office/drawing/2016/5/14/chartex" xmlns:mc="http://schemas.openxmlformats.org/markup-compatibility/2006" xmlns:aink="http://schemas.microsoft.com/office/drawing/2016/ink" xmlns:am3d="http://schemas.microsoft.com/office/drawing/2017/model3d" xmlns:o="urn:schemas-microsoft-com:office:office" xmlns:r="http://schemas.openxmlformats.org/officeDocument/2006/relationships" xmlns:m="http://schemas.openxmlformats.org/officeDocument/2006/math" xmlns:v="urn:schemas-microsoft-com:vml" xmlns:wp14="http://schemas.microsoft.com/office/word/2010/wordprocessingDrawing" xmlns:wp="http://schemas.openxmlformats.org/drawingml/2006/wordprocessingDrawing" xmlns:w10="urn:schemas-microsoft-com:office:word" xmlns:w="http://schemas.openxmlformats.org/wordprocessingml/2006/main" xmlns:w14="http://schemas.microsoft.com/office/word/2010/wordml" xmlns:w15="http://schemas.microsoft.com/office/word/2012/wordml" xmlns:w16cid="http://schemas.microsoft.com/office/word/2016/wordml/cid" xmlns:w16se="http://schemas.microsoft.com/office/word/2015/wordml/symex" xmlns:wpg="http://schemas.microsoft.com/office/word/2010/wordprocessingGroup" xmlns:wpi="http://schemas.microsoft.com/office/word/2010/wordprocessingInk" xmlns:wne="http://schemas.microsoft.com/office/word/2006/wordml" xmlns:wps="http://schemas.microsoft.com/office/word/2010/wordprocessingShape" mc:Ignorable="w14 w15 w16se w16cid wp14">
+<w:endnotes xmlns:ve="http://schemas.openxmlformats.org/markup-compatibility/2006" xmlns:o="urn:schemas-microsoft-com:office:office" xmlns:r="http://schemas.openxmlformats.org/officeDocument/2006/relationships" xmlns:m="http://schemas.openxmlformats.org/officeDocument/2006/math" xmlns:v="urn:schemas-microsoft-com:vml" xmlns:wp="http://schemas.openxmlformats.org/drawingml/2006/wordprocessingDrawing" xmlns:w10="urn:schemas-microsoft-com:office:word" xmlns:w="http://schemas.openxmlformats.org/wordprocessingml/2006/main" xmlns:wne="http://schemas.microsoft.com/office/word/2006/wordml">
   <w:endnote w:type="separator" w:id="-1">
     <w:p>
       <w:pPr>
@@ -1867,7 +1928,7 @@
 </file>
 
 <file path=word/footer1.xml><?xml version="1.0" encoding="utf-8"?>
-<w:ftr xmlns:wpc="http://schemas.microsoft.com/office/word/2010/wordprocessingCanvas" xmlns:cx="http://schemas.microsoft.com/office/drawing/2014/chartex" xmlns:cx1="http://schemas.microsoft.com/office/drawing/2015/9/8/chartex" xmlns:cx2="http://schemas.microsoft.com/office/drawing/2015/10/21/chartex" xmlns:cx3="http://schemas.microsoft.com/office/drawing/2016/5/9/chartex" xmlns:cx4="http://schemas.microsoft.com/office/drawing/2016/5/10/chartex" xmlns:cx5="http://schemas.microsoft.com/office/drawing/2016/5/11/chartex" xmlns:cx6="http://schemas.microsoft.com/office/drawing/2016/5/12/chartex" xmlns:cx7="http://schemas.microsoft.com/office/drawing/2016/5/13/chartex" xmlns:cx8="http://schemas.microsoft.com/office/drawing/2016/5/14/chartex" xmlns:mc="http://schemas.openxmlformats.org/markup-compatibility/2006" xmlns:aink="http://schemas.microsoft.com/office/drawing/2016/ink" xmlns:am3d="http://schemas.microsoft.com/office/drawing/2017/model3d" xmlns:o="urn:schemas-microsoft-com:office:office" xmlns:r="http://schemas.openxmlformats.org/officeDocument/2006/relationships" xmlns:m="http://schemas.openxmlformats.org/officeDocument/2006/math" xmlns:v="urn:schemas-microsoft-com:vml" xmlns:wp14="http://schemas.microsoft.com/office/word/2010/wordprocessingDrawing" xmlns:wp="http://schemas.openxmlformats.org/drawingml/2006/wordprocessingDrawing" xmlns:w10="urn:schemas-microsoft-com:office:word" xmlns:w="http://schemas.openxmlformats.org/wordprocessingml/2006/main" xmlns:w14="http://schemas.microsoft.com/office/word/2010/wordml" xmlns:w15="http://schemas.microsoft.com/office/word/2012/wordml" xmlns:w16cid="http://schemas.microsoft.com/office/word/2016/wordml/cid" xmlns:w16se="http://schemas.microsoft.com/office/word/2015/wordml/symex" xmlns:wpg="http://schemas.microsoft.com/office/word/2010/wordprocessingGroup" xmlns:wpi="http://schemas.microsoft.com/office/word/2010/wordprocessingInk" xmlns:wne="http://schemas.microsoft.com/office/word/2006/wordml" xmlns:wps="http://schemas.microsoft.com/office/word/2010/wordprocessingShape" mc:Ignorable="w14 w15 w16se w16cid wp14">
+<w:ftr xmlns:ve="http://schemas.openxmlformats.org/markup-compatibility/2006" xmlns:o="urn:schemas-microsoft-com:office:office" xmlns:r="http://schemas.openxmlformats.org/officeDocument/2006/relationships" xmlns:m="http://schemas.openxmlformats.org/officeDocument/2006/math" xmlns:v="urn:schemas-microsoft-com:vml" xmlns:wp="http://schemas.openxmlformats.org/drawingml/2006/wordprocessingDrawing" xmlns:w10="urn:schemas-microsoft-com:office:word" xmlns:w="http://schemas.openxmlformats.org/wordprocessingml/2006/main" xmlns:wne="http://schemas.microsoft.com/office/word/2006/wordml">
   <w:p>
     <w:pPr>
       <w:tabs>
@@ -1881,14 +1942,21 @@
         <w:dataBinding w:prefixMappings="xmlns:ns0='http://schemas.openxmlformats.org/officeDocument/2006/extended-properties' " w:xpath="/ns0:Properties[1]/ns0:Company[1]" w:storeItemID="{6668398D-A668-4E3E-A5EB-62B293D839F1}"/>
         <w:text/>
       </w:sdtPr>
-      <w:sdtEndPr/>
       <w:sdtContent>
         <w:r>
           <w:rPr>
             <w:lang w:val="es-AR"/>
           </w:rPr>
-          <w:t>VASPA Team</w:t>
+          <w:t xml:space="preserve">VASPA </w:t>
         </w:r>
+        <w:proofErr w:type="spellStart"/>
+        <w:r>
+          <w:rPr>
+            <w:lang w:val="es-AR"/>
+          </w:rPr>
+          <w:t>Team</w:t>
+        </w:r>
+        <w:proofErr w:type="spellEnd"/>
       </w:sdtContent>
     </w:sdt>
     <w:r>
@@ -1927,7 +1995,6 @@
           <w:docPartUnique/>
         </w:docPartObj>
       </w:sdtPr>
-      <w:sdtEndPr/>
       <w:sdtContent>
         <w:r>
           <w:tab/>
@@ -2039,7 +2106,6 @@
       <w:dataBinding w:prefixMappings="xmlns:ns0='http://purl.org/dc/elements/1.1/' xmlns:ns1='http://schemas.openxmlformats.org/package/2006/metadata/core-properties' " w:xpath="/ns1:coreProperties[1]/ns0:creator[1]" w:storeItemID="{6C3C8BC8-F283-45AE-878A-BAB7291924A1}"/>
       <w:text/>
     </w:sdtPr>
-    <w:sdtEndPr/>
     <w:sdtContent>
       <w:p>
         <w:pPr>
@@ -2058,7 +2124,7 @@
 </file>
 
 <file path=word/footnotes.xml><?xml version="1.0" encoding="utf-8"?>
-<w:footnotes xmlns:wpc="http://schemas.microsoft.com/office/word/2010/wordprocessingCanvas" xmlns:cx="http://schemas.microsoft.com/office/drawing/2014/chartex" xmlns:cx1="http://schemas.microsoft.com/office/drawing/2015/9/8/chartex" xmlns:cx2="http://schemas.microsoft.com/office/drawing/2015/10/21/chartex" xmlns:cx3="http://schemas.microsoft.com/office/drawing/2016/5/9/chartex" xmlns:cx4="http://schemas.microsoft.com/office/drawing/2016/5/10/chartex" xmlns:cx5="http://schemas.microsoft.com/office/drawing/2016/5/11/chartex" xmlns:cx6="http://schemas.microsoft.com/office/drawing/2016/5/12/chartex" xmlns:cx7="http://schemas.microsoft.com/office/drawing/2016/5/13/chartex" xmlns:cx8="http://schemas.microsoft.com/office/drawing/2016/5/14/chartex" xmlns:mc="http://schemas.openxmlformats.org/markup-compatibility/2006" xmlns:aink="http://schemas.microsoft.com/office/drawing/2016/ink" xmlns:am3d="http://schemas.microsoft.com/office/drawing/2017/model3d" xmlns:o="urn:schemas-microsoft-com:office:office" xmlns:r="http://schemas.openxmlformats.org/officeDocument/2006/relationships" xmlns:m="http://schemas.openxmlformats.org/officeDocument/2006/math" xmlns:v="urn:schemas-microsoft-com:vml" xmlns:wp14="http://schemas.microsoft.com/office/word/2010/wordprocessingDrawing" xmlns:wp="http://schemas.openxmlformats.org/drawingml/2006/wordprocessingDrawing" xmlns:w10="urn:schemas-microsoft-com:office:word" xmlns:w="http://schemas.openxmlformats.org/wordprocessingml/2006/main" xmlns:w14="http://schemas.microsoft.com/office/word/2010/wordml" xmlns:w15="http://schemas.microsoft.com/office/word/2012/wordml" xmlns:w16cid="http://schemas.microsoft.com/office/word/2016/wordml/cid" xmlns:w16se="http://schemas.microsoft.com/office/word/2015/wordml/symex" xmlns:wpg="http://schemas.microsoft.com/office/word/2010/wordprocessingGroup" xmlns:wpi="http://schemas.microsoft.com/office/word/2010/wordprocessingInk" xmlns:wne="http://schemas.microsoft.com/office/word/2006/wordml" xmlns:wps="http://schemas.microsoft.com/office/word/2010/wordprocessingShape" mc:Ignorable="w14 w15 w16se w16cid wp14">
+<w:footnotes xmlns:ve="http://schemas.openxmlformats.org/markup-compatibility/2006" xmlns:o="urn:schemas-microsoft-com:office:office" xmlns:r="http://schemas.openxmlformats.org/officeDocument/2006/relationships" xmlns:m="http://schemas.openxmlformats.org/officeDocument/2006/math" xmlns:v="urn:schemas-microsoft-com:vml" xmlns:wp="http://schemas.openxmlformats.org/drawingml/2006/wordprocessingDrawing" xmlns:w10="urn:schemas-microsoft-com:office:word" xmlns:w="http://schemas.openxmlformats.org/wordprocessingml/2006/main" xmlns:wne="http://schemas.microsoft.com/office/word/2006/wordml">
   <w:footnote w:type="separator" w:id="-1">
     <w:p>
       <w:pPr>
@@ -2085,7 +2151,7 @@
 </file>
 
 <file path=word/header1.xml><?xml version="1.0" encoding="utf-8"?>
-<w:hdr xmlns:wpc="http://schemas.microsoft.com/office/word/2010/wordprocessingCanvas" xmlns:cx="http://schemas.microsoft.com/office/drawing/2014/chartex" xmlns:cx1="http://schemas.microsoft.com/office/drawing/2015/9/8/chartex" xmlns:cx2="http://schemas.microsoft.com/office/drawing/2015/10/21/chartex" xmlns:cx3="http://schemas.microsoft.com/office/drawing/2016/5/9/chartex" xmlns:cx4="http://schemas.microsoft.com/office/drawing/2016/5/10/chartex" xmlns:cx5="http://schemas.microsoft.com/office/drawing/2016/5/11/chartex" xmlns:cx6="http://schemas.microsoft.com/office/drawing/2016/5/12/chartex" xmlns:cx7="http://schemas.microsoft.com/office/drawing/2016/5/13/chartex" xmlns:cx8="http://schemas.microsoft.com/office/drawing/2016/5/14/chartex" xmlns:mc="http://schemas.openxmlformats.org/markup-compatibility/2006" xmlns:aink="http://schemas.microsoft.com/office/drawing/2016/ink" xmlns:am3d="http://schemas.microsoft.com/office/drawing/2017/model3d" xmlns:o="urn:schemas-microsoft-com:office:office" xmlns:r="http://schemas.openxmlformats.org/officeDocument/2006/relationships" xmlns:m="http://schemas.openxmlformats.org/officeDocument/2006/math" xmlns:v="urn:schemas-microsoft-com:vml" xmlns:wp14="http://schemas.microsoft.com/office/word/2010/wordprocessingDrawing" xmlns:wp="http://schemas.openxmlformats.org/drawingml/2006/wordprocessingDrawing" xmlns:w10="urn:schemas-microsoft-com:office:word" xmlns:w="http://schemas.openxmlformats.org/wordprocessingml/2006/main" xmlns:w14="http://schemas.microsoft.com/office/word/2010/wordml" xmlns:w15="http://schemas.microsoft.com/office/word/2012/wordml" xmlns:w16cid="http://schemas.microsoft.com/office/word/2016/wordml/cid" xmlns:w16se="http://schemas.microsoft.com/office/word/2015/wordml/symex" xmlns:wpg="http://schemas.microsoft.com/office/word/2010/wordprocessingGroup" xmlns:wpi="http://schemas.microsoft.com/office/word/2010/wordprocessingInk" xmlns:wne="http://schemas.microsoft.com/office/word/2006/wordml" xmlns:wps="http://schemas.microsoft.com/office/word/2010/wordprocessingShape" mc:Ignorable="w14 w15 w16se w16cid wp14">
+<w:hdr xmlns:ve="http://schemas.openxmlformats.org/markup-compatibility/2006" xmlns:o="urn:schemas-microsoft-com:office:office" xmlns:r="http://schemas.openxmlformats.org/officeDocument/2006/relationships" xmlns:m="http://schemas.openxmlformats.org/officeDocument/2006/math" xmlns:v="urn:schemas-microsoft-com:vml" xmlns:wp="http://schemas.openxmlformats.org/drawingml/2006/wordprocessingDrawing" xmlns:w10="urn:schemas-microsoft-com:office:word" xmlns:w="http://schemas.openxmlformats.org/wordprocessingml/2006/main" xmlns:wne="http://schemas.microsoft.com/office/word/2006/wordml">
   <w:p>
     <w:pPr>
       <w:pStyle w:val="Encabezado"/>
@@ -2101,7 +2167,7 @@
         <w:lang w:val="es-AR" w:eastAsia="es-AR"/>
       </w:rPr>
       <w:drawing>
-        <wp:anchor distT="0" distB="0" distL="114300" distR="114300" simplePos="0" relativeHeight="251659264" behindDoc="0" locked="0" layoutInCell="1" allowOverlap="1" wp14:anchorId="23BAA8E4" wp14:editId="4AEDEC13">
+        <wp:anchor distT="0" distB="0" distL="114300" distR="114300" simplePos="0" relativeHeight="251659264" behindDoc="0" locked="0" layoutInCell="1" allowOverlap="1">
           <wp:simplePos x="0" y="0"/>
           <wp:positionH relativeFrom="margin">
             <wp:posOffset>5234940</wp:posOffset>
@@ -2127,7 +2193,7 @@
                   <a:blip r:embed="rId1">
                     <a:extLst>
                       <a:ext uri="{28A0092B-C50C-407E-A947-70E740481C1C}">
-                        <a14:useLocalDpi xmlns:a14="http://schemas.microsoft.com/office/drawing/2010/main" val="0"/>
+                        <a14:useLocalDpi xmlns:a14="http://schemas.microsoft.com/office/drawing/2010/main" xmlns:wps="http://schemas.microsoft.com/office/word/2010/wordprocessingShape" xmlns:wpi="http://schemas.microsoft.com/office/word/2010/wordprocessingInk" xmlns:wpg="http://schemas.microsoft.com/office/word/2010/wordprocessingGroup" xmlns:w16se="http://schemas.microsoft.com/office/word/2015/wordml/symex" xmlns:w16cid="http://schemas.microsoft.com/office/word/2016/wordml/cid" xmlns:w15="http://schemas.microsoft.com/office/word/2012/wordml" xmlns:w14="http://schemas.microsoft.com/office/word/2010/wordml" xmlns:w="http://schemas.openxmlformats.org/wordprocessingml/2006/main" xmlns:w10="urn:schemas-microsoft-com:office:word" xmlns:wp14="http://schemas.microsoft.com/office/word/2010/wordprocessingDrawing" xmlns:v="urn:schemas-microsoft-com:vml" xmlns:o="urn:schemas-microsoft-com:office:office" xmlns:am3d="http://schemas.microsoft.com/office/drawing/2017/model3d" xmlns:aink="http://schemas.microsoft.com/office/drawing/2016/ink" xmlns:mc="http://schemas.openxmlformats.org/markup-compatibility/2006" xmlns:cx8="http://schemas.microsoft.com/office/drawing/2016/5/14/chartex" xmlns:cx7="http://schemas.microsoft.com/office/drawing/2016/5/13/chartex" xmlns:cx6="http://schemas.microsoft.com/office/drawing/2016/5/12/chartex" xmlns:cx5="http://schemas.microsoft.com/office/drawing/2016/5/11/chartex" xmlns:cx4="http://schemas.microsoft.com/office/drawing/2016/5/10/chartex" xmlns:cx3="http://schemas.microsoft.com/office/drawing/2016/5/9/chartex" xmlns:cx2="http://schemas.microsoft.com/office/drawing/2015/10/21/chartex" xmlns:cx1="http://schemas.microsoft.com/office/drawing/2015/9/8/chartex" xmlns:cx="http://schemas.microsoft.com/office/drawing/2014/chartex" xmlns:wpc="http://schemas.microsoft.com/office/word/2010/wordprocessingCanvas" xmlns="" val="0"/>
                       </a:ext>
                     </a:extLst>
                   </a:blip>
@@ -2160,7 +2226,6 @@
         <w:dataBinding w:prefixMappings="xmlns:ns0='http://schemas.openxmlformats.org/package/2006/metadata/core-properties' xmlns:ns1='http://purl.org/dc/elements/1.1/'" w:xpath="/ns0:coreProperties[1]/ns1:title[1]" w:storeItemID="{6C3C8BC8-F283-45AE-878A-BAB7291924A1}"/>
         <w:text/>
       </w:sdtPr>
-      <w:sdtEndPr/>
       <w:sdtContent>
         <w:r>
           <w:rPr>
@@ -2187,7 +2252,6 @@
         <w:dataBinding w:prefixMappings="xmlns:ns0='http://purl.org/dc/elements/1.1/' xmlns:ns1='http://schemas.openxmlformats.org/package/2006/metadata/core-properties' " w:xpath="/ns1:coreProperties[1]/ns1:category[1]" w:storeItemID="{6C3C8BC8-F283-45AE-878A-BAB7291924A1}"/>
         <w:text/>
       </w:sdtPr>
-      <w:sdtEndPr/>
       <w:sdtContent>
         <w:r>
           <w:rPr>
@@ -2226,7 +2290,7 @@
         <w:lang w:val="es-AR" w:eastAsia="es-AR"/>
       </w:rPr>
       <w:drawing>
-        <wp:anchor distT="0" distB="0" distL="114300" distR="114300" simplePos="0" relativeHeight="251657216" behindDoc="0" locked="0" layoutInCell="1" allowOverlap="1" wp14:anchorId="2486660D" wp14:editId="5305CFB2">
+        <wp:anchor distT="0" distB="0" distL="114300" distR="114300" simplePos="0" relativeHeight="251657216" behindDoc="0" locked="0" layoutInCell="1" allowOverlap="1">
           <wp:simplePos x="0" y="0"/>
           <wp:positionH relativeFrom="margin">
             <wp:posOffset>-470535</wp:posOffset>
@@ -2325,7 +2389,6 @@
         <w:dataBinding w:prefixMappings="xmlns:ns0='http://schemas.openxmlformats.org/package/2006/metadata/core-properties' xmlns:ns1='http://purl.org/dc/elements/1.1/'" w:xpath="/ns0:coreProperties[1]/ns1:subject[1]" w:storeItemID="{6C3C8BC8-F283-45AE-878A-BAB7291924A1}"/>
         <w:text/>
       </w:sdtPr>
-      <w:sdtEndPr/>
       <w:sdtContent>
         <w:r>
           <w:rPr>
@@ -2348,8 +2411,8 @@
 </file>
 
 <file path=word/numbering.xml><?xml version="1.0" encoding="utf-8"?>
-<w:numbering xmlns:wpc="http://schemas.microsoft.com/office/word/2010/wordprocessingCanvas" xmlns:cx="http://schemas.microsoft.com/office/drawing/2014/chartex" xmlns:cx1="http://schemas.microsoft.com/office/drawing/2015/9/8/chartex" xmlns:cx2="http://schemas.microsoft.com/office/drawing/2015/10/21/chartex" xmlns:cx3="http://schemas.microsoft.com/office/drawing/2016/5/9/chartex" xmlns:cx4="http://schemas.microsoft.com/office/drawing/2016/5/10/chartex" xmlns:cx5="http://schemas.microsoft.com/office/drawing/2016/5/11/chartex" xmlns:cx6="http://schemas.microsoft.com/office/drawing/2016/5/12/chartex" xmlns:cx7="http://schemas.microsoft.com/office/drawing/2016/5/13/chartex" xmlns:cx8="http://schemas.microsoft.com/office/drawing/2016/5/14/chartex" xmlns:mc="http://schemas.openxmlformats.org/markup-compatibility/2006" xmlns:aink="http://schemas.microsoft.com/office/drawing/2016/ink" xmlns:am3d="http://schemas.microsoft.com/office/drawing/2017/model3d" xmlns:o="urn:schemas-microsoft-com:office:office" xmlns:r="http://schemas.openxmlformats.org/officeDocument/2006/relationships" xmlns:m="http://schemas.openxmlformats.org/officeDocument/2006/math" xmlns:v="urn:schemas-microsoft-com:vml" xmlns:wp14="http://schemas.microsoft.com/office/word/2010/wordprocessingDrawing" xmlns:wp="http://schemas.openxmlformats.org/drawingml/2006/wordprocessingDrawing" xmlns:w10="urn:schemas-microsoft-com:office:word" xmlns:w="http://schemas.openxmlformats.org/wordprocessingml/2006/main" xmlns:w14="http://schemas.microsoft.com/office/word/2010/wordml" xmlns:w15="http://schemas.microsoft.com/office/word/2012/wordml" xmlns:w16cid="http://schemas.microsoft.com/office/word/2016/wordml/cid" xmlns:w16se="http://schemas.microsoft.com/office/word/2015/wordml/symex" xmlns:wpg="http://schemas.microsoft.com/office/word/2010/wordprocessingGroup" xmlns:wpi="http://schemas.microsoft.com/office/word/2010/wordprocessingInk" xmlns:wne="http://schemas.microsoft.com/office/word/2006/wordml" xmlns:wps="http://schemas.microsoft.com/office/word/2010/wordprocessingShape" mc:Ignorable="w14 w15 w16se w16cid wp14">
-  <w:abstractNum w:abstractNumId="0" w15:restartNumberingAfterBreak="0">
+<w:numbering xmlns:ve="http://schemas.openxmlformats.org/markup-compatibility/2006" xmlns:o="urn:schemas-microsoft-com:office:office" xmlns:r="http://schemas.openxmlformats.org/officeDocument/2006/relationships" xmlns:m="http://schemas.openxmlformats.org/officeDocument/2006/math" xmlns:v="urn:schemas-microsoft-com:vml" xmlns:wp="http://schemas.openxmlformats.org/drawingml/2006/wordprocessingDrawing" xmlns:w10="urn:schemas-microsoft-com:office:word" xmlns:w="http://schemas.openxmlformats.org/wordprocessingml/2006/main" xmlns:wne="http://schemas.microsoft.com/office/word/2006/wordml">
+  <w:abstractNum w:abstractNumId="0">
     <w:nsid w:val="00000003"/>
     <w:multiLevelType w:val="multilevel"/>
     <w:tmpl w:val="00000003"/>
@@ -2507,7 +2570,7 @@
       </w:rPr>
     </w:lvl>
   </w:abstractNum>
-  <w:abstractNum w:abstractNumId="1" w15:restartNumberingAfterBreak="0">
+  <w:abstractNum w:abstractNumId="1">
     <w:nsid w:val="00000004"/>
     <w:multiLevelType w:val="multilevel"/>
     <w:tmpl w:val="796A7516"/>
@@ -2665,7 +2728,7 @@
       </w:rPr>
     </w:lvl>
   </w:abstractNum>
-  <w:abstractNum w:abstractNumId="2" w15:restartNumberingAfterBreak="0">
+  <w:abstractNum w:abstractNumId="2">
     <w:nsid w:val="00000005"/>
     <w:multiLevelType w:val="multilevel"/>
     <w:tmpl w:val="00000005"/>
@@ -2823,7 +2886,7 @@
       </w:rPr>
     </w:lvl>
   </w:abstractNum>
-  <w:abstractNum w:abstractNumId="3" w15:restartNumberingAfterBreak="0">
+  <w:abstractNum w:abstractNumId="3">
     <w:nsid w:val="00000006"/>
     <w:multiLevelType w:val="multilevel"/>
     <w:tmpl w:val="00000006"/>
@@ -2981,7 +3044,7 @@
       </w:rPr>
     </w:lvl>
   </w:abstractNum>
-  <w:abstractNum w:abstractNumId="4" w15:restartNumberingAfterBreak="0">
+  <w:abstractNum w:abstractNumId="4">
     <w:nsid w:val="096B1080"/>
     <w:multiLevelType w:val="hybridMultilevel"/>
     <w:tmpl w:val="52109FF8"/>
@@ -3094,7 +3157,7 @@
       </w:rPr>
     </w:lvl>
   </w:abstractNum>
-  <w:abstractNum w:abstractNumId="5" w15:restartNumberingAfterBreak="0">
+  <w:abstractNum w:abstractNumId="5">
     <w:nsid w:val="11EC450D"/>
     <w:multiLevelType w:val="hybridMultilevel"/>
     <w:tmpl w:val="8D1847A2"/>
@@ -3207,7 +3270,7 @@
       </w:rPr>
     </w:lvl>
   </w:abstractNum>
-  <w:abstractNum w:abstractNumId="6" w15:restartNumberingAfterBreak="0">
+  <w:abstractNum w:abstractNumId="6">
     <w:nsid w:val="215625CE"/>
     <w:multiLevelType w:val="hybridMultilevel"/>
     <w:tmpl w:val="F8FA334E"/>
@@ -3320,7 +3383,7 @@
       </w:rPr>
     </w:lvl>
   </w:abstractNum>
-  <w:abstractNum w:abstractNumId="7" w15:restartNumberingAfterBreak="0">
+  <w:abstractNum w:abstractNumId="7">
     <w:nsid w:val="255F5799"/>
     <w:multiLevelType w:val="hybridMultilevel"/>
     <w:tmpl w:val="B8F40458"/>
@@ -3406,7 +3469,7 @@
       </w:pPr>
     </w:lvl>
   </w:abstractNum>
-  <w:abstractNum w:abstractNumId="8" w15:restartNumberingAfterBreak="0">
+  <w:abstractNum w:abstractNumId="8">
     <w:nsid w:val="33016DED"/>
     <w:multiLevelType w:val="hybridMultilevel"/>
     <w:tmpl w:val="C34811CC"/>
@@ -3519,7 +3582,7 @@
       </w:rPr>
     </w:lvl>
   </w:abstractNum>
-  <w:abstractNum w:abstractNumId="9" w15:restartNumberingAfterBreak="0">
+  <w:abstractNum w:abstractNumId="9">
     <w:nsid w:val="354676A9"/>
     <w:multiLevelType w:val="hybridMultilevel"/>
     <w:tmpl w:val="1012C1FC"/>
@@ -3632,7 +3695,7 @@
       </w:rPr>
     </w:lvl>
   </w:abstractNum>
-  <w:abstractNum w:abstractNumId="10" w15:restartNumberingAfterBreak="0">
+  <w:abstractNum w:abstractNumId="10">
     <w:nsid w:val="37102CFE"/>
     <w:multiLevelType w:val="hybridMultilevel"/>
     <w:tmpl w:val="B004125C"/>
@@ -3745,7 +3808,7 @@
       </w:rPr>
     </w:lvl>
   </w:abstractNum>
-  <w:abstractNum w:abstractNumId="11" w15:restartNumberingAfterBreak="0">
+  <w:abstractNum w:abstractNumId="11">
     <w:nsid w:val="37BA1B12"/>
     <w:multiLevelType w:val="hybridMultilevel"/>
     <w:tmpl w:val="6CE0269A"/>
@@ -3858,7 +3921,7 @@
       </w:rPr>
     </w:lvl>
   </w:abstractNum>
-  <w:abstractNum w:abstractNumId="12" w15:restartNumberingAfterBreak="0">
+  <w:abstractNum w:abstractNumId="12">
     <w:nsid w:val="3AB902B0"/>
     <w:multiLevelType w:val="hybridMultilevel"/>
     <w:tmpl w:val="968E3A4C"/>
@@ -3971,7 +4034,7 @@
       </w:rPr>
     </w:lvl>
   </w:abstractNum>
-  <w:abstractNum w:abstractNumId="13" w15:restartNumberingAfterBreak="0">
+  <w:abstractNum w:abstractNumId="13">
     <w:nsid w:val="41286B35"/>
     <w:multiLevelType w:val="hybridMultilevel"/>
     <w:tmpl w:val="30E6551C"/>
@@ -4084,7 +4147,7 @@
       </w:rPr>
     </w:lvl>
   </w:abstractNum>
-  <w:abstractNum w:abstractNumId="14" w15:restartNumberingAfterBreak="0">
+  <w:abstractNum w:abstractNumId="14">
     <w:nsid w:val="487036EC"/>
     <w:multiLevelType w:val="hybridMultilevel"/>
     <w:tmpl w:val="BDFE724A"/>
@@ -4170,7 +4233,7 @@
       </w:pPr>
     </w:lvl>
   </w:abstractNum>
-  <w:abstractNum w:abstractNumId="15" w15:restartNumberingAfterBreak="0">
+  <w:abstractNum w:abstractNumId="15">
     <w:nsid w:val="518521F3"/>
     <w:multiLevelType w:val="hybridMultilevel"/>
     <w:tmpl w:val="24E4A1A6"/>
@@ -4283,7 +4346,7 @@
       </w:rPr>
     </w:lvl>
   </w:abstractNum>
-  <w:abstractNum w:abstractNumId="16" w15:restartNumberingAfterBreak="0">
+  <w:abstractNum w:abstractNumId="16">
     <w:nsid w:val="52D90BB8"/>
     <w:multiLevelType w:val="hybridMultilevel"/>
     <w:tmpl w:val="1D2461DE"/>
@@ -4397,7 +4460,7 @@
       </w:rPr>
     </w:lvl>
   </w:abstractNum>
-  <w:abstractNum w:abstractNumId="17" w15:restartNumberingAfterBreak="0">
+  <w:abstractNum w:abstractNumId="17">
     <w:nsid w:val="5FC95B77"/>
     <w:multiLevelType w:val="hybridMultilevel"/>
     <w:tmpl w:val="65922DDE"/>
@@ -4510,7 +4573,7 @@
       </w:rPr>
     </w:lvl>
   </w:abstractNum>
-  <w:abstractNum w:abstractNumId="18" w15:restartNumberingAfterBreak="0">
+  <w:abstractNum w:abstractNumId="18">
     <w:nsid w:val="6A691ECC"/>
     <w:multiLevelType w:val="hybridMultilevel"/>
     <w:tmpl w:val="3E9C3266"/>
@@ -4623,7 +4686,7 @@
       </w:rPr>
     </w:lvl>
   </w:abstractNum>
-  <w:abstractNum w:abstractNumId="19" w15:restartNumberingAfterBreak="0">
+  <w:abstractNum w:abstractNumId="19">
     <w:nsid w:val="6EAE4F16"/>
     <w:multiLevelType w:val="hybridMultilevel"/>
     <w:tmpl w:val="6412854A"/>
@@ -4736,7 +4799,7 @@
       </w:rPr>
     </w:lvl>
   </w:abstractNum>
-  <w:abstractNum w:abstractNumId="20" w15:restartNumberingAfterBreak="0">
+  <w:abstractNum w:abstractNumId="20">
     <w:nsid w:val="708E589C"/>
     <w:multiLevelType w:val="multilevel"/>
     <w:tmpl w:val="381042DE"/>
@@ -4876,7 +4939,7 @@
       </w:rPr>
     </w:lvl>
   </w:abstractNum>
-  <w:abstractNum w:abstractNumId="21" w15:restartNumberingAfterBreak="0">
+  <w:abstractNum w:abstractNumId="21">
     <w:nsid w:val="7DD64906"/>
     <w:multiLevelType w:val="hybridMultilevel"/>
     <w:tmpl w:val="795E7434"/>
@@ -5066,7 +5129,7 @@
 </file>
 
 <file path=word/styles.xml><?xml version="1.0" encoding="utf-8"?>
-<w:styles xmlns:mc="http://schemas.openxmlformats.org/markup-compatibility/2006" xmlns:r="http://schemas.openxmlformats.org/officeDocument/2006/relationships" xmlns:w="http://schemas.openxmlformats.org/wordprocessingml/2006/main" xmlns:w14="http://schemas.microsoft.com/office/word/2010/wordml" xmlns:w15="http://schemas.microsoft.com/office/word/2012/wordml" xmlns:w16cid="http://schemas.microsoft.com/office/word/2016/wordml/cid" xmlns:w16se="http://schemas.microsoft.com/office/word/2015/wordml/symex" mc:Ignorable="w14 w15 w16se w16cid">
+<w:styles xmlns:r="http://schemas.openxmlformats.org/officeDocument/2006/relationships" xmlns:w="http://schemas.openxmlformats.org/wordprocessingml/2006/main">
   <w:docDefaults>
     <w:rPrDefault>
       <w:rPr>
@@ -5083,383 +5146,145 @@
       </w:pPr>
     </w:pPrDefault>
   </w:docDefaults>
-  <w:latentStyles w:defLockedState="0" w:defUIPriority="99" w:defSemiHidden="0" w:defUnhideWhenUsed="0" w:defQFormat="0" w:count="376">
-    <w:lsdException w:name="Normal" w:uiPriority="0" w:qFormat="1"/>
-    <w:lsdException w:name="heading 1" w:uiPriority="0" w:qFormat="1"/>
-    <w:lsdException w:name="heading 2" w:semiHidden="1" w:uiPriority="0" w:unhideWhenUsed="1" w:qFormat="1"/>
-    <w:lsdException w:name="heading 3" w:semiHidden="1" w:uiPriority="9" w:unhideWhenUsed="1" w:qFormat="1"/>
-    <w:lsdException w:name="heading 4" w:semiHidden="1" w:uiPriority="9" w:unhideWhenUsed="1" w:qFormat="1"/>
-    <w:lsdException w:name="heading 5" w:semiHidden="1" w:uiPriority="9" w:unhideWhenUsed="1" w:qFormat="1"/>
-    <w:lsdException w:name="heading 6" w:semiHidden="1" w:uiPriority="9" w:unhideWhenUsed="1" w:qFormat="1"/>
-    <w:lsdException w:name="heading 7" w:semiHidden="1" w:uiPriority="9" w:unhideWhenUsed="1" w:qFormat="1"/>
-    <w:lsdException w:name="heading 8" w:semiHidden="1" w:uiPriority="9" w:unhideWhenUsed="1" w:qFormat="1"/>
-    <w:lsdException w:name="heading 9" w:semiHidden="1" w:uiPriority="9" w:unhideWhenUsed="1" w:qFormat="1"/>
-    <w:lsdException w:name="index 1" w:semiHidden="1" w:unhideWhenUsed="1"/>
-    <w:lsdException w:name="index 2" w:semiHidden="1" w:unhideWhenUsed="1"/>
-    <w:lsdException w:name="index 3" w:semiHidden="1" w:unhideWhenUsed="1"/>
-    <w:lsdException w:name="index 4" w:semiHidden="1" w:unhideWhenUsed="1"/>
-    <w:lsdException w:name="index 5" w:semiHidden="1" w:unhideWhenUsed="1"/>
-    <w:lsdException w:name="index 6" w:semiHidden="1" w:unhideWhenUsed="1"/>
-    <w:lsdException w:name="index 7" w:semiHidden="1" w:unhideWhenUsed="1"/>
-    <w:lsdException w:name="index 8" w:semiHidden="1" w:unhideWhenUsed="1"/>
-    <w:lsdException w:name="index 9" w:semiHidden="1" w:unhideWhenUsed="1"/>
-    <w:lsdException w:name="toc 1" w:semiHidden="1" w:uiPriority="39" w:unhideWhenUsed="1" w:qFormat="1"/>
-    <w:lsdException w:name="toc 2" w:semiHidden="1" w:uiPriority="39" w:unhideWhenUsed="1" w:qFormat="1"/>
-    <w:lsdException w:name="toc 3" w:semiHidden="1" w:uiPriority="39" w:unhideWhenUsed="1" w:qFormat="1"/>
-    <w:lsdException w:name="toc 4" w:semiHidden="1" w:uiPriority="39" w:unhideWhenUsed="1"/>
-    <w:lsdException w:name="toc 5" w:semiHidden="1" w:uiPriority="39" w:unhideWhenUsed="1"/>
-    <w:lsdException w:name="toc 6" w:semiHidden="1" w:uiPriority="39" w:unhideWhenUsed="1"/>
-    <w:lsdException w:name="toc 7" w:semiHidden="1" w:uiPriority="39" w:unhideWhenUsed="1"/>
-    <w:lsdException w:name="toc 8" w:semiHidden="1" w:uiPriority="39" w:unhideWhenUsed="1"/>
-    <w:lsdException w:name="toc 9" w:semiHidden="1" w:uiPriority="39" w:unhideWhenUsed="1"/>
-    <w:lsdException w:name="Normal Indent" w:semiHidden="1" w:unhideWhenUsed="1"/>
-    <w:lsdException w:name="footnote text" w:semiHidden="1" w:unhideWhenUsed="1"/>
-    <w:lsdException w:name="annotation text" w:semiHidden="1" w:unhideWhenUsed="1"/>
-    <w:lsdException w:name="header" w:semiHidden="1" w:unhideWhenUsed="1"/>
-    <w:lsdException w:name="footer" w:semiHidden="1" w:unhideWhenUsed="1"/>
-    <w:lsdException w:name="index heading" w:semiHidden="1" w:unhideWhenUsed="1"/>
-    <w:lsdException w:name="caption" w:semiHidden="1" w:uiPriority="35" w:unhideWhenUsed="1" w:qFormat="1"/>
-    <w:lsdException w:name="table of figures" w:semiHidden="1" w:unhideWhenUsed="1"/>
-    <w:lsdException w:name="envelope address" w:semiHidden="1" w:unhideWhenUsed="1"/>
-    <w:lsdException w:name="envelope return" w:semiHidden="1" w:unhideWhenUsed="1"/>
-    <w:lsdException w:name="footnote reference" w:semiHidden="1" w:unhideWhenUsed="1"/>
-    <w:lsdException w:name="annotation reference" w:semiHidden="1" w:unhideWhenUsed="1"/>
-    <w:lsdException w:name="line number" w:semiHidden="1" w:unhideWhenUsed="1"/>
-    <w:lsdException w:name="page number" w:semiHidden="1" w:unhideWhenUsed="1"/>
-    <w:lsdException w:name="endnote reference" w:semiHidden="1" w:unhideWhenUsed="1"/>
-    <w:lsdException w:name="endnote text" w:semiHidden="1" w:unhideWhenUsed="1"/>
-    <w:lsdException w:name="table of authorities" w:semiHidden="1" w:unhideWhenUsed="1"/>
-    <w:lsdException w:name="macro" w:semiHidden="1" w:unhideWhenUsed="1"/>
-    <w:lsdException w:name="toa heading" w:semiHidden="1" w:unhideWhenUsed="1"/>
-    <w:lsdException w:name="List" w:semiHidden="1" w:unhideWhenUsed="1"/>
-    <w:lsdException w:name="List Bullet" w:semiHidden="1" w:unhideWhenUsed="1"/>
-    <w:lsdException w:name="List Number" w:semiHidden="1" w:unhideWhenUsed="1"/>
-    <w:lsdException w:name="List 2" w:semiHidden="1" w:unhideWhenUsed="1"/>
-    <w:lsdException w:name="List 3" w:semiHidden="1" w:unhideWhenUsed="1"/>
-    <w:lsdException w:name="List 4" w:semiHidden="1" w:unhideWhenUsed="1"/>
-    <w:lsdException w:name="List 5" w:semiHidden="1" w:unhideWhenUsed="1"/>
-    <w:lsdException w:name="List Bullet 2" w:semiHidden="1" w:unhideWhenUsed="1"/>
-    <w:lsdException w:name="List Bullet 3" w:semiHidden="1" w:unhideWhenUsed="1"/>
-    <w:lsdException w:name="List Bullet 4" w:semiHidden="1" w:unhideWhenUsed="1"/>
-    <w:lsdException w:name="List Bullet 5" w:semiHidden="1" w:unhideWhenUsed="1"/>
-    <w:lsdException w:name="List Number 2" w:semiHidden="1" w:unhideWhenUsed="1"/>
-    <w:lsdException w:name="List Number 3" w:semiHidden="1" w:unhideWhenUsed="1"/>
-    <w:lsdException w:name="List Number 4" w:semiHidden="1" w:unhideWhenUsed="1"/>
-    <w:lsdException w:name="List Number 5" w:semiHidden="1" w:unhideWhenUsed="1"/>
-    <w:lsdException w:name="Title" w:uiPriority="10" w:qFormat="1"/>
-    <w:lsdException w:name="Closing" w:semiHidden="1" w:unhideWhenUsed="1"/>
-    <w:lsdException w:name="Signature" w:semiHidden="1" w:unhideWhenUsed="1"/>
-    <w:lsdException w:name="Default Paragraph Font" w:semiHidden="1" w:uiPriority="1" w:unhideWhenUsed="1"/>
-    <w:lsdException w:name="Body Text" w:semiHidden="1" w:uiPriority="0" w:unhideWhenUsed="1"/>
-    <w:lsdException w:name="Body Text Indent" w:semiHidden="1" w:unhideWhenUsed="1"/>
-    <w:lsdException w:name="List Continue" w:semiHidden="1" w:unhideWhenUsed="1"/>
-    <w:lsdException w:name="List Continue 2" w:semiHidden="1" w:unhideWhenUsed="1"/>
-    <w:lsdException w:name="List Continue 3" w:semiHidden="1" w:unhideWhenUsed="1"/>
-    <w:lsdException w:name="List Continue 4" w:semiHidden="1" w:unhideWhenUsed="1"/>
-    <w:lsdException w:name="List Continue 5" w:semiHidden="1" w:unhideWhenUsed="1"/>
-    <w:lsdException w:name="Message Header" w:semiHidden="1" w:unhideWhenUsed="1"/>
-    <w:lsdException w:name="Subtitle" w:uiPriority="11" w:qFormat="1"/>
-    <w:lsdException w:name="Salutation" w:semiHidden="1" w:unhideWhenUsed="1"/>
-    <w:lsdException w:name="Date" w:semiHidden="1" w:unhideWhenUsed="1"/>
-    <w:lsdException w:name="Body Text First Indent" w:semiHidden="1" w:unhideWhenUsed="1"/>
-    <w:lsdException w:name="Body Text First Indent 2" w:semiHidden="1" w:unhideWhenUsed="1"/>
-    <w:lsdException w:name="Note Heading" w:semiHidden="1" w:unhideWhenUsed="1"/>
-    <w:lsdException w:name="Body Text 2" w:semiHidden="1" w:unhideWhenUsed="1"/>
-    <w:lsdException w:name="Body Text 3" w:semiHidden="1" w:unhideWhenUsed="1"/>
-    <w:lsdException w:name="Body Text Indent 2" w:semiHidden="1" w:unhideWhenUsed="1"/>
-    <w:lsdException w:name="Body Text Indent 3" w:semiHidden="1" w:unhideWhenUsed="1"/>
-    <w:lsdException w:name="Block Text" w:semiHidden="1" w:unhideWhenUsed="1"/>
-    <w:lsdException w:name="Hyperlink" w:semiHidden="1" w:unhideWhenUsed="1"/>
-    <w:lsdException w:name="FollowedHyperlink" w:semiHidden="1" w:unhideWhenUsed="1"/>
-    <w:lsdException w:name="Strong" w:uiPriority="22" w:qFormat="1"/>
-    <w:lsdException w:name="Emphasis" w:uiPriority="20" w:qFormat="1"/>
-    <w:lsdException w:name="Document Map" w:semiHidden="1" w:unhideWhenUsed="1"/>
-    <w:lsdException w:name="Plain Text" w:semiHidden="1" w:unhideWhenUsed="1"/>
-    <w:lsdException w:name="E-mail Signature" w:semiHidden="1" w:unhideWhenUsed="1"/>
-    <w:lsdException w:name="HTML Top of Form" w:semiHidden="1" w:unhideWhenUsed="1"/>
-    <w:lsdException w:name="HTML Bottom of Form" w:semiHidden="1" w:unhideWhenUsed="1"/>
-    <w:lsdException w:name="Normal (Web)" w:semiHidden="1" w:unhideWhenUsed="1"/>
-    <w:lsdException w:name="HTML Acronym" w:semiHidden="1" w:unhideWhenUsed="1"/>
-    <w:lsdException w:name="HTML Address" w:semiHidden="1" w:unhideWhenUsed="1"/>
-    <w:lsdException w:name="HTML Cite" w:semiHidden="1" w:unhideWhenUsed="1"/>
-    <w:lsdException w:name="HTML Code" w:semiHidden="1" w:unhideWhenUsed="1"/>
-    <w:lsdException w:name="HTML Definition" w:semiHidden="1" w:unhideWhenUsed="1"/>
-    <w:lsdException w:name="HTML Keyboard" w:semiHidden="1" w:unhideWhenUsed="1"/>
-    <w:lsdException w:name="HTML Preformatted" w:semiHidden="1" w:unhideWhenUsed="1"/>
-    <w:lsdException w:name="HTML Sample" w:semiHidden="1" w:unhideWhenUsed="1"/>
-    <w:lsdException w:name="HTML Typewriter" w:semiHidden="1" w:unhideWhenUsed="1"/>
-    <w:lsdException w:name="HTML Variable" w:semiHidden="1" w:unhideWhenUsed="1"/>
-    <w:lsdException w:name="Normal Table" w:semiHidden="1" w:unhideWhenUsed="1"/>
-    <w:lsdException w:name="annotation subject" w:semiHidden="1" w:unhideWhenUsed="1"/>
-    <w:lsdException w:name="No List" w:semiHidden="1" w:unhideWhenUsed="1"/>
-    <w:lsdException w:name="Outline List 1" w:semiHidden="1" w:unhideWhenUsed="1"/>
-    <w:lsdException w:name="Outline List 2" w:semiHidden="1" w:unhideWhenUsed="1"/>
-    <w:lsdException w:name="Outline List 3" w:semiHidden="1" w:unhideWhenUsed="1"/>
-    <w:lsdException w:name="Table Simple 1" w:semiHidden="1" w:unhideWhenUsed="1"/>
-    <w:lsdException w:name="Table Simple 2" w:semiHidden="1" w:unhideWhenUsed="1"/>
-    <w:lsdException w:name="Table Simple 3" w:semiHidden="1" w:unhideWhenUsed="1"/>
-    <w:lsdException w:name="Table Classic 1" w:semiHidden="1" w:unhideWhenUsed="1"/>
-    <w:lsdException w:name="Table Classic 2" w:semiHidden="1" w:unhideWhenUsed="1"/>
-    <w:lsdException w:name="Table Classic 3" w:semiHidden="1" w:unhideWhenUsed="1"/>
-    <w:lsdException w:name="Table Classic 4" w:semiHidden="1" w:unhideWhenUsed="1"/>
-    <w:lsdException w:name="Table Colorful 1" w:semiHidden="1" w:unhideWhenUsed="1"/>
-    <w:lsdException w:name="Table Colorful 2" w:semiHidden="1" w:unhideWhenUsed="1"/>
-    <w:lsdException w:name="Table Colorful 3" w:semiHidden="1" w:unhideWhenUsed="1"/>
-    <w:lsdException w:name="Table Columns 1" w:semiHidden="1" w:unhideWhenUsed="1"/>
-    <w:lsdException w:name="Table Columns 2" w:semiHidden="1" w:unhideWhenUsed="1"/>
-    <w:lsdException w:name="Table Columns 3" w:semiHidden="1" w:unhideWhenUsed="1"/>
-    <w:lsdException w:name="Table Columns 4" w:semiHidden="1" w:unhideWhenUsed="1"/>
-    <w:lsdException w:name="Table Columns 5" w:semiHidden="1" w:unhideWhenUsed="1"/>
-    <w:lsdException w:name="Table Grid 1" w:semiHidden="1" w:unhideWhenUsed="1"/>
-    <w:lsdException w:name="Table Grid 2" w:semiHidden="1" w:unhideWhenUsed="1"/>
-    <w:lsdException w:name="Table Grid 3" w:semiHidden="1" w:unhideWhenUsed="1"/>
-    <w:lsdException w:name="Table Grid 4" w:semiHidden="1" w:unhideWhenUsed="1"/>
-    <w:lsdException w:name="Table Grid 5" w:semiHidden="1" w:unhideWhenUsed="1"/>
-    <w:lsdException w:name="Table Grid 6" w:semiHidden="1" w:unhideWhenUsed="1"/>
-    <w:lsdException w:name="Table Grid 7" w:semiHidden="1" w:unhideWhenUsed="1"/>
-    <w:lsdException w:name="Table Grid 8" w:semiHidden="1" w:unhideWhenUsed="1"/>
-    <w:lsdException w:name="Table List 1" w:semiHidden="1" w:unhideWhenUsed="1"/>
-    <w:lsdException w:name="Table List 2" w:semiHidden="1" w:unhideWhenUsed="1"/>
-    <w:lsdException w:name="Table List 3" w:semiHidden="1" w:unhideWhenUsed="1"/>
-    <w:lsdException w:name="Table List 4" w:semiHidden="1" w:unhideWhenUsed="1"/>
-    <w:lsdException w:name="Table List 5" w:semiHidden="1" w:unhideWhenUsed="1"/>
-    <w:lsdException w:name="Table List 6" w:semiHidden="1" w:unhideWhenUsed="1"/>
-    <w:lsdException w:name="Table List 7" w:semiHidden="1" w:unhideWhenUsed="1"/>
-    <w:lsdException w:name="Table List 8" w:semiHidden="1" w:unhideWhenUsed="1"/>
-    <w:lsdException w:name="Table 3D effects 1" w:semiHidden="1" w:unhideWhenUsed="1"/>
-    <w:lsdException w:name="Table 3D effects 2" w:semiHidden="1" w:unhideWhenUsed="1"/>
-    <w:lsdException w:name="Table 3D effects 3" w:semiHidden="1" w:unhideWhenUsed="1"/>
-    <w:lsdException w:name="Table Contemporary" w:semiHidden="1" w:unhideWhenUsed="1"/>
-    <w:lsdException w:name="Table Elegant" w:semiHidden="1" w:unhideWhenUsed="1"/>
-    <w:lsdException w:name="Table Professional" w:semiHidden="1" w:unhideWhenUsed="1"/>
-    <w:lsdException w:name="Table Subtle 1" w:semiHidden="1" w:unhideWhenUsed="1"/>
-    <w:lsdException w:name="Table Subtle 2" w:semiHidden="1" w:unhideWhenUsed="1"/>
-    <w:lsdException w:name="Table Web 1" w:semiHidden="1" w:unhideWhenUsed="1"/>
-    <w:lsdException w:name="Table Web 2" w:semiHidden="1" w:unhideWhenUsed="1"/>
-    <w:lsdException w:name="Table Web 3" w:semiHidden="1" w:unhideWhenUsed="1"/>
-    <w:lsdException w:name="Balloon Text" w:semiHidden="1" w:unhideWhenUsed="1"/>
-    <w:lsdException w:name="Table Grid" w:uiPriority="0"/>
-    <w:lsdException w:name="Table Theme" w:semiHidden="1" w:unhideWhenUsed="1"/>
-    <w:lsdException w:name="Placeholder Text" w:semiHidden="1"/>
-    <w:lsdException w:name="No Spacing" w:uiPriority="1" w:qFormat="1"/>
-    <w:lsdException w:name="Light Shading" w:uiPriority="60"/>
-    <w:lsdException w:name="Light List" w:uiPriority="61"/>
-    <w:lsdException w:name="Light Grid" w:uiPriority="62"/>
-    <w:lsdException w:name="Medium Shading 1" w:uiPriority="63"/>
-    <w:lsdException w:name="Medium Shading 2" w:uiPriority="64"/>
-    <w:lsdException w:name="Medium List 1" w:uiPriority="65"/>
-    <w:lsdException w:name="Medium List 2" w:uiPriority="66"/>
-    <w:lsdException w:name="Medium Grid 1" w:uiPriority="67"/>
-    <w:lsdException w:name="Medium Grid 2" w:uiPriority="68"/>
-    <w:lsdException w:name="Medium Grid 3" w:uiPriority="69"/>
-    <w:lsdException w:name="Dark List" w:uiPriority="70"/>
-    <w:lsdException w:name="Colorful Shading" w:uiPriority="71"/>
-    <w:lsdException w:name="Colorful List" w:uiPriority="72"/>
-    <w:lsdException w:name="Colorful Grid" w:uiPriority="73"/>
-    <w:lsdException w:name="Light Shading Accent 1" w:uiPriority="60"/>
-    <w:lsdException w:name="Light List Accent 1" w:uiPriority="61"/>
-    <w:lsdException w:name="Light Grid Accent 1" w:uiPriority="62"/>
-    <w:lsdException w:name="Medium Shading 1 Accent 1" w:uiPriority="63"/>
-    <w:lsdException w:name="Medium Shading 2 Accent 1" w:uiPriority="64"/>
-    <w:lsdException w:name="Medium List 1 Accent 1" w:uiPriority="65"/>
-    <w:lsdException w:name="Revision" w:semiHidden="1"/>
-    <w:lsdException w:name="List Paragraph" w:uiPriority="34" w:qFormat="1"/>
-    <w:lsdException w:name="Quote" w:uiPriority="29" w:qFormat="1"/>
-    <w:lsdException w:name="Intense Quote" w:uiPriority="30" w:qFormat="1"/>
-    <w:lsdException w:name="Medium List 2 Accent 1" w:uiPriority="66"/>
-    <w:lsdException w:name="Medium Grid 1 Accent 1" w:uiPriority="67"/>
-    <w:lsdException w:name="Medium Grid 2 Accent 1" w:uiPriority="68"/>
-    <w:lsdException w:name="Medium Grid 3 Accent 1" w:uiPriority="69"/>
-    <w:lsdException w:name="Dark List Accent 1" w:uiPriority="70"/>
-    <w:lsdException w:name="Colorful Shading Accent 1" w:uiPriority="71"/>
-    <w:lsdException w:name="Colorful List Accent 1" w:uiPriority="72"/>
-    <w:lsdException w:name="Colorful Grid Accent 1" w:uiPriority="73"/>
-    <w:lsdException w:name="Light Shading Accent 2" w:uiPriority="60"/>
-    <w:lsdException w:name="Light List Accent 2" w:uiPriority="61"/>
-    <w:lsdException w:name="Light Grid Accent 2" w:uiPriority="62"/>
-    <w:lsdException w:name="Medium Shading 1 Accent 2" w:uiPriority="63"/>
-    <w:lsdException w:name="Medium Shading 2 Accent 2" w:uiPriority="64"/>
-    <w:lsdException w:name="Medium List 1 Accent 2" w:uiPriority="65"/>
-    <w:lsdException w:name="Medium List 2 Accent 2" w:uiPriority="66"/>
-    <w:lsdException w:name="Medium Grid 1 Accent 2" w:uiPriority="67"/>
-    <w:lsdException w:name="Medium Grid 2 Accent 2" w:uiPriority="68"/>
-    <w:lsdException w:name="Medium Grid 3 Accent 2" w:uiPriority="69"/>
-    <w:lsdException w:name="Dark List Accent 2" w:uiPriority="70"/>
-    <w:lsdException w:name="Colorful Shading Accent 2" w:uiPriority="71"/>
-    <w:lsdException w:name="Colorful List Accent 2" w:uiPriority="72"/>
-    <w:lsdException w:name="Colorful Grid Accent 2" w:uiPriority="73"/>
-    <w:lsdException w:name="Light Shading Accent 3" w:uiPriority="60"/>
-    <w:lsdException w:name="Light List Accent 3" w:uiPriority="61"/>
-    <w:lsdException w:name="Light Grid Accent 3" w:uiPriority="62"/>
-    <w:lsdException w:name="Medium Shading 1 Accent 3" w:uiPriority="63"/>
-    <w:lsdException w:name="Medium Shading 2 Accent 3" w:uiPriority="64"/>
-    <w:lsdException w:name="Medium List 1 Accent 3" w:uiPriority="65"/>
-    <w:lsdException w:name="Medium List 2 Accent 3" w:uiPriority="66"/>
-    <w:lsdException w:name="Medium Grid 1 Accent 3" w:uiPriority="67"/>
-    <w:lsdException w:name="Medium Grid 2 Accent 3" w:uiPriority="68"/>
-    <w:lsdException w:name="Medium Grid 3 Accent 3" w:uiPriority="69"/>
-    <w:lsdException w:name="Dark List Accent 3" w:uiPriority="70"/>
-    <w:lsdException w:name="Colorful Shading Accent 3" w:uiPriority="71"/>
-    <w:lsdException w:name="Colorful List Accent 3" w:uiPriority="72"/>
-    <w:lsdException w:name="Colorful Grid Accent 3" w:uiPriority="73"/>
-    <w:lsdException w:name="Light Shading Accent 4" w:uiPriority="60"/>
-    <w:lsdException w:name="Light List Accent 4" w:uiPriority="61"/>
-    <w:lsdException w:name="Light Grid Accent 4" w:uiPriority="62"/>
-    <w:lsdException w:name="Medium Shading 1 Accent 4" w:uiPriority="63"/>
-    <w:lsdException w:name="Medium Shading 2 Accent 4" w:uiPriority="64"/>
-    <w:lsdException w:name="Medium List 1 Accent 4" w:uiPriority="65"/>
-    <w:lsdException w:name="Medium List 2 Accent 4" w:uiPriority="66"/>
-    <w:lsdException w:name="Medium Grid 1 Accent 4" w:uiPriority="67"/>
-    <w:lsdException w:name="Medium Grid 2 Accent 4" w:uiPriority="68"/>
-    <w:lsdException w:name="Medium Grid 3 Accent 4" w:uiPriority="69"/>
-    <w:lsdException w:name="Dark List Accent 4" w:uiPriority="70"/>
-    <w:lsdException w:name="Colorful Shading Accent 4" w:uiPriority="71"/>
-    <w:lsdException w:name="Colorful List Accent 4" w:uiPriority="72"/>
-    <w:lsdException w:name="Colorful Grid Accent 4" w:uiPriority="73"/>
-    <w:lsdException w:name="Light Shading Accent 5" w:uiPriority="60"/>
-    <w:lsdException w:name="Light List Accent 5" w:uiPriority="61"/>
-    <w:lsdException w:name="Light Grid Accent 5" w:uiPriority="62"/>
-    <w:lsdException w:name="Medium Shading 1 Accent 5" w:uiPriority="63"/>
-    <w:lsdException w:name="Medium Shading 2 Accent 5" w:uiPriority="64"/>
-    <w:lsdException w:name="Medium List 1 Accent 5" w:uiPriority="65"/>
-    <w:lsdException w:name="Medium List 2 Accent 5" w:uiPriority="66"/>
-    <w:lsdException w:name="Medium Grid 1 Accent 5" w:uiPriority="67"/>
-    <w:lsdException w:name="Medium Grid 2 Accent 5" w:uiPriority="68"/>
-    <w:lsdException w:name="Medium Grid 3 Accent 5" w:uiPriority="69"/>
-    <w:lsdException w:name="Dark List Accent 5" w:uiPriority="70"/>
-    <w:lsdException w:name="Colorful Shading Accent 5" w:uiPriority="71"/>
-    <w:lsdException w:name="Colorful List Accent 5" w:uiPriority="72"/>
-    <w:lsdException w:name="Colorful Grid Accent 5" w:uiPriority="73"/>
-    <w:lsdException w:name="Light Shading Accent 6" w:uiPriority="60"/>
-    <w:lsdException w:name="Light List Accent 6" w:uiPriority="61"/>
-    <w:lsdException w:name="Light Grid Accent 6" w:uiPriority="62"/>
-    <w:lsdException w:name="Medium Shading 1 Accent 6" w:uiPriority="63"/>
-    <w:lsdException w:name="Medium Shading 2 Accent 6" w:uiPriority="64"/>
-    <w:lsdException w:name="Medium List 1 Accent 6" w:uiPriority="65"/>
-    <w:lsdException w:name="Medium List 2 Accent 6" w:uiPriority="66"/>
-    <w:lsdException w:name="Medium Grid 1 Accent 6" w:uiPriority="67"/>
-    <w:lsdException w:name="Medium Grid 2 Accent 6" w:uiPriority="68"/>
-    <w:lsdException w:name="Medium Grid 3 Accent 6" w:uiPriority="69"/>
-    <w:lsdException w:name="Dark List Accent 6" w:uiPriority="70"/>
-    <w:lsdException w:name="Colorful Shading Accent 6" w:uiPriority="71"/>
-    <w:lsdException w:name="Colorful List Accent 6" w:uiPriority="72"/>
-    <w:lsdException w:name="Colorful Grid Accent 6" w:uiPriority="73"/>
-    <w:lsdException w:name="Subtle Emphasis" w:uiPriority="19" w:qFormat="1"/>
-    <w:lsdException w:name="Intense Emphasis" w:uiPriority="21" w:qFormat="1"/>
-    <w:lsdException w:name="Subtle Reference" w:uiPriority="31" w:qFormat="1"/>
-    <w:lsdException w:name="Intense Reference" w:uiPriority="32" w:qFormat="1"/>
-    <w:lsdException w:name="Book Title" w:uiPriority="33" w:qFormat="1"/>
-    <w:lsdException w:name="Bibliography" w:semiHidden="1" w:uiPriority="37" w:unhideWhenUsed="1"/>
-    <w:lsdException w:name="TOC Heading" w:semiHidden="1" w:uiPriority="39" w:unhideWhenUsed="1" w:qFormat="1"/>
-    <w:lsdException w:name="Plain Table 1" w:uiPriority="41"/>
-    <w:lsdException w:name="Plain Table 2" w:uiPriority="42"/>
-    <w:lsdException w:name="Plain Table 3" w:uiPriority="43"/>
-    <w:lsdException w:name="Plain Table 4" w:uiPriority="44"/>
-    <w:lsdException w:name="Plain Table 5" w:uiPriority="45"/>
-    <w:lsdException w:name="Grid Table Light" w:uiPriority="40"/>
-    <w:lsdException w:name="Grid Table 1 Light" w:uiPriority="46"/>
-    <w:lsdException w:name="Grid Table 2" w:uiPriority="47"/>
-    <w:lsdException w:name="Grid Table 3" w:uiPriority="48"/>
-    <w:lsdException w:name="Grid Table 4" w:uiPriority="49"/>
-    <w:lsdException w:name="Grid Table 5 Dark" w:uiPriority="50"/>
-    <w:lsdException w:name="Grid Table 6 Colorful" w:uiPriority="51"/>
-    <w:lsdException w:name="Grid Table 7 Colorful" w:uiPriority="52"/>
-    <w:lsdException w:name="Grid Table 1 Light Accent 1" w:uiPriority="46"/>
-    <w:lsdException w:name="Grid Table 2 Accent 1" w:uiPriority="47"/>
-    <w:lsdException w:name="Grid Table 3 Accent 1" w:uiPriority="48"/>
-    <w:lsdException w:name="Grid Table 4 Accent 1" w:uiPriority="49"/>
-    <w:lsdException w:name="Grid Table 5 Dark Accent 1" w:uiPriority="50"/>
-    <w:lsdException w:name="Grid Table 6 Colorful Accent 1" w:uiPriority="51"/>
-    <w:lsdException w:name="Grid Table 7 Colorful Accent 1" w:uiPriority="52"/>
-    <w:lsdException w:name="Grid Table 1 Light Accent 2" w:uiPriority="46"/>
-    <w:lsdException w:name="Grid Table 2 Accent 2" w:uiPriority="47"/>
-    <w:lsdException w:name="Grid Table 3 Accent 2" w:uiPriority="48"/>
-    <w:lsdException w:name="Grid Table 4 Accent 2" w:uiPriority="49"/>
-    <w:lsdException w:name="Grid Table 5 Dark Accent 2" w:uiPriority="50"/>
-    <w:lsdException w:name="Grid Table 6 Colorful Accent 2" w:uiPriority="51"/>
-    <w:lsdException w:name="Grid Table 7 Colorful Accent 2" w:uiPriority="52"/>
-    <w:lsdException w:name="Grid Table 1 Light Accent 3" w:uiPriority="46"/>
-    <w:lsdException w:name="Grid Table 2 Accent 3" w:uiPriority="47"/>
-    <w:lsdException w:name="Grid Table 3 Accent 3" w:uiPriority="48"/>
-    <w:lsdException w:name="Grid Table 4 Accent 3" w:uiPriority="49"/>
-    <w:lsdException w:name="Grid Table 5 Dark Accent 3" w:uiPriority="50"/>
-    <w:lsdException w:name="Grid Table 6 Colorful Accent 3" w:uiPriority="51"/>
-    <w:lsdException w:name="Grid Table 7 Colorful Accent 3" w:uiPriority="52"/>
-    <w:lsdException w:name="Grid Table 1 Light Accent 4" w:uiPriority="46"/>
-    <w:lsdException w:name="Grid Table 2 Accent 4" w:uiPriority="47"/>
-    <w:lsdException w:name="Grid Table 3 Accent 4" w:uiPriority="48"/>
-    <w:lsdException w:name="Grid Table 4 Accent 4" w:uiPriority="49"/>
-    <w:lsdException w:name="Grid Table 5 Dark Accent 4" w:uiPriority="50"/>
-    <w:lsdException w:name="Grid Table 6 Colorful Accent 4" w:uiPriority="51"/>
-    <w:lsdException w:name="Grid Table 7 Colorful Accent 4" w:uiPriority="52"/>
-    <w:lsdException w:name="Grid Table 1 Light Accent 5" w:uiPriority="46"/>
-    <w:lsdException w:name="Grid Table 2 Accent 5" w:uiPriority="47"/>
-    <w:lsdException w:name="Grid Table 3 Accent 5" w:uiPriority="48"/>
-    <w:lsdException w:name="Grid Table 4 Accent 5" w:uiPriority="49"/>
-    <w:lsdException w:name="Grid Table 5 Dark Accent 5" w:uiPriority="50"/>
-    <w:lsdException w:name="Grid Table 6 Colorful Accent 5" w:uiPriority="51"/>
-    <w:lsdException w:name="Grid Table 7 Colorful Accent 5" w:uiPriority="52"/>
-    <w:lsdException w:name="Grid Table 1 Light Accent 6" w:uiPriority="46"/>
-    <w:lsdException w:name="Grid Table 2 Accent 6" w:uiPriority="47"/>
-    <w:lsdException w:name="Grid Table 3 Accent 6" w:uiPriority="48"/>
-    <w:lsdException w:name="Grid Table 4 Accent 6" w:uiPriority="49"/>
-    <w:lsdException w:name="Grid Table 5 Dark Accent 6" w:uiPriority="50"/>
-    <w:lsdException w:name="Grid Table 6 Colorful Accent 6" w:uiPriority="51"/>
-    <w:lsdException w:name="Grid Table 7 Colorful Accent 6" w:uiPriority="52"/>
-    <w:lsdException w:name="List Table 1 Light" w:uiPriority="46"/>
-    <w:lsdException w:name="List Table 2" w:uiPriority="47"/>
-    <w:lsdException w:name="List Table 3" w:uiPriority="48"/>
-    <w:lsdException w:name="List Table 4" w:uiPriority="49"/>
-    <w:lsdException w:name="List Table 5 Dark" w:uiPriority="50"/>
-    <w:lsdException w:name="List Table 6 Colorful" w:uiPriority="51"/>
-    <w:lsdException w:name="List Table 7 Colorful" w:uiPriority="52"/>
-    <w:lsdException w:name="List Table 1 Light Accent 1" w:uiPriority="46"/>
-    <w:lsdException w:name="List Table 2 Accent 1" w:uiPriority="47"/>
-    <w:lsdException w:name="List Table 3 Accent 1" w:uiPriority="48"/>
-    <w:lsdException w:name="List Table 4 Accent 1" w:uiPriority="49"/>
-    <w:lsdException w:name="List Table 5 Dark Accent 1" w:uiPriority="50"/>
-    <w:lsdException w:name="List Table 6 Colorful Accent 1" w:uiPriority="51"/>
-    <w:lsdException w:name="List Table 7 Colorful Accent 1" w:uiPriority="52"/>
-    <w:lsdException w:name="List Table 1 Light Accent 2" w:uiPriority="46"/>
-    <w:lsdException w:name="List Table 2 Accent 2" w:uiPriority="47"/>
-    <w:lsdException w:name="List Table 3 Accent 2" w:uiPriority="48"/>
-    <w:lsdException w:name="List Table 4 Accent 2" w:uiPriority="49"/>
-    <w:lsdException w:name="List Table 5 Dark Accent 2" w:uiPriority="50"/>
-    <w:lsdException w:name="List Table 6 Colorful Accent 2" w:uiPriority="51"/>
-    <w:lsdException w:name="List Table 7 Colorful Accent 2" w:uiPriority="52"/>
-    <w:lsdException w:name="List Table 1 Light Accent 3" w:uiPriority="46"/>
-    <w:lsdException w:name="List Table 2 Accent 3" w:uiPriority="47"/>
-    <w:lsdException w:name="List Table 3 Accent 3" w:uiPriority="48"/>
-    <w:lsdException w:name="List Table 4 Accent 3" w:uiPriority="49"/>
-    <w:lsdException w:name="List Table 5 Dark Accent 3" w:uiPriority="50"/>
-    <w:lsdException w:name="List Table 6 Colorful Accent 3" w:uiPriority="51"/>
-    <w:lsdException w:name="List Table 7 Colorful Accent 3" w:uiPriority="52"/>
-    <w:lsdException w:name="List Table 1 Light Accent 4" w:uiPriority="46"/>
-    <w:lsdException w:name="List Table 2 Accent 4" w:uiPriority="47"/>
-    <w:lsdException w:name="List Table 3 Accent 4" w:uiPriority="48"/>
-    <w:lsdException w:name="List Table 4 Accent 4" w:uiPriority="49"/>
-    <w:lsdException w:name="List Table 5 Dark Accent 4" w:uiPriority="50"/>
-    <w:lsdException w:name="List Table 6 Colorful Accent 4" w:uiPriority="51"/>
-    <w:lsdException w:name="List Table 7 Colorful Accent 4" w:uiPriority="52"/>
-    <w:lsdException w:name="List Table 1 Light Accent 5" w:uiPriority="46"/>
-    <w:lsdException w:name="List Table 2 Accent 5" w:uiPriority="47"/>
-    <w:lsdException w:name="List Table 3 Accent 5" w:uiPriority="48"/>
-    <w:lsdException w:name="List Table 4 Accent 5" w:uiPriority="49"/>
-    <w:lsdException w:name="List Table 5 Dark Accent 5" w:uiPriority="50"/>
-    <w:lsdException w:name="List Table 6 Colorful Accent 5" w:uiPriority="51"/>
-    <w:lsdException w:name="List Table 7 Colorful Accent 5" w:uiPriority="52"/>
-    <w:lsdException w:name="List Table 1 Light Accent 6" w:uiPriority="46"/>
-    <w:lsdException w:name="List Table 2 Accent 6" w:uiPriority="47"/>
-    <w:lsdException w:name="List Table 3 Accent 6" w:uiPriority="48"/>
-    <w:lsdException w:name="List Table 4 Accent 6" w:uiPriority="49"/>
-    <w:lsdException w:name="List Table 5 Dark Accent 6" w:uiPriority="50"/>
-    <w:lsdException w:name="List Table 6 Colorful Accent 6" w:uiPriority="51"/>
-    <w:lsdException w:name="List Table 7 Colorful Accent 6" w:uiPriority="52"/>
-    <w:lsdException w:name="Mention" w:semiHidden="1" w:unhideWhenUsed="1"/>
-    <w:lsdException w:name="Smart Hyperlink" w:semiHidden="1" w:unhideWhenUsed="1"/>
-    <w:lsdException w:name="Hashtag" w:semiHidden="1" w:unhideWhenUsed="1"/>
-    <w:lsdException w:name="Unresolved Mention" w:semiHidden="1" w:unhideWhenUsed="1"/>
-    <w:lsdException w:name="Smart Link" w:semiHidden="1" w:unhideWhenUsed="1"/>
+  <w:latentStyles w:defLockedState="0" w:defUIPriority="99" w:defSemiHidden="1" w:defUnhideWhenUsed="1" w:defQFormat="0" w:count="267">
+    <w:lsdException w:name="Normal" w:semiHidden="0" w:uiPriority="0" w:unhideWhenUsed="0" w:qFormat="1"/>
+    <w:lsdException w:name="heading 1" w:semiHidden="0" w:uiPriority="0" w:unhideWhenUsed="0" w:qFormat="1"/>
+    <w:lsdException w:name="heading 2" w:uiPriority="0" w:qFormat="1"/>
+    <w:lsdException w:name="heading 3" w:uiPriority="9" w:qFormat="1"/>
+    <w:lsdException w:name="heading 4" w:uiPriority="9" w:qFormat="1"/>
+    <w:lsdException w:name="heading 5" w:uiPriority="9" w:qFormat="1"/>
+    <w:lsdException w:name="heading 6" w:uiPriority="9" w:qFormat="1"/>
+    <w:lsdException w:name="heading 7" w:uiPriority="9" w:qFormat="1"/>
+    <w:lsdException w:name="heading 8" w:uiPriority="9" w:qFormat="1"/>
+    <w:lsdException w:name="heading 9" w:uiPriority="9" w:qFormat="1"/>
+    <w:lsdException w:name="toc 1" w:uiPriority="39" w:qFormat="1"/>
+    <w:lsdException w:name="toc 2" w:uiPriority="39" w:qFormat="1"/>
+    <w:lsdException w:name="toc 3" w:uiPriority="39" w:qFormat="1"/>
+    <w:lsdException w:name="toc 4" w:uiPriority="39"/>
+    <w:lsdException w:name="toc 5" w:uiPriority="39"/>
+    <w:lsdException w:name="toc 6" w:uiPriority="39"/>
+    <w:lsdException w:name="toc 7" w:uiPriority="39"/>
+    <w:lsdException w:name="toc 8" w:uiPriority="39"/>
+    <w:lsdException w:name="toc 9" w:uiPriority="39"/>
+    <w:lsdException w:name="caption" w:uiPriority="35" w:qFormat="1"/>
+    <w:lsdException w:name="Title" w:semiHidden="0" w:uiPriority="10" w:unhideWhenUsed="0" w:qFormat="1"/>
+    <w:lsdException w:name="Default Paragraph Font" w:uiPriority="1"/>
+    <w:lsdException w:name="Body Text" w:uiPriority="0"/>
+    <w:lsdException w:name="Subtitle" w:semiHidden="0" w:uiPriority="11" w:unhideWhenUsed="0" w:qFormat="1"/>
+    <w:lsdException w:name="Strong" w:semiHidden="0" w:uiPriority="22" w:unhideWhenUsed="0" w:qFormat="1"/>
+    <w:lsdException w:name="Emphasis" w:semiHidden="0" w:uiPriority="20" w:unhideWhenUsed="0" w:qFormat="1"/>
+    <w:lsdException w:name="Table Grid" w:semiHidden="0" w:uiPriority="0" w:unhideWhenUsed="0"/>
+    <w:lsdException w:name="Placeholder Text" w:unhideWhenUsed="0"/>
+    <w:lsdException w:name="No Spacing" w:semiHidden="0" w:uiPriority="1" w:unhideWhenUsed="0" w:qFormat="1"/>
+    <w:lsdException w:name="Light Shading" w:semiHidden="0" w:uiPriority="60" w:unhideWhenUsed="0"/>
+    <w:lsdException w:name="Light List" w:semiHidden="0" w:uiPriority="61" w:unhideWhenUsed="0"/>
+    <w:lsdException w:name="Light Grid" w:semiHidden="0" w:uiPriority="62" w:unhideWhenUsed="0"/>
+    <w:lsdException w:name="Medium Shading 1" w:semiHidden="0" w:uiPriority="63" w:unhideWhenUsed="0"/>
+    <w:lsdException w:name="Medium Shading 2" w:semiHidden="0" w:uiPriority="64" w:unhideWhenUsed="0"/>
+    <w:lsdException w:name="Medium List 1" w:semiHidden="0" w:uiPriority="65" w:unhideWhenUsed="0"/>
+    <w:lsdException w:name="Medium List 2" w:semiHidden="0" w:uiPriority="66" w:unhideWhenUsed="0"/>
+    <w:lsdException w:name="Medium Grid 1" w:semiHidden="0" w:uiPriority="67" w:unhideWhenUsed="0"/>
+    <w:lsdException w:name="Medium Grid 2" w:semiHidden="0" w:uiPriority="68" w:unhideWhenUsed="0"/>
+    <w:lsdException w:name="Medium Grid 3" w:semiHidden="0" w:uiPriority="69" w:unhideWhenUsed="0"/>
+    <w:lsdException w:name="Dark List" w:semiHidden="0" w:uiPriority="70" w:unhideWhenUsed="0"/>
+    <w:lsdException w:name="Colorful Shading" w:semiHidden="0" w:uiPriority="71" w:unhideWhenUsed="0"/>
+    <w:lsdException w:name="Colorful List" w:semiHidden="0" w:uiPriority="72" w:unhideWhenUsed="0"/>
+    <w:lsdException w:name="Colorful Grid" w:semiHidden="0" w:uiPriority="73" w:unhideWhenUsed="0"/>
+    <w:lsdException w:name="Light Shading Accent 1" w:semiHidden="0" w:uiPriority="60" w:unhideWhenUsed="0"/>
+    <w:lsdException w:name="Light List Accent 1" w:semiHidden="0" w:uiPriority="61" w:unhideWhenUsed="0"/>
+    <w:lsdException w:name="Light Grid Accent 1" w:semiHidden="0" w:uiPriority="62" w:unhideWhenUsed="0"/>
+    <w:lsdException w:name="Medium Shading 1 Accent 1" w:semiHidden="0" w:uiPriority="63" w:unhideWhenUsed="0"/>
+    <w:lsdException w:name="Medium Shading 2 Accent 1" w:semiHidden="0" w:uiPriority="64" w:unhideWhenUsed="0"/>
+    <w:lsdException w:name="Medium List 1 Accent 1" w:semiHidden="0" w:uiPriority="65" w:unhideWhenUsed="0"/>
+    <w:lsdException w:name="Revision" w:unhideWhenUsed="0"/>
+    <w:lsdException w:name="List Paragraph" w:semiHidden="0" w:uiPriority="34" w:unhideWhenUsed="0" w:qFormat="1"/>
+    <w:lsdException w:name="Quote" w:semiHidden="0" w:uiPriority="29" w:unhideWhenUsed="0" w:qFormat="1"/>
+    <w:lsdException w:name="Intense Quote" w:semiHidden="0" w:uiPriority="30" w:unhideWhenUsed="0" w:qFormat="1"/>
+    <w:lsdException w:name="Medium List 2 Accent 1" w:semiHidden="0" w:uiPriority="66" w:unhideWhenUsed="0"/>
+    <w:lsdException w:name="Medium Grid 1 Accent 1" w:semiHidden="0" w:uiPriority="67" w:unhideWhenUsed="0"/>
+    <w:lsdException w:name="Medium Grid 2 Accent 1" w:semiHidden="0" w:uiPriority="68" w:unhideWhenUsed="0"/>
+    <w:lsdException w:name="Medium Grid 3 Accent 1" w:semiHidden="0" w:uiPriority="69" w:unhideWhenUsed="0"/>
+    <w:lsdException w:name="Dark List Accent 1" w:semiHidden="0" w:uiPriority="70" w:unhideWhenUsed="0"/>
+    <w:lsdException w:name="Colorful Shading Accent 1" w:semiHidden="0" w:uiPriority="71" w:unhideWhenUsed="0"/>
+    <w:lsdException w:name="Colorful List Accent 1" w:semiHidden="0" w:uiPriority="72" w:unhideWhenUsed="0"/>
+    <w:lsdException w:name="Colorful Grid Accent 1" w:semiHidden="0" w:uiPriority="73" w:unhideWhenUsed="0"/>
+    <w:lsdException w:name="Light Shading Accent 2" w:semiHidden="0" w:uiPriority="60" w:unhideWhenUsed="0"/>
+    <w:lsdException w:name="Light List Accent 2" w:semiHidden="0" w:uiPriority="61" w:unhideWhenUsed="0"/>
+    <w:lsdException w:name="Light Grid Accent 2" w:semiHidden="0" w:uiPriority="62" w:unhideWhenUsed="0"/>
+    <w:lsdException w:name="Medium Shading 1 Accent 2" w:semiHidden="0" w:uiPriority="63" w:unhideWhenUsed="0"/>
+    <w:lsdException w:name="Medium Shading 2 Accent 2" w:semiHidden="0" w:uiPriority="64" w:unhideWhenUsed="0"/>
+    <w:lsdException w:name="Medium List 1 Accent 2" w:semiHidden="0" w:uiPriority="65" w:unhideWhenUsed="0"/>
+    <w:lsdException w:name="Medium List 2 Accent 2" w:semiHidden="0" w:uiPriority="66" w:unhideWhenUsed="0"/>
+    <w:lsdException w:name="Medium Grid 1 Accent 2" w:semiHidden="0" w:uiPriority="67" w:unhideWhenUsed="0"/>
+    <w:lsdException w:name="Medium Grid 2 Accent 2" w:semiHidden="0" w:uiPriority="68" w:unhideWhenUsed="0"/>
+    <w:lsdException w:name="Medium Grid 3 Accent 2" w:semiHidden="0" w:uiPriority="69" w:unhideWhenUsed="0"/>
+    <w:lsdException w:name="Dark List Accent 2" w:semiHidden="0" w:uiPriority="70" w:unhideWhenUsed="0"/>
+    <w:lsdException w:name="Colorful Shading Accent 2" w:semiHidden="0" w:uiPriority="71" w:unhideWhenUsed="0"/>
+    <w:lsdException w:name="Colorful List Accent 2" w:semiHidden="0" w:uiPriority="72" w:unhideWhenUsed="0"/>
+    <w:lsdException w:name="Colorful Grid Accent 2" w:semiHidden="0" w:uiPriority="73" w:unhideWhenUsed="0"/>
+    <w:lsdException w:name="Light Shading Accent 3" w:semiHidden="0" w:uiPriority="60" w:unhideWhenUsed="0"/>
+    <w:lsdException w:name="Light List Accent 3" w:semiHidden="0" w:uiPriority="61" w:unhideWhenUsed="0"/>
+    <w:lsdException w:name="Light Grid Accent 3" w:semiHidden="0" w:uiPriority="62" w:unhideWhenUsed="0"/>
+    <w:lsdException w:name="Medium Shading 1 Accent 3" w:semiHidden="0" w:uiPriority="63" w:unhideWhenUsed="0"/>
+    <w:lsdException w:name="Medium Shading 2 Accent 3" w:semiHidden="0" w:uiPriority="64" w:unhideWhenUsed="0"/>
+    <w:lsdException w:name="Medium List 1 Accent 3" w:semiHidden="0" w:uiPriority="65" w:unhideWhenUsed="0"/>
+    <w:lsdException w:name="Medium List 2 Accent 3" w:semiHidden="0" w:uiPriority="66" w:unhideWhenUsed="0"/>
+    <w:lsdException w:name="Medium Grid 1 Accent 3" w:semiHidden="0" w:uiPriority="67" w:unhideWhenUsed="0"/>
+    <w:lsdException w:name="Medium Grid 2 Accent 3" w:semiHidden="0" w:uiPriority="68" w:unhideWhenUsed="0"/>
+    <w:lsdException w:name="Medium Grid 3 Accent 3" w:semiHidden="0" w:uiPriority="69" w:unhideWhenUsed="0"/>
+    <w:lsdException w:name="Dark List Accent 3" w:semiHidden="0" w:uiPriority="70" w:unhideWhenUsed="0"/>
+    <w:lsdException w:name="Colorful Shading Accent 3" w:semiHidden="0" w:uiPriority="71" w:unhideWhenUsed="0"/>
+    <w:lsdException w:name="Colorful List Accent 3" w:semiHidden="0" w:uiPriority="72" w:unhideWhenUsed="0"/>
+    <w:lsdException w:name="Colorful Grid Accent 3" w:semiHidden="0" w:uiPriority="73" w:unhideWhenUsed="0"/>
+    <w:lsdException w:name="Light Shading Accent 4" w:semiHidden="0" w:uiPriority="60" w:unhideWhenUsed="0"/>
+    <w:lsdException w:name="Light List Accent 4" w:semiHidden="0" w:uiPriority="61" w:unhideWhenUsed="0"/>
+    <w:lsdException w:name="Light Grid Accent 4" w:semiHidden="0" w:uiPriority="62" w:unhideWhenUsed="0"/>
+    <w:lsdException w:name="Medium Shading 1 Accent 4" w:semiHidden="0" w:uiPriority="63" w:unhideWhenUsed="0"/>
+    <w:lsdException w:name="Medium Shading 2 Accent 4" w:semiHidden="0" w:uiPriority="64" w:unhideWhenUsed="0"/>
+    <w:lsdException w:name="Medium List 1 Accent 4" w:semiHidden="0" w:uiPriority="65" w:unhideWhenUsed="0"/>
+    <w:lsdException w:name="Medium List 2 Accent 4" w:semiHidden="0" w:uiPriority="66" w:unhideWhenUsed="0"/>
+    <w:lsdException w:name="Medium Grid 1 Accent 4" w:semiHidden="0" w:uiPriority="67" w:unhideWhenUsed="0"/>
+    <w:lsdException w:name="Medium Grid 2 Accent 4" w:semiHidden="0" w:uiPriority="68" w:unhideWhenUsed="0"/>
+    <w:lsdException w:name="Medium Grid 3 Accent 4" w:semiHidden="0" w:uiPriority="69" w:unhideWhenUsed="0"/>
+    <w:lsdException w:name="Dark List Accent 4" w:semiHidden="0" w:uiPriority="70" w:unhideWhenUsed="0"/>
+    <w:lsdException w:name="Colorful Shading Accent 4" w:semiHidden="0" w:uiPriority="71" w:unhideWhenUsed="0"/>
+    <w:lsdException w:name="Colorful List Accent 4" w:semiHidden="0" w:uiPriority="72" w:unhideWhenUsed="0"/>
+    <w:lsdException w:name="Colorful Grid Accent 4" w:semiHidden="0" w:uiPriority="73" w:unhideWhenUsed="0"/>
+    <w:lsdException w:name="Light Shading Accent 5" w:semiHidden="0" w:uiPriority="60" w:unhideWhenUsed="0"/>
+    <w:lsdException w:name="Light List Accent 5" w:semiHidden="0" w:uiPriority="61" w:unhideWhenUsed="0"/>
+    <w:lsdException w:name="Light Grid Accent 5" w:semiHidden="0" w:uiPriority="62" w:unhideWhenUsed="0"/>
+    <w:lsdException w:name="Medium Shading 1 Accent 5" w:semiHidden="0" w:uiPriority="63" w:unhideWhenUsed="0"/>
+    <w:lsdException w:name="Medium Shading 2 Accent 5" w:semiHidden="0" w:uiPriority="64" w:unhideWhenUsed="0"/>
+    <w:lsdException w:name="Medium List 1 Accent 5" w:semiHidden="0" w:uiPriority="65" w:unhideWhenUsed="0"/>
+    <w:lsdException w:name="Medium List 2 Accent 5" w:semiHidden="0" w:uiPriority="66" w:unhideWhenUsed="0"/>
+    <w:lsdException w:name="Medium Grid 1 Accent 5" w:semiHidden="0" w:uiPriority="67" w:unhideWhenUsed="0"/>
+    <w:lsdException w:name="Medium Grid 2 Accent 5" w:semiHidden="0" w:uiPriority="68" w:unhideWhenUsed="0"/>
+    <w:lsdException w:name="Medium Grid 3 Accent 5" w:semiHidden="0" w:uiPriority="69" w:unhideWhenUsed="0"/>
+    <w:lsdException w:name="Dark List Accent 5" w:semiHidden="0" w:uiPriority="70" w:unhideWhenUsed="0"/>
+    <w:lsdException w:name="Colorful Shading Accent 5" w:semiHidden="0" w:uiPriority="71" w:unhideWhenUsed="0"/>
+    <w:lsdException w:name="Colorful List Accent 5" w:semiHidden="0" w:uiPriority="72" w:unhideWhenUsed="0"/>
+    <w:lsdException w:name="Colorful Grid Accent 5" w:semiHidden="0" w:uiPriority="73" w:unhideWhenUsed="0"/>
+    <w:lsdException w:name="Light Shading Accent 6" w:semiHidden="0" w:uiPriority="60" w:unhideWhenUsed="0"/>
+    <w:lsdException w:name="Light List Accent 6" w:semiHidden="0" w:uiPriority="61" w:unhideWhenUsed="0"/>
+    <w:lsdException w:name="Light Grid Accent 6" w:semiHidden="0" w:uiPriority="62" w:unhideWhenUsed="0"/>
+    <w:lsdException w:name="Medium Shading 1 Accent 6" w:semiHidden="0" w:uiPriority="63" w:unhideWhenUsed="0"/>
+    <w:lsdException w:name="Medium Shading 2 Accent 6" w:semiHidden="0" w:uiPriority="64" w:unhideWhenUsed="0"/>
+    <w:lsdException w:name="Medium List 1 Accent 6" w:semiHidden="0" w:uiPriority="65" w:unhideWhenUsed="0"/>
+    <w:lsdException w:name="Medium List 2 Accent 6" w:semiHidden="0" w:uiPriority="66" w:unhideWhenUsed="0"/>
+    <w:lsdException w:name="Medium Grid 1 Accent 6" w:semiHidden="0" w:uiPriority="67" w:unhideWhenUsed="0"/>
+    <w:lsdException w:name="Medium Grid 2 Accent 6" w:semiHidden="0" w:uiPriority="68" w:unhideWhenUsed="0"/>
+    <w:lsdException w:name="Medium Grid 3 Accent 6" w:semiHidden="0" w:uiPriority="69" w:unhideWhenUsed="0"/>
+    <w:lsdException w:name="Dark List Accent 6" w:semiHidden="0" w:uiPriority="70" w:unhideWhenUsed="0"/>
+    <w:lsdException w:name="Colorful Shading Accent 6" w:semiHidden="0" w:uiPriority="71" w:unhideWhenUsed="0"/>
+    <w:lsdException w:name="Colorful List Accent 6" w:semiHidden="0" w:uiPriority="72" w:unhideWhenUsed="0"/>
+    <w:lsdException w:name="Colorful Grid Accent 6" w:semiHidden="0" w:uiPriority="73" w:unhideWhenUsed="0"/>
+    <w:lsdException w:name="Subtle Emphasis" w:semiHidden="0" w:uiPriority="19" w:unhideWhenUsed="0" w:qFormat="1"/>
+    <w:lsdException w:name="Intense Emphasis" w:semiHidden="0" w:uiPriority="21" w:unhideWhenUsed="0" w:qFormat="1"/>
+    <w:lsdException w:name="Subtle Reference" w:semiHidden="0" w:uiPriority="31" w:unhideWhenUsed="0" w:qFormat="1"/>
+    <w:lsdException w:name="Intense Reference" w:semiHidden="0" w:uiPriority="32" w:unhideWhenUsed="0" w:qFormat="1"/>
+    <w:lsdException w:name="Book Title" w:semiHidden="0" w:uiPriority="33" w:unhideWhenUsed="0" w:qFormat="1"/>
+    <w:lsdException w:name="Bibliography" w:uiPriority="37"/>
+    <w:lsdException w:name="TOC Heading" w:uiPriority="39" w:qFormat="1"/>
   </w:latentStyles>
   <w:style w:type="paragraph" w:default="1" w:styleId="Normal">
     <w:name w:val="Normal"/>
@@ -5565,6 +5390,7 @@
     <w:uiPriority w:val="99"/>
     <w:semiHidden/>
     <w:unhideWhenUsed/>
+    <w:qFormat/>
     <w:tblPr>
       <w:tblInd w:w="0" w:type="dxa"/>
       <w:tblCellMar>
@@ -5944,7 +5770,7 @@
       <w:u w:val="single"/>
     </w:rPr>
   </w:style>
-  <w:style w:type="paragraph" w:styleId="TtuloTDC">
+  <w:style w:type="paragraph" w:styleId="TtulodeTDC">
     <w:name w:val="TOC Heading"/>
     <w:basedOn w:val="Ttulo1"/>
     <w:next w:val="Normal"/>
@@ -6206,6 +6032,7 @@
       <w:lang w:val="en-US"/>
     </w:rPr>
     <w:tblPr>
+      <w:tblInd w:w="0" w:type="dxa"/>
       <w:tblBorders>
         <w:top w:val="single" w:sz="4" w:space="0" w:color="auto"/>
         <w:left w:val="single" w:sz="4" w:space="0" w:color="auto"/>
@@ -6214,6 +6041,12 @@
         <w:insideH w:val="single" w:sz="4" w:space="0" w:color="auto"/>
         <w:insideV w:val="single" w:sz="4" w:space="0" w:color="auto"/>
       </w:tblBorders>
+      <w:tblCellMar>
+        <w:top w:w="0" w:type="dxa"/>
+        <w:left w:w="108" w:type="dxa"/>
+        <w:bottom w:w="0" w:type="dxa"/>
+        <w:right w:w="108" w:type="dxa"/>
+      </w:tblCellMar>
     </w:tblPr>
   </w:style>
   <w:style w:type="paragraph" w:styleId="Prrafodelista">
@@ -6537,7 +6370,7 @@
 </file>
 
 <file path=customXml/itemProps2.xml><?xml version="1.0" encoding="utf-8"?>
-<ds:datastoreItem xmlns:ds="http://schemas.openxmlformats.org/officeDocument/2006/customXml" ds:itemID="{05C23224-71E4-43EE-AE16-1FA7829B716F}">
+<ds:datastoreItem xmlns:ds="http://schemas.openxmlformats.org/officeDocument/2006/customXml" ds:itemID="{1609BC61-C5DD-436E-BD5D-7BC7E5AE25B4}">
   <ds:schemaRefs>
     <ds:schemaRef ds:uri="http://schemas.openxmlformats.org/officeDocument/2006/bibliography"/>
   </ds:schemaRefs>

</xml_diff>

<commit_message>
Se modificó Plan de Iteración 7 - Construccion .docx agregando la conclusión de dicha iteración.
</commit_message>
<xml_diff>
--- a/Construcción/Plan de Iteración 7 - Construccion .docx
+++ b/Construcción/Plan de Iteración 7 - Construccion .docx
@@ -1,6 +1,6 @@
 
 <file path=word/document.xml><?xml version="1.0" encoding="utf-8"?>
-<w:document xmlns:ve="http://schemas.openxmlformats.org/markup-compatibility/2006" xmlns:o="urn:schemas-microsoft-com:office:office" xmlns:r="http://schemas.openxmlformats.org/officeDocument/2006/relationships" xmlns:m="http://schemas.openxmlformats.org/officeDocument/2006/math" xmlns:v="urn:schemas-microsoft-com:vml" xmlns:wp="http://schemas.openxmlformats.org/drawingml/2006/wordprocessingDrawing" xmlns:w10="urn:schemas-microsoft-com:office:word" xmlns:w="http://schemas.openxmlformats.org/wordprocessingml/2006/main" xmlns:wne="http://schemas.microsoft.com/office/word/2006/wordml">
+<w:document xmlns:wpc="http://schemas.microsoft.com/office/word/2010/wordprocessingCanvas" xmlns:mc="http://schemas.openxmlformats.org/markup-compatibility/2006" xmlns:o="urn:schemas-microsoft-com:office:office" xmlns:r="http://schemas.openxmlformats.org/officeDocument/2006/relationships" xmlns:m="http://schemas.openxmlformats.org/officeDocument/2006/math" xmlns:v="urn:schemas-microsoft-com:vml" xmlns:wp14="http://schemas.microsoft.com/office/word/2010/wordprocessingDrawing" xmlns:wp="http://schemas.openxmlformats.org/drawingml/2006/wordprocessingDrawing" xmlns:w10="urn:schemas-microsoft-com:office:word" xmlns:w="http://schemas.openxmlformats.org/wordprocessingml/2006/main" xmlns:w14="http://schemas.microsoft.com/office/word/2010/wordml" xmlns:w15="http://schemas.microsoft.com/office/word/2012/wordml" xmlns:wpg="http://schemas.microsoft.com/office/word/2010/wordprocessingGroup" xmlns:wpi="http://schemas.microsoft.com/office/word/2010/wordprocessingInk" xmlns:wne="http://schemas.microsoft.com/office/word/2006/wordml" xmlns:wps="http://schemas.microsoft.com/office/word/2010/wordprocessingShape" mc:Ignorable="w14 w15 wp14">
   <w:body>
     <w:sdt>
       <w:sdtPr>
@@ -109,6 +109,7 @@
             <w:dataBinding w:prefixMappings="xmlns:ns0='http://schemas.openxmlformats.org/package/2006/metadata/core-properties' xmlns:ns1='http://purl.org/dc/elements/1.1/'" w:xpath="/ns0:coreProperties[1]/ns1:title[1]" w:storeItemID="{6C3C8BC8-F283-45AE-878A-BAB7291924A1}"/>
             <w:text/>
           </w:sdtPr>
+          <w:sdtEndPr/>
           <w:sdtContent>
             <w:p>
               <w:pPr>
@@ -143,6 +144,7 @@
             <w:dataBinding w:prefixMappings="xmlns:ns0='http://purl.org/dc/elements/1.1/' xmlns:ns1='http://schemas.openxmlformats.org/package/2006/metadata/core-properties' " w:xpath="/ns1:coreProperties[1]/ns1:category[1]" w:storeItemID="{6C3C8BC8-F283-45AE-878A-BAB7291924A1}"/>
             <w:text/>
           </w:sdtPr>
+          <w:sdtEndPr/>
           <w:sdtContent>
             <w:p>
               <w:pPr>
@@ -177,6 +179,7 @@
             <w:dataBinding w:prefixMappings="xmlns:ns0='http://schemas.openxmlformats.org/package/2006/metadata/core-properties' xmlns:ns1='http://purl.org/dc/elements/1.1/'" w:xpath="/ns0:coreProperties[1]/ns1:subject[1]" w:storeItemID="{6C3C8BC8-F283-45AE-878A-BAB7291924A1}"/>
             <w:text/>
           </w:sdtPr>
+          <w:sdtEndPr/>
           <w:sdtContent>
             <w:p>
               <w:pPr>
@@ -222,6 +225,7 @@
             <w:dataBinding w:prefixMappings="xmlns:ns0='http://schemas.openxmlformats.org/officeDocument/2006/extended-properties' " w:xpath="/ns0:Properties[1]/ns0:Company[1]" w:storeItemID="{6668398D-A668-4E3E-A5EB-62B293D839F1}"/>
             <w:text/>
           </w:sdtPr>
+          <w:sdtEndPr/>
           <w:sdtContent>
             <w:p>
               <w:pPr>
@@ -232,17 +236,8 @@
                   <w:rFonts w:ascii="Times New Roman" w:hAnsi="Times New Roman" w:cs="Times New Roman"/>
                   <w:lang w:val="es-AR"/>
                 </w:rPr>
-                <w:t xml:space="preserve">VASPA </w:t>
+                <w:t>VASPA Team</w:t>
               </w:r>
-              <w:proofErr w:type="spellStart"/>
-              <w:r>
-                <w:rPr>
-                  <w:rFonts w:ascii="Times New Roman" w:hAnsi="Times New Roman" w:cs="Times New Roman"/>
-                  <w:lang w:val="es-AR"/>
-                </w:rPr>
-                <w:t>Team</w:t>
-              </w:r>
-              <w:proofErr w:type="spellEnd"/>
             </w:p>
           </w:sdtContent>
         </w:sdt>
@@ -256,6 +251,7 @@
             <w:dataBinding w:prefixMappings="xmlns:ns0='http://schemas.openxmlformats.org/package/2006/metadata/core-properties' xmlns:ns1='http://purl.org/dc/elements/1.1/'" w:xpath="/ns0:coreProperties[1]/ns1:creator[1]" w:storeItemID="{6C3C8BC8-F283-45AE-878A-BAB7291924A1}"/>
             <w:text/>
           </w:sdtPr>
+          <w:sdtEndPr/>
           <w:sdtContent>
             <w:p>
               <w:pPr>
@@ -307,7 +303,7 @@
                         <a:blip r:embed="rId9" cstate="print">
                           <a:extLst>
                             <a:ext uri="{28A0092B-C50C-407E-A947-70E740481C1C}">
-                              <a14:useLocalDpi xmlns:a14="http://schemas.microsoft.com/office/drawing/2010/main" xmlns:wps="http://schemas.microsoft.com/office/word/2010/wordprocessingShape" xmlns:wpi="http://schemas.microsoft.com/office/word/2010/wordprocessingInk" xmlns:wpg="http://schemas.microsoft.com/office/word/2010/wordprocessingGroup" xmlns:w16se="http://schemas.microsoft.com/office/word/2015/wordml/symex" xmlns:w16cid="http://schemas.microsoft.com/office/word/2016/wordml/cid" xmlns:w15="http://schemas.microsoft.com/office/word/2012/wordml" xmlns:w14="http://schemas.microsoft.com/office/word/2010/wordml" xmlns:w="http://schemas.openxmlformats.org/wordprocessingml/2006/main" xmlns:w10="urn:schemas-microsoft-com:office:word" xmlns:wp14="http://schemas.microsoft.com/office/word/2010/wordprocessingDrawing" xmlns:v="urn:schemas-microsoft-com:vml" xmlns:o="urn:schemas-microsoft-com:office:office" xmlns:am3d="http://schemas.microsoft.com/office/drawing/2017/model3d" xmlns:aink="http://schemas.microsoft.com/office/drawing/2016/ink" xmlns:mc="http://schemas.openxmlformats.org/markup-compatibility/2006" xmlns:cx8="http://schemas.microsoft.com/office/drawing/2016/5/14/chartex" xmlns:cx7="http://schemas.microsoft.com/office/drawing/2016/5/13/chartex" xmlns:cx6="http://schemas.microsoft.com/office/drawing/2016/5/12/chartex" xmlns:cx5="http://schemas.microsoft.com/office/drawing/2016/5/11/chartex" xmlns:cx4="http://schemas.microsoft.com/office/drawing/2016/5/10/chartex" xmlns:cx3="http://schemas.microsoft.com/office/drawing/2016/5/9/chartex" xmlns:cx2="http://schemas.microsoft.com/office/drawing/2015/10/21/chartex" xmlns:cx1="http://schemas.microsoft.com/office/drawing/2015/9/8/chartex" xmlns:cx="http://schemas.microsoft.com/office/drawing/2014/chartex" xmlns:wpc="http://schemas.microsoft.com/office/word/2010/wordprocessingCanvas" xmlns="" val="0"/>
+                              <a14:useLocalDpi xmlns:a14="http://schemas.microsoft.com/office/drawing/2010/main" val="0"/>
                             </a:ext>
                           </a:extLst>
                         </a:blip>
@@ -506,7 +502,7 @@
                     <a:blip r:embed="rId9" cstate="print">
                       <a:extLst>
                         <a:ext uri="{28A0092B-C50C-407E-A947-70E740481C1C}">
-                          <a14:useLocalDpi xmlns:a14="http://schemas.microsoft.com/office/drawing/2010/main" xmlns:wps="http://schemas.microsoft.com/office/word/2010/wordprocessingShape" xmlns:wpi="http://schemas.microsoft.com/office/word/2010/wordprocessingInk" xmlns:wpg="http://schemas.microsoft.com/office/word/2010/wordprocessingGroup" xmlns:w16se="http://schemas.microsoft.com/office/word/2015/wordml/symex" xmlns:w16cid="http://schemas.microsoft.com/office/word/2016/wordml/cid" xmlns:w15="http://schemas.microsoft.com/office/word/2012/wordml" xmlns:w14="http://schemas.microsoft.com/office/word/2010/wordml" xmlns:w="http://schemas.openxmlformats.org/wordprocessingml/2006/main" xmlns:w10="urn:schemas-microsoft-com:office:word" xmlns:wp14="http://schemas.microsoft.com/office/word/2010/wordprocessingDrawing" xmlns:v="urn:schemas-microsoft-com:vml" xmlns:o="urn:schemas-microsoft-com:office:office" xmlns:am3d="http://schemas.microsoft.com/office/drawing/2017/model3d" xmlns:aink="http://schemas.microsoft.com/office/drawing/2016/ink" xmlns:mc="http://schemas.openxmlformats.org/markup-compatibility/2006" xmlns:cx8="http://schemas.microsoft.com/office/drawing/2016/5/14/chartex" xmlns:cx7="http://schemas.microsoft.com/office/drawing/2016/5/13/chartex" xmlns:cx6="http://schemas.microsoft.com/office/drawing/2016/5/12/chartex" xmlns:cx5="http://schemas.microsoft.com/office/drawing/2016/5/11/chartex" xmlns:cx4="http://schemas.microsoft.com/office/drawing/2016/5/10/chartex" xmlns:cx3="http://schemas.microsoft.com/office/drawing/2016/5/9/chartex" xmlns:cx2="http://schemas.microsoft.com/office/drawing/2015/10/21/chartex" xmlns:cx1="http://schemas.microsoft.com/office/drawing/2015/9/8/chartex" xmlns:cx="http://schemas.microsoft.com/office/drawing/2014/chartex" xmlns:wpc="http://schemas.microsoft.com/office/word/2010/wordprocessingCanvas" xmlns="" val="0"/>
+                          <a14:useLocalDpi xmlns:a14="http://schemas.microsoft.com/office/drawing/2010/main" val="0"/>
                         </a:ext>
                       </a:extLst>
                     </a:blip>
@@ -564,6 +560,7 @@
           <w:docPartUnique/>
         </w:docPartObj>
       </w:sdtPr>
+      <w:sdtEndPr/>
       <w:sdtContent>
         <w:p>
           <w:pPr>
@@ -1253,6 +1250,7 @@
         <w:dataBinding w:prefixMappings="xmlns:ns0='http://purl.org/dc/elements/1.1/' xmlns:ns1='http://schemas.openxmlformats.org/package/2006/metadata/core-properties' " w:xpath="/ns1:coreProperties[1]/ns0:title[1]" w:storeItemID="{6C3C8BC8-F283-45AE-878A-BAB7291924A1}"/>
         <w:text/>
       </w:sdtPr>
+      <w:sdtEndPr/>
       <w:sdtContent>
         <w:p>
           <w:pPr>
@@ -1457,8 +1455,6 @@
       <w:r>
         <w:t>, la carga masiva</w:t>
       </w:r>
-      <w:bookmarkStart w:id="10" w:name="_GoBack"/>
-      <w:bookmarkEnd w:id="10"/>
       <w:r>
         <w:t xml:space="preserve"> y la compleja gestión de vigencia/impresiones de programas.</w:t>
       </w:r>
@@ -1513,15 +1509,7 @@
         </w:numPr>
       </w:pPr>
       <w:r>
-        <w:t>Agregar atributo “</w:t>
-      </w:r>
-      <w:proofErr w:type="spellStart"/>
-      <w:r>
-        <w:t>fechaCarga</w:t>
-      </w:r>
-      <w:proofErr w:type="spellEnd"/>
-      <w:r>
-        <w:t>”</w:t>
+        <w:t>Agregar atributo “fechaCarga”</w:t>
       </w:r>
       <w:r>
         <w:t xml:space="preserve"> a la tabla PROGRAMA en la Base de Datos.</w:t>
@@ -1548,15 +1536,7 @@
         </w:numPr>
       </w:pPr>
       <w:r>
-        <w:t>Agregar atributo “</w:t>
-      </w:r>
-      <w:proofErr w:type="spellStart"/>
-      <w:r>
-        <w:t>horasCursada</w:t>
-      </w:r>
-      <w:proofErr w:type="spellEnd"/>
-      <w:r>
-        <w:t>” en la tabla ASIGNATURA en la Base de Datos.</w:t>
+        <w:t>Agregar atributo “horasCursada” en la tabla ASIGNATURA en la Base de Datos.</w:t>
       </w:r>
     </w:p>
     <w:p>
@@ -1658,15 +1638,7 @@
         </w:numPr>
       </w:pPr>
       <w:r>
-        <w:t xml:space="preserve">Dar un cierre a la documentación </w:t>
-      </w:r>
-      <w:proofErr w:type="spellStart"/>
-      <w:r>
-        <w:t>semi</w:t>
-      </w:r>
-      <w:proofErr w:type="spellEnd"/>
-      <w:r>
-        <w:t xml:space="preserve"> terminada, eliminando secciones innecesarias y completando las que no se hayan completado en su momento.</w:t>
+        <w:t>Dar un cierre a la documentación semi terminada, eliminando secciones innecesarias y completando las que no se hayan completado en su momento.</w:t>
       </w:r>
     </w:p>
     <w:p>
@@ -1678,16 +1650,11 @@
         </w:numPr>
       </w:pPr>
       <w:r>
-        <w:t>Corregir CU Gestionar Asignatura. Se va a agregar el atributo “</w:t>
-      </w:r>
-      <w:proofErr w:type="spellStart"/>
-      <w:r>
-        <w:t>horas</w:t>
+        <w:t>Corregir CU Gestionar Asignatura. Se va a agregar el atributo “horas</w:t>
       </w:r>
       <w:r>
         <w:t>Semanales</w:t>
       </w:r>
-      <w:proofErr w:type="spellEnd"/>
       <w:r>
         <w:t>” sobre la tabla ASIGNATURA por lo tanto debe agregarse en el ABM de Asignatura</w:t>
       </w:r>
@@ -1707,15 +1674,7 @@
         <w:ind w:left="0" w:firstLine="0"/>
       </w:pPr>
       <w:r>
-        <w:t xml:space="preserve">En caso de que algún integrante del VASPA </w:t>
-      </w:r>
-      <w:proofErr w:type="spellStart"/>
-      <w:r>
-        <w:t>Team</w:t>
-      </w:r>
-      <w:proofErr w:type="spellEnd"/>
-      <w:r>
-        <w:t xml:space="preserve"> finalice antes de lo planificado con sus tareas, colaborará con los otros </w:t>
+        <w:t xml:space="preserve">En caso de que algún integrante del VASPA Team finalice antes de lo planificado con sus tareas, colaborará con los otros </w:t>
       </w:r>
       <w:r>
         <w:t xml:space="preserve">integrantes. </w:t>
@@ -1727,15 +1686,7 @@
         <w:ind w:left="0" w:firstLine="0"/>
       </w:pPr>
       <w:r>
-        <w:t xml:space="preserve">Se plantea realizar una reunión en diciembre para: resolver dudas, agregar tareas en caso de que se hayan terminado o </w:t>
-      </w:r>
-      <w:proofErr w:type="spellStart"/>
-      <w:r>
-        <w:t>replanificar</w:t>
-      </w:r>
-      <w:proofErr w:type="spellEnd"/>
-      <w:r>
-        <w:t xml:space="preserve"> en caso de que falten muchas tareas por realizar.</w:t>
+        <w:t>Se plantea realizar una reunión en diciembre para: resolver dudas, agregar tareas en caso de que se hayan terminado o replanificar en caso de que falten muchas tareas por realizar.</w:t>
       </w:r>
     </w:p>
     <w:p>
@@ -1799,93 +1750,249 @@
       <w:pPr>
         <w:pStyle w:val="PSI-Ttulo1"/>
       </w:pPr>
-      <w:bookmarkStart w:id="11" w:name="_Toc24889158"/>
+      <w:bookmarkStart w:id="10" w:name="_Toc24889158"/>
       <w:r>
         <w:t>Recursos</w:t>
+      </w:r>
+      <w:bookmarkEnd w:id="10"/>
+    </w:p>
+    <w:p>
+      <w:pPr>
+        <w:pStyle w:val="PSI-Normal"/>
+      </w:pPr>
+      <w:r>
+        <w:t>Humanos:</w:t>
+      </w:r>
+    </w:p>
+    <w:p>
+      <w:pPr>
+        <w:pStyle w:val="PSI-Normal"/>
+      </w:pPr>
+      <w:r>
+        <w:t>Tres Desarrolladores con niveles similares de experiencia, conocimiento del paradigma de programación (Orientado a Objetos).</w:t>
+      </w:r>
+    </w:p>
+    <w:p>
+      <w:pPr>
+        <w:pStyle w:val="PSI-Normal"/>
+      </w:pPr>
+      <w:r>
+        <w:t>Computacionales:</w:t>
+      </w:r>
+    </w:p>
+    <w:p>
+      <w:pPr>
+        <w:pStyle w:val="PSI-Normal"/>
+      </w:pPr>
+      <w:r>
+        <w:t>Los tres integrantes de VASPA Team tienen computadoras con acceso a internet y capacidades de hardware suficientes para soportar la programación y el procesamiento del proyecto.</w:t>
+      </w:r>
+    </w:p>
+    <w:p>
+      <w:pPr>
+        <w:pStyle w:val="PSI-Normal"/>
+      </w:pPr>
+    </w:p>
+    <w:p>
+      <w:pPr>
+        <w:pStyle w:val="PSI-Ttulo1"/>
+      </w:pPr>
+      <w:bookmarkStart w:id="11" w:name="_Toc24889159"/>
+      <w:r>
+        <w:t>Evaluación</w:t>
+      </w:r>
+      <w:r>
+        <w:t xml:space="preserve"> </w:t>
+      </w:r>
+      <w:r>
+        <w:t>02</w:t>
+      </w:r>
+      <w:r>
+        <w:t>/</w:t>
+      </w:r>
+      <w:r>
+        <w:t>01/2020</w:t>
       </w:r>
       <w:bookmarkEnd w:id="11"/>
     </w:p>
     <w:p>
       <w:pPr>
-        <w:pStyle w:val="PSI-Normal"/>
-      </w:pPr>
-      <w:r>
-        <w:t>Humanos:</w:t>
-      </w:r>
-    </w:p>
-    <w:p>
-      <w:pPr>
-        <w:pStyle w:val="PSI-Normal"/>
-      </w:pPr>
-      <w:r>
-        <w:t>Tres Desarrolladores con niveles similares de experiencia, conocimiento del paradigma de programación (Orientado a Objetos).</w:t>
-      </w:r>
-    </w:p>
-    <w:p>
-      <w:pPr>
-        <w:pStyle w:val="PSI-Normal"/>
-      </w:pPr>
-      <w:r>
-        <w:t>Computacionales:</w:t>
-      </w:r>
-    </w:p>
-    <w:p>
-      <w:pPr>
-        <w:pStyle w:val="PSI-Normal"/>
-      </w:pPr>
-      <w:r>
-        <w:t xml:space="preserve">Los tres integrantes de VASPA </w:t>
-      </w:r>
-      <w:proofErr w:type="spellStart"/>
-      <w:r>
-        <w:t>Team</w:t>
-      </w:r>
-      <w:proofErr w:type="spellEnd"/>
-      <w:r>
-        <w:t xml:space="preserve"> tienen computadoras con acceso a internet y capacidades de hardware suficientes para soportar la programación y el procesamiento del proyecto.</w:t>
-      </w:r>
-    </w:p>
-    <w:p>
-      <w:pPr>
-        <w:pStyle w:val="PSI-Normal"/>
-      </w:pPr>
-    </w:p>
-    <w:p>
-      <w:pPr>
         <w:pStyle w:val="PSI-Ttulo1"/>
       </w:pPr>
-      <w:bookmarkStart w:id="12" w:name="_Toc24889159"/>
-      <w:r>
-        <w:t>Evaluación</w:t>
-      </w:r>
-      <w:r>
-        <w:t xml:space="preserve"> </w:t>
-      </w:r>
-      <w:r>
-        <w:t>02</w:t>
-      </w:r>
-      <w:r>
-        <w:t>/</w:t>
-      </w:r>
-      <w:r>
-        <w:t>01/2020</w:t>
+      <w:bookmarkStart w:id="12" w:name="_Toc24889160"/>
+      <w:r>
+        <w:t>Conclusión</w:t>
       </w:r>
       <w:bookmarkEnd w:id="12"/>
     </w:p>
     <w:p>
       <w:pPr>
-        <w:pStyle w:val="PSI-Ttulo1"/>
-      </w:pPr>
-      <w:bookmarkStart w:id="13" w:name="_Toc24889160"/>
-      <w:r>
-        <w:t>Conclusión</w:t>
-      </w:r>
+        <w:pStyle w:val="PSI-Normal"/>
+      </w:pPr>
+      <w:r>
+        <w:rPr>
+          <w:b/>
+        </w:rPr>
+        <w:t>Documentaci</w:t>
+      </w:r>
+      <w:r>
+        <w:rPr>
+          <w:b/>
+        </w:rPr>
+        <w:t>ón:</w:t>
+      </w:r>
+      <w:r>
+        <w:t xml:space="preserve"> se han finalizado los documentos de las etapas iniciales que quedaban sin completar.</w:t>
+      </w:r>
+    </w:p>
+    <w:p>
+      <w:pPr>
+        <w:pStyle w:val="PSI-Normal"/>
+      </w:pPr>
+      <w:r>
+        <w:rPr>
+          <w:b/>
+        </w:rPr>
+        <w:t>Base de Datos:</w:t>
+      </w:r>
+      <w:r>
+        <w:t xml:space="preserve"> </w:t>
+      </w:r>
+      <w:r>
+        <w:t>se han hecho las modificaciones menores planteadas en el plan.</w:t>
+      </w:r>
+    </w:p>
+    <w:p>
+      <w:pPr>
+        <w:pStyle w:val="PSI-Normal"/>
+      </w:pPr>
+      <w:r>
+        <w:rPr>
+          <w:b/>
+        </w:rPr>
+        <w:t>Sistema:</w:t>
+      </w:r>
+      <w:r>
+        <w:rPr>
+          <w:b/>
+        </w:rPr>
+        <w:t xml:space="preserve"> </w:t>
+      </w:r>
+      <w:r>
+        <w:t>se han hecho mejoras y correcciones a los CU:</w:t>
+      </w:r>
+    </w:p>
+    <w:p>
+      <w:pPr>
+        <w:pStyle w:val="PSI-Normal"/>
+        <w:numPr>
+          <w:ilvl w:val="0"/>
+          <w:numId w:val="25"/>
+        </w:numPr>
+      </w:pPr>
+      <w:r>
+        <w:t>Gestionar Bibliograf</w:t>
+      </w:r>
+      <w:r>
+        <w:t>ía (validaciones y pruebas).</w:t>
+      </w:r>
+    </w:p>
+    <w:p>
+      <w:pPr>
+        <w:pStyle w:val="PSI-Normal"/>
+        <w:numPr>
+          <w:ilvl w:val="0"/>
+          <w:numId w:val="25"/>
+        </w:numPr>
+      </w:pPr>
+      <w:r>
+        <w:t>Generar PDF (tratamiento de excepciones y pruebas).</w:t>
+      </w:r>
+    </w:p>
+    <w:p>
+      <w:pPr>
+        <w:pStyle w:val="PSI-Normal"/>
+        <w:numPr>
+          <w:ilvl w:val="0"/>
+          <w:numId w:val="25"/>
+        </w:numPr>
+      </w:pPr>
+      <w:r>
+        <w:t>Gestionar P</w:t>
+      </w:r>
+      <w:r>
+        <w:t>rograma (correcciones y mejoras</w:t>
+      </w:r>
+      <w:r>
+        <w:t>).</w:t>
+      </w:r>
+    </w:p>
+    <w:p>
+      <w:pPr>
+        <w:pStyle w:val="PSI-Normal"/>
+        <w:numPr>
+          <w:ilvl w:val="0"/>
+          <w:numId w:val="25"/>
+        </w:numPr>
+      </w:pPr>
+      <w:r>
+        <w:t>Subir Plan (correcciones).</w:t>
+      </w:r>
+    </w:p>
+    <w:p>
+      <w:pPr>
+        <w:pStyle w:val="PSI-Normal"/>
+        <w:numPr>
+          <w:ilvl w:val="0"/>
+          <w:numId w:val="25"/>
+        </w:numPr>
+      </w:pPr>
+      <w:r>
+        <w:t>Gestionar Asignatura (agregado de campo nuevo en la Base de Datos).</w:t>
+      </w:r>
+    </w:p>
+    <w:p>
+      <w:pPr>
+        <w:pStyle w:val="PSI-Normal"/>
+        <w:numPr>
+          <w:ilvl w:val="0"/>
+          <w:numId w:val="25"/>
+        </w:numPr>
+      </w:pPr>
+      <w:r>
+        <w:t>Visualizar Programa y Visualizar Plan (correcciones).</w:t>
+      </w:r>
+      <w:bookmarkStart w:id="13" w:name="_GoBack"/>
       <w:bookmarkEnd w:id="13"/>
     </w:p>
     <w:p>
       <w:pPr>
         <w:pStyle w:val="PSI-Normal"/>
       </w:pPr>
+      <w:r>
+        <w:rPr>
+          <w:b/>
+        </w:rPr>
+        <w:t>Pruebas:</w:t>
+      </w:r>
+      <w:r>
+        <w:rPr>
+          <w:b/>
+        </w:rPr>
+        <w:t xml:space="preserve"> </w:t>
+      </w:r>
+    </w:p>
+    <w:p>
+      <w:pPr>
+        <w:pStyle w:val="PSI-Normal"/>
+        <w:numPr>
+          <w:ilvl w:val="0"/>
+          <w:numId w:val="26"/>
+        </w:numPr>
+      </w:pPr>
+      <w:r>
+        <w:t>Se han planificado pruebas tanto para CU desarrollados como para CU aún no desarrollados.</w:t>
+      </w:r>
     </w:p>
     <w:sectPr>
       <w:headerReference w:type="default" r:id="rId11"/>
@@ -1901,7 +2008,7 @@
 </file>
 
 <file path=word/endnotes.xml><?xml version="1.0" encoding="utf-8"?>
-<w:endnotes xmlns:ve="http://schemas.openxmlformats.org/markup-compatibility/2006" xmlns:o="urn:schemas-microsoft-com:office:office" xmlns:r="http://schemas.openxmlformats.org/officeDocument/2006/relationships" xmlns:m="http://schemas.openxmlformats.org/officeDocument/2006/math" xmlns:v="urn:schemas-microsoft-com:vml" xmlns:wp="http://schemas.openxmlformats.org/drawingml/2006/wordprocessingDrawing" xmlns:w10="urn:schemas-microsoft-com:office:word" xmlns:w="http://schemas.openxmlformats.org/wordprocessingml/2006/main" xmlns:wne="http://schemas.microsoft.com/office/word/2006/wordml">
+<w:endnotes xmlns:wpc="http://schemas.microsoft.com/office/word/2010/wordprocessingCanvas" xmlns:mc="http://schemas.openxmlformats.org/markup-compatibility/2006" xmlns:o="urn:schemas-microsoft-com:office:office" xmlns:r="http://schemas.openxmlformats.org/officeDocument/2006/relationships" xmlns:m="http://schemas.openxmlformats.org/officeDocument/2006/math" xmlns:v="urn:schemas-microsoft-com:vml" xmlns:wp14="http://schemas.microsoft.com/office/word/2010/wordprocessingDrawing" xmlns:wp="http://schemas.openxmlformats.org/drawingml/2006/wordprocessingDrawing" xmlns:w10="urn:schemas-microsoft-com:office:word" xmlns:w="http://schemas.openxmlformats.org/wordprocessingml/2006/main" xmlns:w14="http://schemas.microsoft.com/office/word/2010/wordml" xmlns:w15="http://schemas.microsoft.com/office/word/2012/wordml" xmlns:wpg="http://schemas.microsoft.com/office/word/2010/wordprocessingGroup" xmlns:wpi="http://schemas.microsoft.com/office/word/2010/wordprocessingInk" xmlns:wne="http://schemas.microsoft.com/office/word/2006/wordml" xmlns:wps="http://schemas.microsoft.com/office/word/2010/wordprocessingShape" mc:Ignorable="w14 w15 wp14">
   <w:endnote w:type="separator" w:id="-1">
     <w:p>
       <w:pPr>
@@ -1928,7 +2035,7 @@
 </file>
 
 <file path=word/footer1.xml><?xml version="1.0" encoding="utf-8"?>
-<w:ftr xmlns:ve="http://schemas.openxmlformats.org/markup-compatibility/2006" xmlns:o="urn:schemas-microsoft-com:office:office" xmlns:r="http://schemas.openxmlformats.org/officeDocument/2006/relationships" xmlns:m="http://schemas.openxmlformats.org/officeDocument/2006/math" xmlns:v="urn:schemas-microsoft-com:vml" xmlns:wp="http://schemas.openxmlformats.org/drawingml/2006/wordprocessingDrawing" xmlns:w10="urn:schemas-microsoft-com:office:word" xmlns:w="http://schemas.openxmlformats.org/wordprocessingml/2006/main" xmlns:wne="http://schemas.microsoft.com/office/word/2006/wordml">
+<w:ftr xmlns:wpc="http://schemas.microsoft.com/office/word/2010/wordprocessingCanvas" xmlns:mc="http://schemas.openxmlformats.org/markup-compatibility/2006" xmlns:o="urn:schemas-microsoft-com:office:office" xmlns:r="http://schemas.openxmlformats.org/officeDocument/2006/relationships" xmlns:m="http://schemas.openxmlformats.org/officeDocument/2006/math" xmlns:v="urn:schemas-microsoft-com:vml" xmlns:wp14="http://schemas.microsoft.com/office/word/2010/wordprocessingDrawing" xmlns:wp="http://schemas.openxmlformats.org/drawingml/2006/wordprocessingDrawing" xmlns:w10="urn:schemas-microsoft-com:office:word" xmlns:w="http://schemas.openxmlformats.org/wordprocessingml/2006/main" xmlns:w14="http://schemas.microsoft.com/office/word/2010/wordml" xmlns:w15="http://schemas.microsoft.com/office/word/2012/wordml" xmlns:wpg="http://schemas.microsoft.com/office/word/2010/wordprocessingGroup" xmlns:wpi="http://schemas.microsoft.com/office/word/2010/wordprocessingInk" xmlns:wne="http://schemas.microsoft.com/office/word/2006/wordml" xmlns:wps="http://schemas.microsoft.com/office/word/2010/wordprocessingShape" mc:Ignorable="w14 w15 wp14">
   <w:p>
     <w:pPr>
       <w:tabs>
@@ -1942,21 +2049,14 @@
         <w:dataBinding w:prefixMappings="xmlns:ns0='http://schemas.openxmlformats.org/officeDocument/2006/extended-properties' " w:xpath="/ns0:Properties[1]/ns0:Company[1]" w:storeItemID="{6668398D-A668-4E3E-A5EB-62B293D839F1}"/>
         <w:text/>
       </w:sdtPr>
+      <w:sdtEndPr/>
       <w:sdtContent>
         <w:r>
           <w:rPr>
             <w:lang w:val="es-AR"/>
           </w:rPr>
-          <w:t xml:space="preserve">VASPA </w:t>
+          <w:t>VASPA Team</w:t>
         </w:r>
-        <w:proofErr w:type="spellStart"/>
-        <w:r>
-          <w:rPr>
-            <w:lang w:val="es-AR"/>
-          </w:rPr>
-          <w:t>Team</w:t>
-        </w:r>
-        <w:proofErr w:type="spellEnd"/>
       </w:sdtContent>
     </w:sdt>
     <w:r>
@@ -1995,6 +2095,7 @@
           <w:docPartUnique/>
         </w:docPartObj>
       </w:sdtPr>
+      <w:sdtEndPr/>
       <w:sdtContent>
         <w:r>
           <w:tab/>
@@ -2040,7 +2141,7 @@
             <w:rFonts w:asciiTheme="majorHAnsi" w:hAnsiTheme="majorHAnsi" w:cstheme="majorHAnsi"/>
             <w:noProof/>
           </w:rPr>
-          <w:t>5</w:t>
+          <w:t>6</w:t>
         </w:r>
         <w:r>
           <w:rPr>
@@ -2106,6 +2207,7 @@
       <w:dataBinding w:prefixMappings="xmlns:ns0='http://purl.org/dc/elements/1.1/' xmlns:ns1='http://schemas.openxmlformats.org/package/2006/metadata/core-properties' " w:xpath="/ns1:coreProperties[1]/ns0:creator[1]" w:storeItemID="{6C3C8BC8-F283-45AE-878A-BAB7291924A1}"/>
       <w:text/>
     </w:sdtPr>
+    <w:sdtEndPr/>
     <w:sdtContent>
       <w:p>
         <w:pPr>
@@ -2124,7 +2226,7 @@
 </file>
 
 <file path=word/footnotes.xml><?xml version="1.0" encoding="utf-8"?>
-<w:footnotes xmlns:ve="http://schemas.openxmlformats.org/markup-compatibility/2006" xmlns:o="urn:schemas-microsoft-com:office:office" xmlns:r="http://schemas.openxmlformats.org/officeDocument/2006/relationships" xmlns:m="http://schemas.openxmlformats.org/officeDocument/2006/math" xmlns:v="urn:schemas-microsoft-com:vml" xmlns:wp="http://schemas.openxmlformats.org/drawingml/2006/wordprocessingDrawing" xmlns:w10="urn:schemas-microsoft-com:office:word" xmlns:w="http://schemas.openxmlformats.org/wordprocessingml/2006/main" xmlns:wne="http://schemas.microsoft.com/office/word/2006/wordml">
+<w:footnotes xmlns:wpc="http://schemas.microsoft.com/office/word/2010/wordprocessingCanvas" xmlns:mc="http://schemas.openxmlformats.org/markup-compatibility/2006" xmlns:o="urn:schemas-microsoft-com:office:office" xmlns:r="http://schemas.openxmlformats.org/officeDocument/2006/relationships" xmlns:m="http://schemas.openxmlformats.org/officeDocument/2006/math" xmlns:v="urn:schemas-microsoft-com:vml" xmlns:wp14="http://schemas.microsoft.com/office/word/2010/wordprocessingDrawing" xmlns:wp="http://schemas.openxmlformats.org/drawingml/2006/wordprocessingDrawing" xmlns:w10="urn:schemas-microsoft-com:office:word" xmlns:w="http://schemas.openxmlformats.org/wordprocessingml/2006/main" xmlns:w14="http://schemas.microsoft.com/office/word/2010/wordml" xmlns:w15="http://schemas.microsoft.com/office/word/2012/wordml" xmlns:wpg="http://schemas.microsoft.com/office/word/2010/wordprocessingGroup" xmlns:wpi="http://schemas.microsoft.com/office/word/2010/wordprocessingInk" xmlns:wne="http://schemas.microsoft.com/office/word/2006/wordml" xmlns:wps="http://schemas.microsoft.com/office/word/2010/wordprocessingShape" mc:Ignorable="w14 w15 wp14">
   <w:footnote w:type="separator" w:id="-1">
     <w:p>
       <w:pPr>
@@ -2151,7 +2253,7 @@
 </file>
 
 <file path=word/header1.xml><?xml version="1.0" encoding="utf-8"?>
-<w:hdr xmlns:ve="http://schemas.openxmlformats.org/markup-compatibility/2006" xmlns:o="urn:schemas-microsoft-com:office:office" xmlns:r="http://schemas.openxmlformats.org/officeDocument/2006/relationships" xmlns:m="http://schemas.openxmlformats.org/officeDocument/2006/math" xmlns:v="urn:schemas-microsoft-com:vml" xmlns:wp="http://schemas.openxmlformats.org/drawingml/2006/wordprocessingDrawing" xmlns:w10="urn:schemas-microsoft-com:office:word" xmlns:w="http://schemas.openxmlformats.org/wordprocessingml/2006/main" xmlns:wne="http://schemas.microsoft.com/office/word/2006/wordml">
+<w:hdr xmlns:wpc="http://schemas.microsoft.com/office/word/2010/wordprocessingCanvas" xmlns:mc="http://schemas.openxmlformats.org/markup-compatibility/2006" xmlns:o="urn:schemas-microsoft-com:office:office" xmlns:r="http://schemas.openxmlformats.org/officeDocument/2006/relationships" xmlns:m="http://schemas.openxmlformats.org/officeDocument/2006/math" xmlns:v="urn:schemas-microsoft-com:vml" xmlns:wp14="http://schemas.microsoft.com/office/word/2010/wordprocessingDrawing" xmlns:wp="http://schemas.openxmlformats.org/drawingml/2006/wordprocessingDrawing" xmlns:w10="urn:schemas-microsoft-com:office:word" xmlns:w="http://schemas.openxmlformats.org/wordprocessingml/2006/main" xmlns:w14="http://schemas.microsoft.com/office/word/2010/wordml" xmlns:w15="http://schemas.microsoft.com/office/word/2012/wordml" xmlns:wpg="http://schemas.microsoft.com/office/word/2010/wordprocessingGroup" xmlns:wpi="http://schemas.microsoft.com/office/word/2010/wordprocessingInk" xmlns:wne="http://schemas.microsoft.com/office/word/2006/wordml" xmlns:wps="http://schemas.microsoft.com/office/word/2010/wordprocessingShape" mc:Ignorable="w14 w15 wp14">
   <w:p>
     <w:pPr>
       <w:pStyle w:val="Encabezado"/>
@@ -2193,7 +2295,7 @@
                   <a:blip r:embed="rId1">
                     <a:extLst>
                       <a:ext uri="{28A0092B-C50C-407E-A947-70E740481C1C}">
-                        <a14:useLocalDpi xmlns:a14="http://schemas.microsoft.com/office/drawing/2010/main" xmlns:wps="http://schemas.microsoft.com/office/word/2010/wordprocessingShape" xmlns:wpi="http://schemas.microsoft.com/office/word/2010/wordprocessingInk" xmlns:wpg="http://schemas.microsoft.com/office/word/2010/wordprocessingGroup" xmlns:w16se="http://schemas.microsoft.com/office/word/2015/wordml/symex" xmlns:w16cid="http://schemas.microsoft.com/office/word/2016/wordml/cid" xmlns:w15="http://schemas.microsoft.com/office/word/2012/wordml" xmlns:w14="http://schemas.microsoft.com/office/word/2010/wordml" xmlns:w="http://schemas.openxmlformats.org/wordprocessingml/2006/main" xmlns:w10="urn:schemas-microsoft-com:office:word" xmlns:wp14="http://schemas.microsoft.com/office/word/2010/wordprocessingDrawing" xmlns:v="urn:schemas-microsoft-com:vml" xmlns:o="urn:schemas-microsoft-com:office:office" xmlns:am3d="http://schemas.microsoft.com/office/drawing/2017/model3d" xmlns:aink="http://schemas.microsoft.com/office/drawing/2016/ink" xmlns:mc="http://schemas.openxmlformats.org/markup-compatibility/2006" xmlns:cx8="http://schemas.microsoft.com/office/drawing/2016/5/14/chartex" xmlns:cx7="http://schemas.microsoft.com/office/drawing/2016/5/13/chartex" xmlns:cx6="http://schemas.microsoft.com/office/drawing/2016/5/12/chartex" xmlns:cx5="http://schemas.microsoft.com/office/drawing/2016/5/11/chartex" xmlns:cx4="http://schemas.microsoft.com/office/drawing/2016/5/10/chartex" xmlns:cx3="http://schemas.microsoft.com/office/drawing/2016/5/9/chartex" xmlns:cx2="http://schemas.microsoft.com/office/drawing/2015/10/21/chartex" xmlns:cx1="http://schemas.microsoft.com/office/drawing/2015/9/8/chartex" xmlns:cx="http://schemas.microsoft.com/office/drawing/2014/chartex" xmlns:wpc="http://schemas.microsoft.com/office/word/2010/wordprocessingCanvas" xmlns="" val="0"/>
+                        <a14:useLocalDpi xmlns:a14="http://schemas.microsoft.com/office/drawing/2010/main" val="0"/>
                       </a:ext>
                     </a:extLst>
                   </a:blip>
@@ -2226,6 +2328,7 @@
         <w:dataBinding w:prefixMappings="xmlns:ns0='http://schemas.openxmlformats.org/package/2006/metadata/core-properties' xmlns:ns1='http://purl.org/dc/elements/1.1/'" w:xpath="/ns0:coreProperties[1]/ns1:title[1]" w:storeItemID="{6C3C8BC8-F283-45AE-878A-BAB7291924A1}"/>
         <w:text/>
       </w:sdtPr>
+      <w:sdtEndPr/>
       <w:sdtContent>
         <w:r>
           <w:rPr>
@@ -2252,6 +2355,7 @@
         <w:dataBinding w:prefixMappings="xmlns:ns0='http://purl.org/dc/elements/1.1/' xmlns:ns1='http://schemas.openxmlformats.org/package/2006/metadata/core-properties' " w:xpath="/ns1:coreProperties[1]/ns1:category[1]" w:storeItemID="{6C3C8BC8-F283-45AE-878A-BAB7291924A1}"/>
         <w:text/>
       </w:sdtPr>
+      <w:sdtEndPr/>
       <w:sdtContent>
         <w:r>
           <w:rPr>
@@ -2389,6 +2493,7 @@
         <w:dataBinding w:prefixMappings="xmlns:ns0='http://schemas.openxmlformats.org/package/2006/metadata/core-properties' xmlns:ns1='http://purl.org/dc/elements/1.1/'" w:xpath="/ns0:coreProperties[1]/ns1:subject[1]" w:storeItemID="{6C3C8BC8-F283-45AE-878A-BAB7291924A1}"/>
         <w:text/>
       </w:sdtPr>
+      <w:sdtEndPr/>
       <w:sdtContent>
         <w:r>
           <w:rPr>
@@ -2411,8 +2516,8 @@
 </file>
 
 <file path=word/numbering.xml><?xml version="1.0" encoding="utf-8"?>
-<w:numbering xmlns:ve="http://schemas.openxmlformats.org/markup-compatibility/2006" xmlns:o="urn:schemas-microsoft-com:office:office" xmlns:r="http://schemas.openxmlformats.org/officeDocument/2006/relationships" xmlns:m="http://schemas.openxmlformats.org/officeDocument/2006/math" xmlns:v="urn:schemas-microsoft-com:vml" xmlns:wp="http://schemas.openxmlformats.org/drawingml/2006/wordprocessingDrawing" xmlns:w10="urn:schemas-microsoft-com:office:word" xmlns:w="http://schemas.openxmlformats.org/wordprocessingml/2006/main" xmlns:wne="http://schemas.microsoft.com/office/word/2006/wordml">
-  <w:abstractNum w:abstractNumId="0">
+<w:numbering xmlns:wpc="http://schemas.microsoft.com/office/word/2010/wordprocessingCanvas" xmlns:mc="http://schemas.openxmlformats.org/markup-compatibility/2006" xmlns:o="urn:schemas-microsoft-com:office:office" xmlns:r="http://schemas.openxmlformats.org/officeDocument/2006/relationships" xmlns:m="http://schemas.openxmlformats.org/officeDocument/2006/math" xmlns:v="urn:schemas-microsoft-com:vml" xmlns:wp14="http://schemas.microsoft.com/office/word/2010/wordprocessingDrawing" xmlns:wp="http://schemas.openxmlformats.org/drawingml/2006/wordprocessingDrawing" xmlns:w10="urn:schemas-microsoft-com:office:word" xmlns:w="http://schemas.openxmlformats.org/wordprocessingml/2006/main" xmlns:w14="http://schemas.microsoft.com/office/word/2010/wordml" xmlns:w15="http://schemas.microsoft.com/office/word/2012/wordml" xmlns:wpg="http://schemas.microsoft.com/office/word/2010/wordprocessingGroup" xmlns:wpi="http://schemas.microsoft.com/office/word/2010/wordprocessingInk" xmlns:wne="http://schemas.microsoft.com/office/word/2006/wordml" xmlns:wps="http://schemas.microsoft.com/office/word/2010/wordprocessingShape" mc:Ignorable="w14 w15 wp14">
+  <w:abstractNum w:abstractNumId="0" w15:restartNumberingAfterBreak="0">
     <w:nsid w:val="00000003"/>
     <w:multiLevelType w:val="multilevel"/>
     <w:tmpl w:val="00000003"/>
@@ -2570,7 +2675,7 @@
       </w:rPr>
     </w:lvl>
   </w:abstractNum>
-  <w:abstractNum w:abstractNumId="1">
+  <w:abstractNum w:abstractNumId="1" w15:restartNumberingAfterBreak="0">
     <w:nsid w:val="00000004"/>
     <w:multiLevelType w:val="multilevel"/>
     <w:tmpl w:val="796A7516"/>
@@ -2728,7 +2833,7 @@
       </w:rPr>
     </w:lvl>
   </w:abstractNum>
-  <w:abstractNum w:abstractNumId="2">
+  <w:abstractNum w:abstractNumId="2" w15:restartNumberingAfterBreak="0">
     <w:nsid w:val="00000005"/>
     <w:multiLevelType w:val="multilevel"/>
     <w:tmpl w:val="00000005"/>
@@ -2886,7 +2991,7 @@
       </w:rPr>
     </w:lvl>
   </w:abstractNum>
-  <w:abstractNum w:abstractNumId="3">
+  <w:abstractNum w:abstractNumId="3" w15:restartNumberingAfterBreak="0">
     <w:nsid w:val="00000006"/>
     <w:multiLevelType w:val="multilevel"/>
     <w:tmpl w:val="00000006"/>
@@ -3044,7 +3149,7 @@
       </w:rPr>
     </w:lvl>
   </w:abstractNum>
-  <w:abstractNum w:abstractNumId="4">
+  <w:abstractNum w:abstractNumId="4" w15:restartNumberingAfterBreak="0">
     <w:nsid w:val="096B1080"/>
     <w:multiLevelType w:val="hybridMultilevel"/>
     <w:tmpl w:val="52109FF8"/>
@@ -3157,7 +3262,7 @@
       </w:rPr>
     </w:lvl>
   </w:abstractNum>
-  <w:abstractNum w:abstractNumId="5">
+  <w:abstractNum w:abstractNumId="5" w15:restartNumberingAfterBreak="0">
     <w:nsid w:val="11EC450D"/>
     <w:multiLevelType w:val="hybridMultilevel"/>
     <w:tmpl w:val="8D1847A2"/>
@@ -3270,7 +3375,7 @@
       </w:rPr>
     </w:lvl>
   </w:abstractNum>
-  <w:abstractNum w:abstractNumId="6">
+  <w:abstractNum w:abstractNumId="6" w15:restartNumberingAfterBreak="0">
     <w:nsid w:val="215625CE"/>
     <w:multiLevelType w:val="hybridMultilevel"/>
     <w:tmpl w:val="F8FA334E"/>
@@ -3383,7 +3488,7 @@
       </w:rPr>
     </w:lvl>
   </w:abstractNum>
-  <w:abstractNum w:abstractNumId="7">
+  <w:abstractNum w:abstractNumId="7" w15:restartNumberingAfterBreak="0">
     <w:nsid w:val="255F5799"/>
     <w:multiLevelType w:val="hybridMultilevel"/>
     <w:tmpl w:val="B8F40458"/>
@@ -3469,7 +3574,120 @@
       </w:pPr>
     </w:lvl>
   </w:abstractNum>
-  <w:abstractNum w:abstractNumId="8">
+  <w:abstractNum w:abstractNumId="8" w15:restartNumberingAfterBreak="0">
+    <w:nsid w:val="2F1D1C19"/>
+    <w:multiLevelType w:val="hybridMultilevel"/>
+    <w:tmpl w:val="45D45024"/>
+    <w:lvl w:ilvl="0" w:tplc="2C0A0001">
+      <w:start w:val="1"/>
+      <w:numFmt w:val="bullet"/>
+      <w:lvlText w:val=""/>
+      <w:lvlJc w:val="left"/>
+      <w:pPr>
+        <w:ind w:left="720" w:hanging="360"/>
+      </w:pPr>
+      <w:rPr>
+        <w:rFonts w:ascii="Symbol" w:hAnsi="Symbol" w:hint="default"/>
+      </w:rPr>
+    </w:lvl>
+    <w:lvl w:ilvl="1" w:tplc="2C0A0003" w:tentative="1">
+      <w:start w:val="1"/>
+      <w:numFmt w:val="bullet"/>
+      <w:lvlText w:val="o"/>
+      <w:lvlJc w:val="left"/>
+      <w:pPr>
+        <w:ind w:left="1440" w:hanging="360"/>
+      </w:pPr>
+      <w:rPr>
+        <w:rFonts w:ascii="Courier New" w:hAnsi="Courier New" w:cs="Courier New" w:hint="default"/>
+      </w:rPr>
+    </w:lvl>
+    <w:lvl w:ilvl="2" w:tplc="2C0A0005" w:tentative="1">
+      <w:start w:val="1"/>
+      <w:numFmt w:val="bullet"/>
+      <w:lvlText w:val=""/>
+      <w:lvlJc w:val="left"/>
+      <w:pPr>
+        <w:ind w:left="2160" w:hanging="360"/>
+      </w:pPr>
+      <w:rPr>
+        <w:rFonts w:ascii="Wingdings" w:hAnsi="Wingdings" w:hint="default"/>
+      </w:rPr>
+    </w:lvl>
+    <w:lvl w:ilvl="3" w:tplc="2C0A0001" w:tentative="1">
+      <w:start w:val="1"/>
+      <w:numFmt w:val="bullet"/>
+      <w:lvlText w:val=""/>
+      <w:lvlJc w:val="left"/>
+      <w:pPr>
+        <w:ind w:left="2880" w:hanging="360"/>
+      </w:pPr>
+      <w:rPr>
+        <w:rFonts w:ascii="Symbol" w:hAnsi="Symbol" w:hint="default"/>
+      </w:rPr>
+    </w:lvl>
+    <w:lvl w:ilvl="4" w:tplc="2C0A0003" w:tentative="1">
+      <w:start w:val="1"/>
+      <w:numFmt w:val="bullet"/>
+      <w:lvlText w:val="o"/>
+      <w:lvlJc w:val="left"/>
+      <w:pPr>
+        <w:ind w:left="3600" w:hanging="360"/>
+      </w:pPr>
+      <w:rPr>
+        <w:rFonts w:ascii="Courier New" w:hAnsi="Courier New" w:cs="Courier New" w:hint="default"/>
+      </w:rPr>
+    </w:lvl>
+    <w:lvl w:ilvl="5" w:tplc="2C0A0005" w:tentative="1">
+      <w:start w:val="1"/>
+      <w:numFmt w:val="bullet"/>
+      <w:lvlText w:val=""/>
+      <w:lvlJc w:val="left"/>
+      <w:pPr>
+        <w:ind w:left="4320" w:hanging="360"/>
+      </w:pPr>
+      <w:rPr>
+        <w:rFonts w:ascii="Wingdings" w:hAnsi="Wingdings" w:hint="default"/>
+      </w:rPr>
+    </w:lvl>
+    <w:lvl w:ilvl="6" w:tplc="2C0A0001" w:tentative="1">
+      <w:start w:val="1"/>
+      <w:numFmt w:val="bullet"/>
+      <w:lvlText w:val=""/>
+      <w:lvlJc w:val="left"/>
+      <w:pPr>
+        <w:ind w:left="5040" w:hanging="360"/>
+      </w:pPr>
+      <w:rPr>
+        <w:rFonts w:ascii="Symbol" w:hAnsi="Symbol" w:hint="default"/>
+      </w:rPr>
+    </w:lvl>
+    <w:lvl w:ilvl="7" w:tplc="2C0A0003" w:tentative="1">
+      <w:start w:val="1"/>
+      <w:numFmt w:val="bullet"/>
+      <w:lvlText w:val="o"/>
+      <w:lvlJc w:val="left"/>
+      <w:pPr>
+        <w:ind w:left="5760" w:hanging="360"/>
+      </w:pPr>
+      <w:rPr>
+        <w:rFonts w:ascii="Courier New" w:hAnsi="Courier New" w:cs="Courier New" w:hint="default"/>
+      </w:rPr>
+    </w:lvl>
+    <w:lvl w:ilvl="8" w:tplc="2C0A0005" w:tentative="1">
+      <w:start w:val="1"/>
+      <w:numFmt w:val="bullet"/>
+      <w:lvlText w:val=""/>
+      <w:lvlJc w:val="left"/>
+      <w:pPr>
+        <w:ind w:left="6480" w:hanging="360"/>
+      </w:pPr>
+      <w:rPr>
+        <w:rFonts w:ascii="Wingdings" w:hAnsi="Wingdings" w:hint="default"/>
+      </w:rPr>
+    </w:lvl>
+  </w:abstractNum>
+  <w:abstractNum w:abstractNumId="9" w15:restartNumberingAfterBreak="0">
     <w:nsid w:val="33016DED"/>
     <w:multiLevelType w:val="hybridMultilevel"/>
     <w:tmpl w:val="C34811CC"/>
@@ -3582,7 +3800,7 @@
       </w:rPr>
     </w:lvl>
   </w:abstractNum>
-  <w:abstractNum w:abstractNumId="9">
+  <w:abstractNum w:abstractNumId="10" w15:restartNumberingAfterBreak="0">
     <w:nsid w:val="354676A9"/>
     <w:multiLevelType w:val="hybridMultilevel"/>
     <w:tmpl w:val="1012C1FC"/>
@@ -3695,7 +3913,7 @@
       </w:rPr>
     </w:lvl>
   </w:abstractNum>
-  <w:abstractNum w:abstractNumId="10">
+  <w:abstractNum w:abstractNumId="11" w15:restartNumberingAfterBreak="0">
     <w:nsid w:val="37102CFE"/>
     <w:multiLevelType w:val="hybridMultilevel"/>
     <w:tmpl w:val="B004125C"/>
@@ -3808,7 +4026,7 @@
       </w:rPr>
     </w:lvl>
   </w:abstractNum>
-  <w:abstractNum w:abstractNumId="11">
+  <w:abstractNum w:abstractNumId="12" w15:restartNumberingAfterBreak="0">
     <w:nsid w:val="37BA1B12"/>
     <w:multiLevelType w:val="hybridMultilevel"/>
     <w:tmpl w:val="6CE0269A"/>
@@ -3921,7 +4139,7 @@
       </w:rPr>
     </w:lvl>
   </w:abstractNum>
-  <w:abstractNum w:abstractNumId="12">
+  <w:abstractNum w:abstractNumId="13" w15:restartNumberingAfterBreak="0">
     <w:nsid w:val="3AB902B0"/>
     <w:multiLevelType w:val="hybridMultilevel"/>
     <w:tmpl w:val="968E3A4C"/>
@@ -4034,7 +4252,7 @@
       </w:rPr>
     </w:lvl>
   </w:abstractNum>
-  <w:abstractNum w:abstractNumId="13">
+  <w:abstractNum w:abstractNumId="14" w15:restartNumberingAfterBreak="0">
     <w:nsid w:val="41286B35"/>
     <w:multiLevelType w:val="hybridMultilevel"/>
     <w:tmpl w:val="30E6551C"/>
@@ -4147,7 +4365,7 @@
       </w:rPr>
     </w:lvl>
   </w:abstractNum>
-  <w:abstractNum w:abstractNumId="14">
+  <w:abstractNum w:abstractNumId="15" w15:restartNumberingAfterBreak="0">
     <w:nsid w:val="487036EC"/>
     <w:multiLevelType w:val="hybridMultilevel"/>
     <w:tmpl w:val="BDFE724A"/>
@@ -4233,7 +4451,7 @@
       </w:pPr>
     </w:lvl>
   </w:abstractNum>
-  <w:abstractNum w:abstractNumId="15">
+  <w:abstractNum w:abstractNumId="16" w15:restartNumberingAfterBreak="0">
     <w:nsid w:val="518521F3"/>
     <w:multiLevelType w:val="hybridMultilevel"/>
     <w:tmpl w:val="24E4A1A6"/>
@@ -4346,7 +4564,120 @@
       </w:rPr>
     </w:lvl>
   </w:abstractNum>
-  <w:abstractNum w:abstractNumId="16">
+  <w:abstractNum w:abstractNumId="17" w15:restartNumberingAfterBreak="0">
+    <w:nsid w:val="51C37B45"/>
+    <w:multiLevelType w:val="hybridMultilevel"/>
+    <w:tmpl w:val="B3A4487C"/>
+    <w:lvl w:ilvl="0" w:tplc="2C0A0001">
+      <w:start w:val="1"/>
+      <w:numFmt w:val="bullet"/>
+      <w:lvlText w:val=""/>
+      <w:lvlJc w:val="left"/>
+      <w:pPr>
+        <w:ind w:left="720" w:hanging="360"/>
+      </w:pPr>
+      <w:rPr>
+        <w:rFonts w:ascii="Symbol" w:hAnsi="Symbol" w:hint="default"/>
+      </w:rPr>
+    </w:lvl>
+    <w:lvl w:ilvl="1" w:tplc="2C0A0003" w:tentative="1">
+      <w:start w:val="1"/>
+      <w:numFmt w:val="bullet"/>
+      <w:lvlText w:val="o"/>
+      <w:lvlJc w:val="left"/>
+      <w:pPr>
+        <w:ind w:left="1440" w:hanging="360"/>
+      </w:pPr>
+      <w:rPr>
+        <w:rFonts w:ascii="Courier New" w:hAnsi="Courier New" w:cs="Courier New" w:hint="default"/>
+      </w:rPr>
+    </w:lvl>
+    <w:lvl w:ilvl="2" w:tplc="2C0A0005" w:tentative="1">
+      <w:start w:val="1"/>
+      <w:numFmt w:val="bullet"/>
+      <w:lvlText w:val=""/>
+      <w:lvlJc w:val="left"/>
+      <w:pPr>
+        <w:ind w:left="2160" w:hanging="360"/>
+      </w:pPr>
+      <w:rPr>
+        <w:rFonts w:ascii="Wingdings" w:hAnsi="Wingdings" w:hint="default"/>
+      </w:rPr>
+    </w:lvl>
+    <w:lvl w:ilvl="3" w:tplc="2C0A0001" w:tentative="1">
+      <w:start w:val="1"/>
+      <w:numFmt w:val="bullet"/>
+      <w:lvlText w:val=""/>
+      <w:lvlJc w:val="left"/>
+      <w:pPr>
+        <w:ind w:left="2880" w:hanging="360"/>
+      </w:pPr>
+      <w:rPr>
+        <w:rFonts w:ascii="Symbol" w:hAnsi="Symbol" w:hint="default"/>
+      </w:rPr>
+    </w:lvl>
+    <w:lvl w:ilvl="4" w:tplc="2C0A0003" w:tentative="1">
+      <w:start w:val="1"/>
+      <w:numFmt w:val="bullet"/>
+      <w:lvlText w:val="o"/>
+      <w:lvlJc w:val="left"/>
+      <w:pPr>
+        <w:ind w:left="3600" w:hanging="360"/>
+      </w:pPr>
+      <w:rPr>
+        <w:rFonts w:ascii="Courier New" w:hAnsi="Courier New" w:cs="Courier New" w:hint="default"/>
+      </w:rPr>
+    </w:lvl>
+    <w:lvl w:ilvl="5" w:tplc="2C0A0005" w:tentative="1">
+      <w:start w:val="1"/>
+      <w:numFmt w:val="bullet"/>
+      <w:lvlText w:val=""/>
+      <w:lvlJc w:val="left"/>
+      <w:pPr>
+        <w:ind w:left="4320" w:hanging="360"/>
+      </w:pPr>
+      <w:rPr>
+        <w:rFonts w:ascii="Wingdings" w:hAnsi="Wingdings" w:hint="default"/>
+      </w:rPr>
+    </w:lvl>
+    <w:lvl w:ilvl="6" w:tplc="2C0A0001" w:tentative="1">
+      <w:start w:val="1"/>
+      <w:numFmt w:val="bullet"/>
+      <w:lvlText w:val=""/>
+      <w:lvlJc w:val="left"/>
+      <w:pPr>
+        <w:ind w:left="5040" w:hanging="360"/>
+      </w:pPr>
+      <w:rPr>
+        <w:rFonts w:ascii="Symbol" w:hAnsi="Symbol" w:hint="default"/>
+      </w:rPr>
+    </w:lvl>
+    <w:lvl w:ilvl="7" w:tplc="2C0A0003" w:tentative="1">
+      <w:start w:val="1"/>
+      <w:numFmt w:val="bullet"/>
+      <w:lvlText w:val="o"/>
+      <w:lvlJc w:val="left"/>
+      <w:pPr>
+        <w:ind w:left="5760" w:hanging="360"/>
+      </w:pPr>
+      <w:rPr>
+        <w:rFonts w:ascii="Courier New" w:hAnsi="Courier New" w:cs="Courier New" w:hint="default"/>
+      </w:rPr>
+    </w:lvl>
+    <w:lvl w:ilvl="8" w:tplc="2C0A0005" w:tentative="1">
+      <w:start w:val="1"/>
+      <w:numFmt w:val="bullet"/>
+      <w:lvlText w:val=""/>
+      <w:lvlJc w:val="left"/>
+      <w:pPr>
+        <w:ind w:left="6480" w:hanging="360"/>
+      </w:pPr>
+      <w:rPr>
+        <w:rFonts w:ascii="Wingdings" w:hAnsi="Wingdings" w:hint="default"/>
+      </w:rPr>
+    </w:lvl>
+  </w:abstractNum>
+  <w:abstractNum w:abstractNumId="18" w15:restartNumberingAfterBreak="0">
     <w:nsid w:val="52D90BB8"/>
     <w:multiLevelType w:val="hybridMultilevel"/>
     <w:tmpl w:val="1D2461DE"/>
@@ -4460,7 +4791,7 @@
       </w:rPr>
     </w:lvl>
   </w:abstractNum>
-  <w:abstractNum w:abstractNumId="17">
+  <w:abstractNum w:abstractNumId="19" w15:restartNumberingAfterBreak="0">
     <w:nsid w:val="5FC95B77"/>
     <w:multiLevelType w:val="hybridMultilevel"/>
     <w:tmpl w:val="65922DDE"/>
@@ -4573,7 +4904,7 @@
       </w:rPr>
     </w:lvl>
   </w:abstractNum>
-  <w:abstractNum w:abstractNumId="18">
+  <w:abstractNum w:abstractNumId="20" w15:restartNumberingAfterBreak="0">
     <w:nsid w:val="6A691ECC"/>
     <w:multiLevelType w:val="hybridMultilevel"/>
     <w:tmpl w:val="3E9C3266"/>
@@ -4686,7 +5017,7 @@
       </w:rPr>
     </w:lvl>
   </w:abstractNum>
-  <w:abstractNum w:abstractNumId="19">
+  <w:abstractNum w:abstractNumId="21" w15:restartNumberingAfterBreak="0">
     <w:nsid w:val="6EAE4F16"/>
     <w:multiLevelType w:val="hybridMultilevel"/>
     <w:tmpl w:val="6412854A"/>
@@ -4799,7 +5130,7 @@
       </w:rPr>
     </w:lvl>
   </w:abstractNum>
-  <w:abstractNum w:abstractNumId="20">
+  <w:abstractNum w:abstractNumId="22" w15:restartNumberingAfterBreak="0">
     <w:nsid w:val="708E589C"/>
     <w:multiLevelType w:val="multilevel"/>
     <w:tmpl w:val="381042DE"/>
@@ -4939,7 +5270,7 @@
       </w:rPr>
     </w:lvl>
   </w:abstractNum>
-  <w:abstractNum w:abstractNumId="21">
+  <w:abstractNum w:abstractNumId="23" w15:restartNumberingAfterBreak="0">
     <w:nsid w:val="7DD64906"/>
     <w:multiLevelType w:val="hybridMultilevel"/>
     <w:tmpl w:val="795E7434"/>
@@ -5057,13 +5388,13 @@
     <w:abstractNumId w:val="7"/>
   </w:num>
   <w:num w:numId="2">
-    <w:abstractNumId w:val="14"/>
+    <w:abstractNumId w:val="15"/>
   </w:num>
   <w:num w:numId="3">
-    <w:abstractNumId w:val="14"/>
+    <w:abstractNumId w:val="15"/>
   </w:num>
   <w:num w:numId="4">
-    <w:abstractNumId w:val="14"/>
+    <w:abstractNumId w:val="15"/>
   </w:num>
   <w:num w:numId="5">
     <w:abstractNumId w:val="1"/>
@@ -5078,58 +5409,64 @@
     <w:abstractNumId w:val="0"/>
   </w:num>
   <w:num w:numId="9">
-    <w:abstractNumId w:val="20"/>
+    <w:abstractNumId w:val="22"/>
   </w:num>
   <w:num w:numId="10">
-    <w:abstractNumId w:val="21"/>
+    <w:abstractNumId w:val="23"/>
   </w:num>
   <w:num w:numId="11">
     <w:abstractNumId w:val="5"/>
   </w:num>
   <w:num w:numId="12">
+    <w:abstractNumId w:val="18"/>
+  </w:num>
+  <w:num w:numId="13">
     <w:abstractNumId w:val="16"/>
   </w:num>
-  <w:num w:numId="13">
-    <w:abstractNumId w:val="15"/>
-  </w:num>
   <w:num w:numId="14">
-    <w:abstractNumId w:val="13"/>
+    <w:abstractNumId w:val="14"/>
   </w:num>
   <w:num w:numId="15">
     <w:abstractNumId w:val="6"/>
   </w:num>
   <w:num w:numId="16">
-    <w:abstractNumId w:val="19"/>
+    <w:abstractNumId w:val="21"/>
   </w:num>
   <w:num w:numId="17">
-    <w:abstractNumId w:val="18"/>
+    <w:abstractNumId w:val="20"/>
   </w:num>
   <w:num w:numId="18">
-    <w:abstractNumId w:val="10"/>
+    <w:abstractNumId w:val="11"/>
   </w:num>
   <w:num w:numId="19">
-    <w:abstractNumId w:val="11"/>
+    <w:abstractNumId w:val="12"/>
   </w:num>
   <w:num w:numId="20">
-    <w:abstractNumId w:val="12"/>
+    <w:abstractNumId w:val="13"/>
   </w:num>
   <w:num w:numId="21">
-    <w:abstractNumId w:val="8"/>
+    <w:abstractNumId w:val="9"/>
   </w:num>
   <w:num w:numId="22">
     <w:abstractNumId w:val="4"/>
   </w:num>
   <w:num w:numId="23">
-    <w:abstractNumId w:val="9"/>
+    <w:abstractNumId w:val="10"/>
   </w:num>
   <w:num w:numId="24">
+    <w:abstractNumId w:val="19"/>
+  </w:num>
+  <w:num w:numId="25">
     <w:abstractNumId w:val="17"/>
+  </w:num>
+  <w:num w:numId="26">
+    <w:abstractNumId w:val="8"/>
   </w:num>
 </w:numbering>
 </file>
 
 <file path=word/styles.xml><?xml version="1.0" encoding="utf-8"?>
-<w:styles xmlns:r="http://schemas.openxmlformats.org/officeDocument/2006/relationships" xmlns:w="http://schemas.openxmlformats.org/wordprocessingml/2006/main">
+<w:styles xmlns:mc="http://schemas.openxmlformats.org/markup-compatibility/2006" xmlns:r="http://schemas.openxmlformats.org/officeDocument/2006/relationships" xmlns:w="http://schemas.openxmlformats.org/wordprocessingml/2006/main" xmlns:w14="http://schemas.microsoft.com/office/word/2010/wordml" xmlns:w15="http://schemas.microsoft.com/office/word/2012/wordml" mc:Ignorable="w14 w15">
   <w:docDefaults>
     <w:rPrDefault>
       <w:rPr>
@@ -5146,145 +5483,378 @@
       </w:pPr>
     </w:pPrDefault>
   </w:docDefaults>
-  <w:latentStyles w:defLockedState="0" w:defUIPriority="99" w:defSemiHidden="1" w:defUnhideWhenUsed="1" w:defQFormat="0" w:count="267">
-    <w:lsdException w:name="Normal" w:semiHidden="0" w:uiPriority="0" w:unhideWhenUsed="0" w:qFormat="1"/>
-    <w:lsdException w:name="heading 1" w:semiHidden="0" w:uiPriority="0" w:unhideWhenUsed="0" w:qFormat="1"/>
-    <w:lsdException w:name="heading 2" w:uiPriority="0" w:qFormat="1"/>
-    <w:lsdException w:name="heading 3" w:uiPriority="9" w:qFormat="1"/>
-    <w:lsdException w:name="heading 4" w:uiPriority="9" w:qFormat="1"/>
-    <w:lsdException w:name="heading 5" w:uiPriority="9" w:qFormat="1"/>
-    <w:lsdException w:name="heading 6" w:uiPriority="9" w:qFormat="1"/>
-    <w:lsdException w:name="heading 7" w:uiPriority="9" w:qFormat="1"/>
-    <w:lsdException w:name="heading 8" w:uiPriority="9" w:qFormat="1"/>
-    <w:lsdException w:name="heading 9" w:uiPriority="9" w:qFormat="1"/>
-    <w:lsdException w:name="toc 1" w:uiPriority="39" w:qFormat="1"/>
-    <w:lsdException w:name="toc 2" w:uiPriority="39" w:qFormat="1"/>
-    <w:lsdException w:name="toc 3" w:uiPriority="39" w:qFormat="1"/>
-    <w:lsdException w:name="toc 4" w:uiPriority="39"/>
-    <w:lsdException w:name="toc 5" w:uiPriority="39"/>
-    <w:lsdException w:name="toc 6" w:uiPriority="39"/>
-    <w:lsdException w:name="toc 7" w:uiPriority="39"/>
-    <w:lsdException w:name="toc 8" w:uiPriority="39"/>
-    <w:lsdException w:name="toc 9" w:uiPriority="39"/>
-    <w:lsdException w:name="caption" w:uiPriority="35" w:qFormat="1"/>
-    <w:lsdException w:name="Title" w:semiHidden="0" w:uiPriority="10" w:unhideWhenUsed="0" w:qFormat="1"/>
-    <w:lsdException w:name="Default Paragraph Font" w:uiPriority="1"/>
-    <w:lsdException w:name="Body Text" w:uiPriority="0"/>
-    <w:lsdException w:name="Subtitle" w:semiHidden="0" w:uiPriority="11" w:unhideWhenUsed="0" w:qFormat="1"/>
-    <w:lsdException w:name="Strong" w:semiHidden="0" w:uiPriority="22" w:unhideWhenUsed="0" w:qFormat="1"/>
-    <w:lsdException w:name="Emphasis" w:semiHidden="0" w:uiPriority="20" w:unhideWhenUsed="0" w:qFormat="1"/>
-    <w:lsdException w:name="Table Grid" w:semiHidden="0" w:uiPriority="0" w:unhideWhenUsed="0"/>
-    <w:lsdException w:name="Placeholder Text" w:unhideWhenUsed="0"/>
-    <w:lsdException w:name="No Spacing" w:semiHidden="0" w:uiPriority="1" w:unhideWhenUsed="0" w:qFormat="1"/>
-    <w:lsdException w:name="Light Shading" w:semiHidden="0" w:uiPriority="60" w:unhideWhenUsed="0"/>
-    <w:lsdException w:name="Light List" w:semiHidden="0" w:uiPriority="61" w:unhideWhenUsed="0"/>
-    <w:lsdException w:name="Light Grid" w:semiHidden="0" w:uiPriority="62" w:unhideWhenUsed="0"/>
-    <w:lsdException w:name="Medium Shading 1" w:semiHidden="0" w:uiPriority="63" w:unhideWhenUsed="0"/>
-    <w:lsdException w:name="Medium Shading 2" w:semiHidden="0" w:uiPriority="64" w:unhideWhenUsed="0"/>
-    <w:lsdException w:name="Medium List 1" w:semiHidden="0" w:uiPriority="65" w:unhideWhenUsed="0"/>
-    <w:lsdException w:name="Medium List 2" w:semiHidden="0" w:uiPriority="66" w:unhideWhenUsed="0"/>
-    <w:lsdException w:name="Medium Grid 1" w:semiHidden="0" w:uiPriority="67" w:unhideWhenUsed="0"/>
-    <w:lsdException w:name="Medium Grid 2" w:semiHidden="0" w:uiPriority="68" w:unhideWhenUsed="0"/>
-    <w:lsdException w:name="Medium Grid 3" w:semiHidden="0" w:uiPriority="69" w:unhideWhenUsed="0"/>
-    <w:lsdException w:name="Dark List" w:semiHidden="0" w:uiPriority="70" w:unhideWhenUsed="0"/>
-    <w:lsdException w:name="Colorful Shading" w:semiHidden="0" w:uiPriority="71" w:unhideWhenUsed="0"/>
-    <w:lsdException w:name="Colorful List" w:semiHidden="0" w:uiPriority="72" w:unhideWhenUsed="0"/>
-    <w:lsdException w:name="Colorful Grid" w:semiHidden="0" w:uiPriority="73" w:unhideWhenUsed="0"/>
-    <w:lsdException w:name="Light Shading Accent 1" w:semiHidden="0" w:uiPriority="60" w:unhideWhenUsed="0"/>
-    <w:lsdException w:name="Light List Accent 1" w:semiHidden="0" w:uiPriority="61" w:unhideWhenUsed="0"/>
-    <w:lsdException w:name="Light Grid Accent 1" w:semiHidden="0" w:uiPriority="62" w:unhideWhenUsed="0"/>
-    <w:lsdException w:name="Medium Shading 1 Accent 1" w:semiHidden="0" w:uiPriority="63" w:unhideWhenUsed="0"/>
-    <w:lsdException w:name="Medium Shading 2 Accent 1" w:semiHidden="0" w:uiPriority="64" w:unhideWhenUsed="0"/>
-    <w:lsdException w:name="Medium List 1 Accent 1" w:semiHidden="0" w:uiPriority="65" w:unhideWhenUsed="0"/>
-    <w:lsdException w:name="Revision" w:unhideWhenUsed="0"/>
-    <w:lsdException w:name="List Paragraph" w:semiHidden="0" w:uiPriority="34" w:unhideWhenUsed="0" w:qFormat="1"/>
-    <w:lsdException w:name="Quote" w:semiHidden="0" w:uiPriority="29" w:unhideWhenUsed="0" w:qFormat="1"/>
-    <w:lsdException w:name="Intense Quote" w:semiHidden="0" w:uiPriority="30" w:unhideWhenUsed="0" w:qFormat="1"/>
-    <w:lsdException w:name="Medium List 2 Accent 1" w:semiHidden="0" w:uiPriority="66" w:unhideWhenUsed="0"/>
-    <w:lsdException w:name="Medium Grid 1 Accent 1" w:semiHidden="0" w:uiPriority="67" w:unhideWhenUsed="0"/>
-    <w:lsdException w:name="Medium Grid 2 Accent 1" w:semiHidden="0" w:uiPriority="68" w:unhideWhenUsed="0"/>
-    <w:lsdException w:name="Medium Grid 3 Accent 1" w:semiHidden="0" w:uiPriority="69" w:unhideWhenUsed="0"/>
-    <w:lsdException w:name="Dark List Accent 1" w:semiHidden="0" w:uiPriority="70" w:unhideWhenUsed="0"/>
-    <w:lsdException w:name="Colorful Shading Accent 1" w:semiHidden="0" w:uiPriority="71" w:unhideWhenUsed="0"/>
-    <w:lsdException w:name="Colorful List Accent 1" w:semiHidden="0" w:uiPriority="72" w:unhideWhenUsed="0"/>
-    <w:lsdException w:name="Colorful Grid Accent 1" w:semiHidden="0" w:uiPriority="73" w:unhideWhenUsed="0"/>
-    <w:lsdException w:name="Light Shading Accent 2" w:semiHidden="0" w:uiPriority="60" w:unhideWhenUsed="0"/>
-    <w:lsdException w:name="Light List Accent 2" w:semiHidden="0" w:uiPriority="61" w:unhideWhenUsed="0"/>
-    <w:lsdException w:name="Light Grid Accent 2" w:semiHidden="0" w:uiPriority="62" w:unhideWhenUsed="0"/>
-    <w:lsdException w:name="Medium Shading 1 Accent 2" w:semiHidden="0" w:uiPriority="63" w:unhideWhenUsed="0"/>
-    <w:lsdException w:name="Medium Shading 2 Accent 2" w:semiHidden="0" w:uiPriority="64" w:unhideWhenUsed="0"/>
-    <w:lsdException w:name="Medium List 1 Accent 2" w:semiHidden="0" w:uiPriority="65" w:unhideWhenUsed="0"/>
-    <w:lsdException w:name="Medium List 2 Accent 2" w:semiHidden="0" w:uiPriority="66" w:unhideWhenUsed="0"/>
-    <w:lsdException w:name="Medium Grid 1 Accent 2" w:semiHidden="0" w:uiPriority="67" w:unhideWhenUsed="0"/>
-    <w:lsdException w:name="Medium Grid 2 Accent 2" w:semiHidden="0" w:uiPriority="68" w:unhideWhenUsed="0"/>
-    <w:lsdException w:name="Medium Grid 3 Accent 2" w:semiHidden="0" w:uiPriority="69" w:unhideWhenUsed="0"/>
-    <w:lsdException w:name="Dark List Accent 2" w:semiHidden="0" w:uiPriority="70" w:unhideWhenUsed="0"/>
-    <w:lsdException w:name="Colorful Shading Accent 2" w:semiHidden="0" w:uiPriority="71" w:unhideWhenUsed="0"/>
-    <w:lsdException w:name="Colorful List Accent 2" w:semiHidden="0" w:uiPriority="72" w:unhideWhenUsed="0"/>
-    <w:lsdException w:name="Colorful Grid Accent 2" w:semiHidden="0" w:uiPriority="73" w:unhideWhenUsed="0"/>
-    <w:lsdException w:name="Light Shading Accent 3" w:semiHidden="0" w:uiPriority="60" w:unhideWhenUsed="0"/>
-    <w:lsdException w:name="Light List Accent 3" w:semiHidden="0" w:uiPriority="61" w:unhideWhenUsed="0"/>
-    <w:lsdException w:name="Light Grid Accent 3" w:semiHidden="0" w:uiPriority="62" w:unhideWhenUsed="0"/>
-    <w:lsdException w:name="Medium Shading 1 Accent 3" w:semiHidden="0" w:uiPriority="63" w:unhideWhenUsed="0"/>
-    <w:lsdException w:name="Medium Shading 2 Accent 3" w:semiHidden="0" w:uiPriority="64" w:unhideWhenUsed="0"/>
-    <w:lsdException w:name="Medium List 1 Accent 3" w:semiHidden="0" w:uiPriority="65" w:unhideWhenUsed="0"/>
-    <w:lsdException w:name="Medium List 2 Accent 3" w:semiHidden="0" w:uiPriority="66" w:unhideWhenUsed="0"/>
-    <w:lsdException w:name="Medium Grid 1 Accent 3" w:semiHidden="0" w:uiPriority="67" w:unhideWhenUsed="0"/>
-    <w:lsdException w:name="Medium Grid 2 Accent 3" w:semiHidden="0" w:uiPriority="68" w:unhideWhenUsed="0"/>
-    <w:lsdException w:name="Medium Grid 3 Accent 3" w:semiHidden="0" w:uiPriority="69" w:unhideWhenUsed="0"/>
-    <w:lsdException w:name="Dark List Accent 3" w:semiHidden="0" w:uiPriority="70" w:unhideWhenUsed="0"/>
-    <w:lsdException w:name="Colorful Shading Accent 3" w:semiHidden="0" w:uiPriority="71" w:unhideWhenUsed="0"/>
-    <w:lsdException w:name="Colorful List Accent 3" w:semiHidden="0" w:uiPriority="72" w:unhideWhenUsed="0"/>
-    <w:lsdException w:name="Colorful Grid Accent 3" w:semiHidden="0" w:uiPriority="73" w:unhideWhenUsed="0"/>
-    <w:lsdException w:name="Light Shading Accent 4" w:semiHidden="0" w:uiPriority="60" w:unhideWhenUsed="0"/>
-    <w:lsdException w:name="Light List Accent 4" w:semiHidden="0" w:uiPriority="61" w:unhideWhenUsed="0"/>
-    <w:lsdException w:name="Light Grid Accent 4" w:semiHidden="0" w:uiPriority="62" w:unhideWhenUsed="0"/>
-    <w:lsdException w:name="Medium Shading 1 Accent 4" w:semiHidden="0" w:uiPriority="63" w:unhideWhenUsed="0"/>
-    <w:lsdException w:name="Medium Shading 2 Accent 4" w:semiHidden="0" w:uiPriority="64" w:unhideWhenUsed="0"/>
-    <w:lsdException w:name="Medium List 1 Accent 4" w:semiHidden="0" w:uiPriority="65" w:unhideWhenUsed="0"/>
-    <w:lsdException w:name="Medium List 2 Accent 4" w:semiHidden="0" w:uiPriority="66" w:unhideWhenUsed="0"/>
-    <w:lsdException w:name="Medium Grid 1 Accent 4" w:semiHidden="0" w:uiPriority="67" w:unhideWhenUsed="0"/>
-    <w:lsdException w:name="Medium Grid 2 Accent 4" w:semiHidden="0" w:uiPriority="68" w:unhideWhenUsed="0"/>
-    <w:lsdException w:name="Medium Grid 3 Accent 4" w:semiHidden="0" w:uiPriority="69" w:unhideWhenUsed="0"/>
-    <w:lsdException w:name="Dark List Accent 4" w:semiHidden="0" w:uiPriority="70" w:unhideWhenUsed="0"/>
-    <w:lsdException w:name="Colorful Shading Accent 4" w:semiHidden="0" w:uiPriority="71" w:unhideWhenUsed="0"/>
-    <w:lsdException w:name="Colorful List Accent 4" w:semiHidden="0" w:uiPriority="72" w:unhideWhenUsed="0"/>
-    <w:lsdException w:name="Colorful Grid Accent 4" w:semiHidden="0" w:uiPriority="73" w:unhideWhenUsed="0"/>
-    <w:lsdException w:name="Light Shading Accent 5" w:semiHidden="0" w:uiPriority="60" w:unhideWhenUsed="0"/>
-    <w:lsdException w:name="Light List Accent 5" w:semiHidden="0" w:uiPriority="61" w:unhideWhenUsed="0"/>
-    <w:lsdException w:name="Light Grid Accent 5" w:semiHidden="0" w:uiPriority="62" w:unhideWhenUsed="0"/>
-    <w:lsdException w:name="Medium Shading 1 Accent 5" w:semiHidden="0" w:uiPriority="63" w:unhideWhenUsed="0"/>
-    <w:lsdException w:name="Medium Shading 2 Accent 5" w:semiHidden="0" w:uiPriority="64" w:unhideWhenUsed="0"/>
-    <w:lsdException w:name="Medium List 1 Accent 5" w:semiHidden="0" w:uiPriority="65" w:unhideWhenUsed="0"/>
-    <w:lsdException w:name="Medium List 2 Accent 5" w:semiHidden="0" w:uiPriority="66" w:unhideWhenUsed="0"/>
-    <w:lsdException w:name="Medium Grid 1 Accent 5" w:semiHidden="0" w:uiPriority="67" w:unhideWhenUsed="0"/>
-    <w:lsdException w:name="Medium Grid 2 Accent 5" w:semiHidden="0" w:uiPriority="68" w:unhideWhenUsed="0"/>
-    <w:lsdException w:name="Medium Grid 3 Accent 5" w:semiHidden="0" w:uiPriority="69" w:unhideWhenUsed="0"/>
-    <w:lsdException w:name="Dark List Accent 5" w:semiHidden="0" w:uiPriority="70" w:unhideWhenUsed="0"/>
-    <w:lsdException w:name="Colorful Shading Accent 5" w:semiHidden="0" w:uiPriority="71" w:unhideWhenUsed="0"/>
-    <w:lsdException w:name="Colorful List Accent 5" w:semiHidden="0" w:uiPriority="72" w:unhideWhenUsed="0"/>
-    <w:lsdException w:name="Colorful Grid Accent 5" w:semiHidden="0" w:uiPriority="73" w:unhideWhenUsed="0"/>
-    <w:lsdException w:name="Light Shading Accent 6" w:semiHidden="0" w:uiPriority="60" w:unhideWhenUsed="0"/>
-    <w:lsdException w:name="Light List Accent 6" w:semiHidden="0" w:uiPriority="61" w:unhideWhenUsed="0"/>
-    <w:lsdException w:name="Light Grid Accent 6" w:semiHidden="0" w:uiPriority="62" w:unhideWhenUsed="0"/>
-    <w:lsdException w:name="Medium Shading 1 Accent 6" w:semiHidden="0" w:uiPriority="63" w:unhideWhenUsed="0"/>
-    <w:lsdException w:name="Medium Shading 2 Accent 6" w:semiHidden="0" w:uiPriority="64" w:unhideWhenUsed="0"/>
-    <w:lsdException w:name="Medium List 1 Accent 6" w:semiHidden="0" w:uiPriority="65" w:unhideWhenUsed="0"/>
-    <w:lsdException w:name="Medium List 2 Accent 6" w:semiHidden="0" w:uiPriority="66" w:unhideWhenUsed="0"/>
-    <w:lsdException w:name="Medium Grid 1 Accent 6" w:semiHidden="0" w:uiPriority="67" w:unhideWhenUsed="0"/>
-    <w:lsdException w:name="Medium Grid 2 Accent 6" w:semiHidden="0" w:uiPriority="68" w:unhideWhenUsed="0"/>
-    <w:lsdException w:name="Medium Grid 3 Accent 6" w:semiHidden="0" w:uiPriority="69" w:unhideWhenUsed="0"/>
-    <w:lsdException w:name="Dark List Accent 6" w:semiHidden="0" w:uiPriority="70" w:unhideWhenUsed="0"/>
-    <w:lsdException w:name="Colorful Shading Accent 6" w:semiHidden="0" w:uiPriority="71" w:unhideWhenUsed="0"/>
-    <w:lsdException w:name="Colorful List Accent 6" w:semiHidden="0" w:uiPriority="72" w:unhideWhenUsed="0"/>
-    <w:lsdException w:name="Colorful Grid Accent 6" w:semiHidden="0" w:uiPriority="73" w:unhideWhenUsed="0"/>
-    <w:lsdException w:name="Subtle Emphasis" w:semiHidden="0" w:uiPriority="19" w:unhideWhenUsed="0" w:qFormat="1"/>
-    <w:lsdException w:name="Intense Emphasis" w:semiHidden="0" w:uiPriority="21" w:unhideWhenUsed="0" w:qFormat="1"/>
-    <w:lsdException w:name="Subtle Reference" w:semiHidden="0" w:uiPriority="31" w:unhideWhenUsed="0" w:qFormat="1"/>
-    <w:lsdException w:name="Intense Reference" w:semiHidden="0" w:uiPriority="32" w:unhideWhenUsed="0" w:qFormat="1"/>
-    <w:lsdException w:name="Book Title" w:semiHidden="0" w:uiPriority="33" w:unhideWhenUsed="0" w:qFormat="1"/>
-    <w:lsdException w:name="Bibliography" w:uiPriority="37"/>
-    <w:lsdException w:name="TOC Heading" w:uiPriority="39" w:qFormat="1"/>
+  <w:latentStyles w:defLockedState="0" w:defUIPriority="99" w:defSemiHidden="0" w:defUnhideWhenUsed="0" w:defQFormat="0" w:count="371">
+    <w:lsdException w:name="Normal" w:uiPriority="0" w:qFormat="1"/>
+    <w:lsdException w:name="heading 1" w:uiPriority="0" w:qFormat="1"/>
+    <w:lsdException w:name="heading 2" w:semiHidden="1" w:uiPriority="0" w:unhideWhenUsed="1" w:qFormat="1"/>
+    <w:lsdException w:name="heading 3" w:semiHidden="1" w:uiPriority="9" w:unhideWhenUsed="1" w:qFormat="1"/>
+    <w:lsdException w:name="heading 4" w:semiHidden="1" w:uiPriority="9" w:unhideWhenUsed="1" w:qFormat="1"/>
+    <w:lsdException w:name="heading 5" w:semiHidden="1" w:uiPriority="9" w:unhideWhenUsed="1" w:qFormat="1"/>
+    <w:lsdException w:name="heading 6" w:semiHidden="1" w:uiPriority="9" w:unhideWhenUsed="1" w:qFormat="1"/>
+    <w:lsdException w:name="heading 7" w:semiHidden="1" w:uiPriority="9" w:unhideWhenUsed="1" w:qFormat="1"/>
+    <w:lsdException w:name="heading 8" w:semiHidden="1" w:uiPriority="9" w:unhideWhenUsed="1" w:qFormat="1"/>
+    <w:lsdException w:name="heading 9" w:semiHidden="1" w:uiPriority="9" w:unhideWhenUsed="1" w:qFormat="1"/>
+    <w:lsdException w:name="index 1" w:semiHidden="1" w:unhideWhenUsed="1"/>
+    <w:lsdException w:name="index 2" w:semiHidden="1" w:unhideWhenUsed="1"/>
+    <w:lsdException w:name="index 3" w:semiHidden="1" w:unhideWhenUsed="1"/>
+    <w:lsdException w:name="index 4" w:semiHidden="1" w:unhideWhenUsed="1"/>
+    <w:lsdException w:name="index 5" w:semiHidden="1" w:unhideWhenUsed="1"/>
+    <w:lsdException w:name="index 6" w:semiHidden="1" w:unhideWhenUsed="1"/>
+    <w:lsdException w:name="index 7" w:semiHidden="1" w:unhideWhenUsed="1"/>
+    <w:lsdException w:name="index 8" w:semiHidden="1" w:unhideWhenUsed="1"/>
+    <w:lsdException w:name="index 9" w:semiHidden="1" w:unhideWhenUsed="1"/>
+    <w:lsdException w:name="toc 1" w:semiHidden="1" w:uiPriority="39" w:unhideWhenUsed="1" w:qFormat="1"/>
+    <w:lsdException w:name="toc 2" w:semiHidden="1" w:uiPriority="39" w:unhideWhenUsed="1" w:qFormat="1"/>
+    <w:lsdException w:name="toc 3" w:semiHidden="1" w:uiPriority="39" w:unhideWhenUsed="1" w:qFormat="1"/>
+    <w:lsdException w:name="toc 4" w:semiHidden="1" w:uiPriority="39" w:unhideWhenUsed="1"/>
+    <w:lsdException w:name="toc 5" w:semiHidden="1" w:uiPriority="39" w:unhideWhenUsed="1"/>
+    <w:lsdException w:name="toc 6" w:semiHidden="1" w:uiPriority="39" w:unhideWhenUsed="1"/>
+    <w:lsdException w:name="toc 7" w:semiHidden="1" w:uiPriority="39" w:unhideWhenUsed="1"/>
+    <w:lsdException w:name="toc 8" w:semiHidden="1" w:uiPriority="39" w:unhideWhenUsed="1"/>
+    <w:lsdException w:name="toc 9" w:semiHidden="1" w:uiPriority="39" w:unhideWhenUsed="1"/>
+    <w:lsdException w:name="Normal Indent" w:semiHidden="1" w:unhideWhenUsed="1"/>
+    <w:lsdException w:name="footnote text" w:semiHidden="1" w:unhideWhenUsed="1"/>
+    <w:lsdException w:name="annotation text" w:semiHidden="1" w:unhideWhenUsed="1"/>
+    <w:lsdException w:name="header" w:semiHidden="1" w:unhideWhenUsed="1"/>
+    <w:lsdException w:name="footer" w:semiHidden="1" w:unhideWhenUsed="1"/>
+    <w:lsdException w:name="index heading" w:semiHidden="1" w:unhideWhenUsed="1"/>
+    <w:lsdException w:name="caption" w:semiHidden="1" w:uiPriority="35" w:unhideWhenUsed="1" w:qFormat="1"/>
+    <w:lsdException w:name="table of figures" w:semiHidden="1" w:unhideWhenUsed="1"/>
+    <w:lsdException w:name="envelope address" w:semiHidden="1" w:unhideWhenUsed="1"/>
+    <w:lsdException w:name="envelope return" w:semiHidden="1" w:unhideWhenUsed="1"/>
+    <w:lsdException w:name="footnote reference" w:semiHidden="1" w:unhideWhenUsed="1"/>
+    <w:lsdException w:name="annotation reference" w:semiHidden="1" w:unhideWhenUsed="1"/>
+    <w:lsdException w:name="line number" w:semiHidden="1" w:unhideWhenUsed="1"/>
+    <w:lsdException w:name="page number" w:semiHidden="1" w:unhideWhenUsed="1"/>
+    <w:lsdException w:name="endnote reference" w:semiHidden="1" w:unhideWhenUsed="1"/>
+    <w:lsdException w:name="endnote text" w:semiHidden="1" w:unhideWhenUsed="1"/>
+    <w:lsdException w:name="table of authorities" w:semiHidden="1" w:unhideWhenUsed="1"/>
+    <w:lsdException w:name="macro" w:semiHidden="1" w:unhideWhenUsed="1"/>
+    <w:lsdException w:name="toa heading" w:semiHidden="1" w:unhideWhenUsed="1"/>
+    <w:lsdException w:name="List" w:semiHidden="1" w:unhideWhenUsed="1"/>
+    <w:lsdException w:name="List Bullet" w:semiHidden="1" w:unhideWhenUsed="1"/>
+    <w:lsdException w:name="List Number" w:semiHidden="1" w:unhideWhenUsed="1"/>
+    <w:lsdException w:name="List 2" w:semiHidden="1" w:unhideWhenUsed="1"/>
+    <w:lsdException w:name="List 3" w:semiHidden="1" w:unhideWhenUsed="1"/>
+    <w:lsdException w:name="List 4" w:semiHidden="1" w:unhideWhenUsed="1"/>
+    <w:lsdException w:name="List 5" w:semiHidden="1" w:unhideWhenUsed="1"/>
+    <w:lsdException w:name="List Bullet 2" w:semiHidden="1" w:unhideWhenUsed="1"/>
+    <w:lsdException w:name="List Bullet 3" w:semiHidden="1" w:unhideWhenUsed="1"/>
+    <w:lsdException w:name="List Bullet 4" w:semiHidden="1" w:unhideWhenUsed="1"/>
+    <w:lsdException w:name="List Bullet 5" w:semiHidden="1" w:unhideWhenUsed="1"/>
+    <w:lsdException w:name="List Number 2" w:semiHidden="1" w:unhideWhenUsed="1"/>
+    <w:lsdException w:name="List Number 3" w:semiHidden="1" w:unhideWhenUsed="1"/>
+    <w:lsdException w:name="List Number 4" w:semiHidden="1" w:unhideWhenUsed="1"/>
+    <w:lsdException w:name="List Number 5" w:semiHidden="1" w:unhideWhenUsed="1"/>
+    <w:lsdException w:name="Title" w:uiPriority="10" w:qFormat="1"/>
+    <w:lsdException w:name="Closing" w:semiHidden="1" w:unhideWhenUsed="1"/>
+    <w:lsdException w:name="Signature" w:semiHidden="1" w:unhideWhenUsed="1"/>
+    <w:lsdException w:name="Default Paragraph Font" w:semiHidden="1" w:uiPriority="1" w:unhideWhenUsed="1"/>
+    <w:lsdException w:name="Body Text" w:semiHidden="1" w:uiPriority="0" w:unhideWhenUsed="1"/>
+    <w:lsdException w:name="Body Text Indent" w:semiHidden="1" w:unhideWhenUsed="1"/>
+    <w:lsdException w:name="List Continue" w:semiHidden="1" w:unhideWhenUsed="1"/>
+    <w:lsdException w:name="List Continue 2" w:semiHidden="1" w:unhideWhenUsed="1"/>
+    <w:lsdException w:name="List Continue 3" w:semiHidden="1" w:unhideWhenUsed="1"/>
+    <w:lsdException w:name="List Continue 4" w:semiHidden="1" w:unhideWhenUsed="1"/>
+    <w:lsdException w:name="List Continue 5" w:semiHidden="1" w:unhideWhenUsed="1"/>
+    <w:lsdException w:name="Message Header" w:semiHidden="1" w:unhideWhenUsed="1"/>
+    <w:lsdException w:name="Subtitle" w:uiPriority="11" w:qFormat="1"/>
+    <w:lsdException w:name="Salutation" w:semiHidden="1" w:unhideWhenUsed="1"/>
+    <w:lsdException w:name="Date" w:semiHidden="1" w:unhideWhenUsed="1"/>
+    <w:lsdException w:name="Body Text First Indent" w:semiHidden="1" w:unhideWhenUsed="1"/>
+    <w:lsdException w:name="Body Text First Indent 2" w:semiHidden="1" w:unhideWhenUsed="1"/>
+    <w:lsdException w:name="Note Heading" w:semiHidden="1" w:unhideWhenUsed="1"/>
+    <w:lsdException w:name="Body Text 2" w:semiHidden="1" w:unhideWhenUsed="1"/>
+    <w:lsdException w:name="Body Text 3" w:semiHidden="1" w:unhideWhenUsed="1"/>
+    <w:lsdException w:name="Body Text Indent 2" w:semiHidden="1" w:unhideWhenUsed="1"/>
+    <w:lsdException w:name="Body Text Indent 3" w:semiHidden="1" w:unhideWhenUsed="1"/>
+    <w:lsdException w:name="Block Text" w:semiHidden="1" w:unhideWhenUsed="1"/>
+    <w:lsdException w:name="Hyperlink" w:semiHidden="1" w:unhideWhenUsed="1"/>
+    <w:lsdException w:name="FollowedHyperlink" w:semiHidden="1" w:unhideWhenUsed="1"/>
+    <w:lsdException w:name="Strong" w:uiPriority="22" w:qFormat="1"/>
+    <w:lsdException w:name="Emphasis" w:uiPriority="20" w:qFormat="1"/>
+    <w:lsdException w:name="Document Map" w:semiHidden="1" w:unhideWhenUsed="1"/>
+    <w:lsdException w:name="Plain Text" w:semiHidden="1" w:unhideWhenUsed="1"/>
+    <w:lsdException w:name="E-mail Signature" w:semiHidden="1" w:unhideWhenUsed="1"/>
+    <w:lsdException w:name="HTML Top of Form" w:semiHidden="1" w:unhideWhenUsed="1"/>
+    <w:lsdException w:name="HTML Bottom of Form" w:semiHidden="1" w:unhideWhenUsed="1"/>
+    <w:lsdException w:name="Normal (Web)" w:semiHidden="1" w:unhideWhenUsed="1"/>
+    <w:lsdException w:name="HTML Acronym" w:semiHidden="1" w:unhideWhenUsed="1"/>
+    <w:lsdException w:name="HTML Address" w:semiHidden="1" w:unhideWhenUsed="1"/>
+    <w:lsdException w:name="HTML Cite" w:semiHidden="1" w:unhideWhenUsed="1"/>
+    <w:lsdException w:name="HTML Code" w:semiHidden="1" w:unhideWhenUsed="1"/>
+    <w:lsdException w:name="HTML Definition" w:semiHidden="1" w:unhideWhenUsed="1"/>
+    <w:lsdException w:name="HTML Keyboard" w:semiHidden="1" w:unhideWhenUsed="1"/>
+    <w:lsdException w:name="HTML Preformatted" w:semiHidden="1" w:unhideWhenUsed="1"/>
+    <w:lsdException w:name="HTML Sample" w:semiHidden="1" w:unhideWhenUsed="1"/>
+    <w:lsdException w:name="HTML Typewriter" w:semiHidden="1" w:unhideWhenUsed="1"/>
+    <w:lsdException w:name="HTML Variable" w:semiHidden="1" w:unhideWhenUsed="1"/>
+    <w:lsdException w:name="Normal Table" w:semiHidden="1" w:unhideWhenUsed="1"/>
+    <w:lsdException w:name="annotation subject" w:semiHidden="1" w:unhideWhenUsed="1"/>
+    <w:lsdException w:name="No List" w:semiHidden="1" w:unhideWhenUsed="1"/>
+    <w:lsdException w:name="Outline List 1" w:semiHidden="1" w:unhideWhenUsed="1"/>
+    <w:lsdException w:name="Outline List 2" w:semiHidden="1" w:unhideWhenUsed="1"/>
+    <w:lsdException w:name="Outline List 3" w:semiHidden="1" w:unhideWhenUsed="1"/>
+    <w:lsdException w:name="Table Simple 1" w:semiHidden="1" w:unhideWhenUsed="1"/>
+    <w:lsdException w:name="Table Simple 2" w:semiHidden="1" w:unhideWhenUsed="1"/>
+    <w:lsdException w:name="Table Simple 3" w:semiHidden="1" w:unhideWhenUsed="1"/>
+    <w:lsdException w:name="Table Classic 1" w:semiHidden="1" w:unhideWhenUsed="1"/>
+    <w:lsdException w:name="Table Classic 2" w:semiHidden="1" w:unhideWhenUsed="1"/>
+    <w:lsdException w:name="Table Classic 3" w:semiHidden="1" w:unhideWhenUsed="1"/>
+    <w:lsdException w:name="Table Classic 4" w:semiHidden="1" w:unhideWhenUsed="1"/>
+    <w:lsdException w:name="Table Colorful 1" w:semiHidden="1" w:unhideWhenUsed="1"/>
+    <w:lsdException w:name="Table Colorful 2" w:semiHidden="1" w:unhideWhenUsed="1"/>
+    <w:lsdException w:name="Table Colorful 3" w:semiHidden="1" w:unhideWhenUsed="1"/>
+    <w:lsdException w:name="Table Columns 1" w:semiHidden="1" w:unhideWhenUsed="1"/>
+    <w:lsdException w:name="Table Columns 2" w:semiHidden="1" w:unhideWhenUsed="1"/>
+    <w:lsdException w:name="Table Columns 3" w:semiHidden="1" w:unhideWhenUsed="1"/>
+    <w:lsdException w:name="Table Columns 4" w:semiHidden="1" w:unhideWhenUsed="1"/>
+    <w:lsdException w:name="Table Columns 5" w:semiHidden="1" w:unhideWhenUsed="1"/>
+    <w:lsdException w:name="Table Grid 1" w:semiHidden="1" w:unhideWhenUsed="1"/>
+    <w:lsdException w:name="Table Grid 2" w:semiHidden="1" w:unhideWhenUsed="1"/>
+    <w:lsdException w:name="Table Grid 3" w:semiHidden="1" w:unhideWhenUsed="1"/>
+    <w:lsdException w:name="Table Grid 4" w:semiHidden="1" w:unhideWhenUsed="1"/>
+    <w:lsdException w:name="Table Grid 5" w:semiHidden="1" w:unhideWhenUsed="1"/>
+    <w:lsdException w:name="Table Grid 6" w:semiHidden="1" w:unhideWhenUsed="1"/>
+    <w:lsdException w:name="Table Grid 7" w:semiHidden="1" w:unhideWhenUsed="1"/>
+    <w:lsdException w:name="Table Grid 8" w:semiHidden="1" w:unhideWhenUsed="1"/>
+    <w:lsdException w:name="Table List 1" w:semiHidden="1" w:unhideWhenUsed="1"/>
+    <w:lsdException w:name="Table List 2" w:semiHidden="1" w:unhideWhenUsed="1"/>
+    <w:lsdException w:name="Table List 3" w:semiHidden="1" w:unhideWhenUsed="1"/>
+    <w:lsdException w:name="Table List 4" w:semiHidden="1" w:unhideWhenUsed="1"/>
+    <w:lsdException w:name="Table List 5" w:semiHidden="1" w:unhideWhenUsed="1"/>
+    <w:lsdException w:name="Table List 6" w:semiHidden="1" w:unhideWhenUsed="1"/>
+    <w:lsdException w:name="Table List 7" w:semiHidden="1" w:unhideWhenUsed="1"/>
+    <w:lsdException w:name="Table List 8" w:semiHidden="1" w:unhideWhenUsed="1"/>
+    <w:lsdException w:name="Table 3D effects 1" w:semiHidden="1" w:unhideWhenUsed="1"/>
+    <w:lsdException w:name="Table 3D effects 2" w:semiHidden="1" w:unhideWhenUsed="1"/>
+    <w:lsdException w:name="Table 3D effects 3" w:semiHidden="1" w:unhideWhenUsed="1"/>
+    <w:lsdException w:name="Table Contemporary" w:semiHidden="1" w:unhideWhenUsed="1"/>
+    <w:lsdException w:name="Table Elegant" w:semiHidden="1" w:unhideWhenUsed="1"/>
+    <w:lsdException w:name="Table Professional" w:semiHidden="1" w:unhideWhenUsed="1"/>
+    <w:lsdException w:name="Table Subtle 1" w:semiHidden="1" w:unhideWhenUsed="1"/>
+    <w:lsdException w:name="Table Subtle 2" w:semiHidden="1" w:unhideWhenUsed="1"/>
+    <w:lsdException w:name="Table Web 1" w:semiHidden="1" w:unhideWhenUsed="1"/>
+    <w:lsdException w:name="Table Web 2" w:semiHidden="1" w:unhideWhenUsed="1"/>
+    <w:lsdException w:name="Table Web 3" w:semiHidden="1" w:unhideWhenUsed="1"/>
+    <w:lsdException w:name="Balloon Text" w:semiHidden="1" w:unhideWhenUsed="1"/>
+    <w:lsdException w:name="Table Grid" w:uiPriority="0"/>
+    <w:lsdException w:name="Table Theme" w:semiHidden="1" w:unhideWhenUsed="1"/>
+    <w:lsdException w:name="Placeholder Text" w:semiHidden="1"/>
+    <w:lsdException w:name="No Spacing" w:uiPriority="1" w:qFormat="1"/>
+    <w:lsdException w:name="Light Shading" w:uiPriority="60"/>
+    <w:lsdException w:name="Light List" w:uiPriority="61"/>
+    <w:lsdException w:name="Light Grid" w:uiPriority="62"/>
+    <w:lsdException w:name="Medium Shading 1" w:uiPriority="63"/>
+    <w:lsdException w:name="Medium Shading 2" w:uiPriority="64"/>
+    <w:lsdException w:name="Medium List 1" w:uiPriority="65"/>
+    <w:lsdException w:name="Medium List 2" w:uiPriority="66"/>
+    <w:lsdException w:name="Medium Grid 1" w:uiPriority="67"/>
+    <w:lsdException w:name="Medium Grid 2" w:uiPriority="68"/>
+    <w:lsdException w:name="Medium Grid 3" w:uiPriority="69"/>
+    <w:lsdException w:name="Dark List" w:uiPriority="70"/>
+    <w:lsdException w:name="Colorful Shading" w:uiPriority="71"/>
+    <w:lsdException w:name="Colorful List" w:uiPriority="72"/>
+    <w:lsdException w:name="Colorful Grid" w:uiPriority="73"/>
+    <w:lsdException w:name="Light Shading Accent 1" w:uiPriority="60"/>
+    <w:lsdException w:name="Light List Accent 1" w:uiPriority="61"/>
+    <w:lsdException w:name="Light Grid Accent 1" w:uiPriority="62"/>
+    <w:lsdException w:name="Medium Shading 1 Accent 1" w:uiPriority="63"/>
+    <w:lsdException w:name="Medium Shading 2 Accent 1" w:uiPriority="64"/>
+    <w:lsdException w:name="Medium List 1 Accent 1" w:uiPriority="65"/>
+    <w:lsdException w:name="Revision" w:semiHidden="1"/>
+    <w:lsdException w:name="List Paragraph" w:uiPriority="34" w:qFormat="1"/>
+    <w:lsdException w:name="Quote" w:uiPriority="29" w:qFormat="1"/>
+    <w:lsdException w:name="Intense Quote" w:uiPriority="30" w:qFormat="1"/>
+    <w:lsdException w:name="Medium List 2 Accent 1" w:uiPriority="66"/>
+    <w:lsdException w:name="Medium Grid 1 Accent 1" w:uiPriority="67"/>
+    <w:lsdException w:name="Medium Grid 2 Accent 1" w:uiPriority="68"/>
+    <w:lsdException w:name="Medium Grid 3 Accent 1" w:uiPriority="69"/>
+    <w:lsdException w:name="Dark List Accent 1" w:uiPriority="70"/>
+    <w:lsdException w:name="Colorful Shading Accent 1" w:uiPriority="71"/>
+    <w:lsdException w:name="Colorful List Accent 1" w:uiPriority="72"/>
+    <w:lsdException w:name="Colorful Grid Accent 1" w:uiPriority="73"/>
+    <w:lsdException w:name="Light Shading Accent 2" w:uiPriority="60"/>
+    <w:lsdException w:name="Light List Accent 2" w:uiPriority="61"/>
+    <w:lsdException w:name="Light Grid Accent 2" w:uiPriority="62"/>
+    <w:lsdException w:name="Medium Shading 1 Accent 2" w:uiPriority="63"/>
+    <w:lsdException w:name="Medium Shading 2 Accent 2" w:uiPriority="64"/>
+    <w:lsdException w:name="Medium List 1 Accent 2" w:uiPriority="65"/>
+    <w:lsdException w:name="Medium List 2 Accent 2" w:uiPriority="66"/>
+    <w:lsdException w:name="Medium Grid 1 Accent 2" w:uiPriority="67"/>
+    <w:lsdException w:name="Medium Grid 2 Accent 2" w:uiPriority="68"/>
+    <w:lsdException w:name="Medium Grid 3 Accent 2" w:uiPriority="69"/>
+    <w:lsdException w:name="Dark List Accent 2" w:uiPriority="70"/>
+    <w:lsdException w:name="Colorful Shading Accent 2" w:uiPriority="71"/>
+    <w:lsdException w:name="Colorful List Accent 2" w:uiPriority="72"/>
+    <w:lsdException w:name="Colorful Grid Accent 2" w:uiPriority="73"/>
+    <w:lsdException w:name="Light Shading Accent 3" w:uiPriority="60"/>
+    <w:lsdException w:name="Light List Accent 3" w:uiPriority="61"/>
+    <w:lsdException w:name="Light Grid Accent 3" w:uiPriority="62"/>
+    <w:lsdException w:name="Medium Shading 1 Accent 3" w:uiPriority="63"/>
+    <w:lsdException w:name="Medium Shading 2 Accent 3" w:uiPriority="64"/>
+    <w:lsdException w:name="Medium List 1 Accent 3" w:uiPriority="65"/>
+    <w:lsdException w:name="Medium List 2 Accent 3" w:uiPriority="66"/>
+    <w:lsdException w:name="Medium Grid 1 Accent 3" w:uiPriority="67"/>
+    <w:lsdException w:name="Medium Grid 2 Accent 3" w:uiPriority="68"/>
+    <w:lsdException w:name="Medium Grid 3 Accent 3" w:uiPriority="69"/>
+    <w:lsdException w:name="Dark List Accent 3" w:uiPriority="70"/>
+    <w:lsdException w:name="Colorful Shading Accent 3" w:uiPriority="71"/>
+    <w:lsdException w:name="Colorful List Accent 3" w:uiPriority="72"/>
+    <w:lsdException w:name="Colorful Grid Accent 3" w:uiPriority="73"/>
+    <w:lsdException w:name="Light Shading Accent 4" w:uiPriority="60"/>
+    <w:lsdException w:name="Light List Accent 4" w:uiPriority="61"/>
+    <w:lsdException w:name="Light Grid Accent 4" w:uiPriority="62"/>
+    <w:lsdException w:name="Medium Shading 1 Accent 4" w:uiPriority="63"/>
+    <w:lsdException w:name="Medium Shading 2 Accent 4" w:uiPriority="64"/>
+    <w:lsdException w:name="Medium List 1 Accent 4" w:uiPriority="65"/>
+    <w:lsdException w:name="Medium List 2 Accent 4" w:uiPriority="66"/>
+    <w:lsdException w:name="Medium Grid 1 Accent 4" w:uiPriority="67"/>
+    <w:lsdException w:name="Medium Grid 2 Accent 4" w:uiPriority="68"/>
+    <w:lsdException w:name="Medium Grid 3 Accent 4" w:uiPriority="69"/>
+    <w:lsdException w:name="Dark List Accent 4" w:uiPriority="70"/>
+    <w:lsdException w:name="Colorful Shading Accent 4" w:uiPriority="71"/>
+    <w:lsdException w:name="Colorful List Accent 4" w:uiPriority="72"/>
+    <w:lsdException w:name="Colorful Grid Accent 4" w:uiPriority="73"/>
+    <w:lsdException w:name="Light Shading Accent 5" w:uiPriority="60"/>
+    <w:lsdException w:name="Light List Accent 5" w:uiPriority="61"/>
+    <w:lsdException w:name="Light Grid Accent 5" w:uiPriority="62"/>
+    <w:lsdException w:name="Medium Shading 1 Accent 5" w:uiPriority="63"/>
+    <w:lsdException w:name="Medium Shading 2 Accent 5" w:uiPriority="64"/>
+    <w:lsdException w:name="Medium List 1 Accent 5" w:uiPriority="65"/>
+    <w:lsdException w:name="Medium List 2 Accent 5" w:uiPriority="66"/>
+    <w:lsdException w:name="Medium Grid 1 Accent 5" w:uiPriority="67"/>
+    <w:lsdException w:name="Medium Grid 2 Accent 5" w:uiPriority="68"/>
+    <w:lsdException w:name="Medium Grid 3 Accent 5" w:uiPriority="69"/>
+    <w:lsdException w:name="Dark List Accent 5" w:uiPriority="70"/>
+    <w:lsdException w:name="Colorful Shading Accent 5" w:uiPriority="71"/>
+    <w:lsdException w:name="Colorful List Accent 5" w:uiPriority="72"/>
+    <w:lsdException w:name="Colorful Grid Accent 5" w:uiPriority="73"/>
+    <w:lsdException w:name="Light Shading Accent 6" w:uiPriority="60"/>
+    <w:lsdException w:name="Light List Accent 6" w:uiPriority="61"/>
+    <w:lsdException w:name="Light Grid Accent 6" w:uiPriority="62"/>
+    <w:lsdException w:name="Medium Shading 1 Accent 6" w:uiPriority="63"/>
+    <w:lsdException w:name="Medium Shading 2 Accent 6" w:uiPriority="64"/>
+    <w:lsdException w:name="Medium List 1 Accent 6" w:uiPriority="65"/>
+    <w:lsdException w:name="Medium List 2 Accent 6" w:uiPriority="66"/>
+    <w:lsdException w:name="Medium Grid 1 Accent 6" w:uiPriority="67"/>
+    <w:lsdException w:name="Medium Grid 2 Accent 6" w:uiPriority="68"/>
+    <w:lsdException w:name="Medium Grid 3 Accent 6" w:uiPriority="69"/>
+    <w:lsdException w:name="Dark List Accent 6" w:uiPriority="70"/>
+    <w:lsdException w:name="Colorful Shading Accent 6" w:uiPriority="71"/>
+    <w:lsdException w:name="Colorful List Accent 6" w:uiPriority="72"/>
+    <w:lsdException w:name="Colorful Grid Accent 6" w:uiPriority="73"/>
+    <w:lsdException w:name="Subtle Emphasis" w:uiPriority="19" w:qFormat="1"/>
+    <w:lsdException w:name="Intense Emphasis" w:uiPriority="21" w:qFormat="1"/>
+    <w:lsdException w:name="Subtle Reference" w:uiPriority="31" w:qFormat="1"/>
+    <w:lsdException w:name="Intense Reference" w:uiPriority="32" w:qFormat="1"/>
+    <w:lsdException w:name="Book Title" w:uiPriority="33" w:qFormat="1"/>
+    <w:lsdException w:name="Bibliography" w:semiHidden="1" w:uiPriority="37" w:unhideWhenUsed="1"/>
+    <w:lsdException w:name="TOC Heading" w:semiHidden="1" w:uiPriority="39" w:unhideWhenUsed="1" w:qFormat="1"/>
+    <w:lsdException w:name="Plain Table 1" w:uiPriority="41"/>
+    <w:lsdException w:name="Plain Table 2" w:uiPriority="42"/>
+    <w:lsdException w:name="Plain Table 3" w:uiPriority="43"/>
+    <w:lsdException w:name="Plain Table 4" w:uiPriority="44"/>
+    <w:lsdException w:name="Plain Table 5" w:uiPriority="45"/>
+    <w:lsdException w:name="Grid Table Light" w:uiPriority="40"/>
+    <w:lsdException w:name="Grid Table 1 Light" w:uiPriority="46"/>
+    <w:lsdException w:name="Grid Table 2" w:uiPriority="47"/>
+    <w:lsdException w:name="Grid Table 3" w:uiPriority="48"/>
+    <w:lsdException w:name="Grid Table 4" w:uiPriority="49"/>
+    <w:lsdException w:name="Grid Table 5 Dark" w:uiPriority="50"/>
+    <w:lsdException w:name="Grid Table 6 Colorful" w:uiPriority="51"/>
+    <w:lsdException w:name="Grid Table 7 Colorful" w:uiPriority="52"/>
+    <w:lsdException w:name="Grid Table 1 Light Accent 1" w:uiPriority="46"/>
+    <w:lsdException w:name="Grid Table 2 Accent 1" w:uiPriority="47"/>
+    <w:lsdException w:name="Grid Table 3 Accent 1" w:uiPriority="48"/>
+    <w:lsdException w:name="Grid Table 4 Accent 1" w:uiPriority="49"/>
+    <w:lsdException w:name="Grid Table 5 Dark Accent 1" w:uiPriority="50"/>
+    <w:lsdException w:name="Grid Table 6 Colorful Accent 1" w:uiPriority="51"/>
+    <w:lsdException w:name="Grid Table 7 Colorful Accent 1" w:uiPriority="52"/>
+    <w:lsdException w:name="Grid Table 1 Light Accent 2" w:uiPriority="46"/>
+    <w:lsdException w:name="Grid Table 2 Accent 2" w:uiPriority="47"/>
+    <w:lsdException w:name="Grid Table 3 Accent 2" w:uiPriority="48"/>
+    <w:lsdException w:name="Grid Table 4 Accent 2" w:uiPriority="49"/>
+    <w:lsdException w:name="Grid Table 5 Dark Accent 2" w:uiPriority="50"/>
+    <w:lsdException w:name="Grid Table 6 Colorful Accent 2" w:uiPriority="51"/>
+    <w:lsdException w:name="Grid Table 7 Colorful Accent 2" w:uiPriority="52"/>
+    <w:lsdException w:name="Grid Table 1 Light Accent 3" w:uiPriority="46"/>
+    <w:lsdException w:name="Grid Table 2 Accent 3" w:uiPriority="47"/>
+    <w:lsdException w:name="Grid Table 3 Accent 3" w:uiPriority="48"/>
+    <w:lsdException w:name="Grid Table 4 Accent 3" w:uiPriority="49"/>
+    <w:lsdException w:name="Grid Table 5 Dark Accent 3" w:uiPriority="50"/>
+    <w:lsdException w:name="Grid Table 6 Colorful Accent 3" w:uiPriority="51"/>
+    <w:lsdException w:name="Grid Table 7 Colorful Accent 3" w:uiPriority="52"/>
+    <w:lsdException w:name="Grid Table 1 Light Accent 4" w:uiPriority="46"/>
+    <w:lsdException w:name="Grid Table 2 Accent 4" w:uiPriority="47"/>
+    <w:lsdException w:name="Grid Table 3 Accent 4" w:uiPriority="48"/>
+    <w:lsdException w:name="Grid Table 4 Accent 4" w:uiPriority="49"/>
+    <w:lsdException w:name="Grid Table 5 Dark Accent 4" w:uiPriority="50"/>
+    <w:lsdException w:name="Grid Table 6 Colorful Accent 4" w:uiPriority="51"/>
+    <w:lsdException w:name="Grid Table 7 Colorful Accent 4" w:uiPriority="52"/>
+    <w:lsdException w:name="Grid Table 1 Light Accent 5" w:uiPriority="46"/>
+    <w:lsdException w:name="Grid Table 2 Accent 5" w:uiPriority="47"/>
+    <w:lsdException w:name="Grid Table 3 Accent 5" w:uiPriority="48"/>
+    <w:lsdException w:name="Grid Table 4 Accent 5" w:uiPriority="49"/>
+    <w:lsdException w:name="Grid Table 5 Dark Accent 5" w:uiPriority="50"/>
+    <w:lsdException w:name="Grid Table 6 Colorful Accent 5" w:uiPriority="51"/>
+    <w:lsdException w:name="Grid Table 7 Colorful Accent 5" w:uiPriority="52"/>
+    <w:lsdException w:name="Grid Table 1 Light Accent 6" w:uiPriority="46"/>
+    <w:lsdException w:name="Grid Table 2 Accent 6" w:uiPriority="47"/>
+    <w:lsdException w:name="Grid Table 3 Accent 6" w:uiPriority="48"/>
+    <w:lsdException w:name="Grid Table 4 Accent 6" w:uiPriority="49"/>
+    <w:lsdException w:name="Grid Table 5 Dark Accent 6" w:uiPriority="50"/>
+    <w:lsdException w:name="Grid Table 6 Colorful Accent 6" w:uiPriority="51"/>
+    <w:lsdException w:name="Grid Table 7 Colorful Accent 6" w:uiPriority="52"/>
+    <w:lsdException w:name="List Table 1 Light" w:uiPriority="46"/>
+    <w:lsdException w:name="List Table 2" w:uiPriority="47"/>
+    <w:lsdException w:name="List Table 3" w:uiPriority="48"/>
+    <w:lsdException w:name="List Table 4" w:uiPriority="49"/>
+    <w:lsdException w:name="List Table 5 Dark" w:uiPriority="50"/>
+    <w:lsdException w:name="List Table 6 Colorful" w:uiPriority="51"/>
+    <w:lsdException w:name="List Table 7 Colorful" w:uiPriority="52"/>
+    <w:lsdException w:name="List Table 1 Light Accent 1" w:uiPriority="46"/>
+    <w:lsdException w:name="List Table 2 Accent 1" w:uiPriority="47"/>
+    <w:lsdException w:name="List Table 3 Accent 1" w:uiPriority="48"/>
+    <w:lsdException w:name="List Table 4 Accent 1" w:uiPriority="49"/>
+    <w:lsdException w:name="List Table 5 Dark Accent 1" w:uiPriority="50"/>
+    <w:lsdException w:name="List Table 6 Colorful Accent 1" w:uiPriority="51"/>
+    <w:lsdException w:name="List Table 7 Colorful Accent 1" w:uiPriority="52"/>
+    <w:lsdException w:name="List Table 1 Light Accent 2" w:uiPriority="46"/>
+    <w:lsdException w:name="List Table 2 Accent 2" w:uiPriority="47"/>
+    <w:lsdException w:name="List Table 3 Accent 2" w:uiPriority="48"/>
+    <w:lsdException w:name="List Table 4 Accent 2" w:uiPriority="49"/>
+    <w:lsdException w:name="List Table 5 Dark Accent 2" w:uiPriority="50"/>
+    <w:lsdException w:name="List Table 6 Colorful Accent 2" w:uiPriority="51"/>
+    <w:lsdException w:name="List Table 7 Colorful Accent 2" w:uiPriority="52"/>
+    <w:lsdException w:name="List Table 1 Light Accent 3" w:uiPriority="46"/>
+    <w:lsdException w:name="List Table 2 Accent 3" w:uiPriority="47"/>
+    <w:lsdException w:name="List Table 3 Accent 3" w:uiPriority="48"/>
+    <w:lsdException w:name="List Table 4 Accent 3" w:uiPriority="49"/>
+    <w:lsdException w:name="List Table 5 Dark Accent 3" w:uiPriority="50"/>
+    <w:lsdException w:name="List Table 6 Colorful Accent 3" w:uiPriority="51"/>
+    <w:lsdException w:name="List Table 7 Colorful Accent 3" w:uiPriority="52"/>
+    <w:lsdException w:name="List Table 1 Light Accent 4" w:uiPriority="46"/>
+    <w:lsdException w:name="List Table 2 Accent 4" w:uiPriority="47"/>
+    <w:lsdException w:name="List Table 3 Accent 4" w:uiPriority="48"/>
+    <w:lsdException w:name="List Table 4 Accent 4" w:uiPriority="49"/>
+    <w:lsdException w:name="List Table 5 Dark Accent 4" w:uiPriority="50"/>
+    <w:lsdException w:name="List Table 6 Colorful Accent 4" w:uiPriority="51"/>
+    <w:lsdException w:name="List Table 7 Colorful Accent 4" w:uiPriority="52"/>
+    <w:lsdException w:name="List Table 1 Light Accent 5" w:uiPriority="46"/>
+    <w:lsdException w:name="List Table 2 Accent 5" w:uiPriority="47"/>
+    <w:lsdException w:name="List Table 3 Accent 5" w:uiPriority="48"/>
+    <w:lsdException w:name="List Table 4 Accent 5" w:uiPriority="49"/>
+    <w:lsdException w:name="List Table 5 Dark Accent 5" w:uiPriority="50"/>
+    <w:lsdException w:name="List Table 6 Colorful Accent 5" w:uiPriority="51"/>
+    <w:lsdException w:name="List Table 7 Colorful Accent 5" w:uiPriority="52"/>
+    <w:lsdException w:name="List Table 1 Light Accent 6" w:uiPriority="46"/>
+    <w:lsdException w:name="List Table 2 Accent 6" w:uiPriority="47"/>
+    <w:lsdException w:name="List Table 3 Accent 6" w:uiPriority="48"/>
+    <w:lsdException w:name="List Table 4 Accent 6" w:uiPriority="49"/>
+    <w:lsdException w:name="List Table 5 Dark Accent 6" w:uiPriority="50"/>
+    <w:lsdException w:name="List Table 6 Colorful Accent 6" w:uiPriority="51"/>
+    <w:lsdException w:name="List Table 7 Colorful Accent 6" w:uiPriority="52"/>
   </w:latentStyles>
   <w:style w:type="paragraph" w:default="1" w:styleId="Normal">
     <w:name w:val="Normal"/>
@@ -5390,7 +5960,6 @@
     <w:uiPriority w:val="99"/>
     <w:semiHidden/>
     <w:unhideWhenUsed/>
-    <w:qFormat/>
     <w:tblPr>
       <w:tblInd w:w="0" w:type="dxa"/>
       <w:tblCellMar>
@@ -5945,11 +6514,11 @@
     <w:qFormat/>
     <w:rsid w:val="005F60BA"/>
   </w:style>
-  <w:style w:type="paragraph" w:styleId="Ttulo">
+  <w:style w:type="paragraph" w:styleId="Puesto">
     <w:name w:val="Title"/>
     <w:basedOn w:val="Normal"/>
     <w:next w:val="Normal"/>
-    <w:link w:val="TtuloCar"/>
+    <w:link w:val="PuestoCar"/>
     <w:uiPriority w:val="10"/>
     <w:qFormat/>
     <w:rsid w:val="009A3173"/>
@@ -5969,10 +6538,10 @@
       <w:szCs w:val="52"/>
     </w:rPr>
   </w:style>
-  <w:style w:type="character" w:customStyle="1" w:styleId="TtuloCar">
-    <w:name w:val="Título Car"/>
+  <w:style w:type="character" w:customStyle="1" w:styleId="PuestoCar">
+    <w:name w:val="Puesto Car"/>
     <w:basedOn w:val="Fuentedeprrafopredeter"/>
-    <w:link w:val="Ttulo"/>
+    <w:link w:val="Puesto"/>
     <w:uiPriority w:val="10"/>
     <w:rsid w:val="009A3173"/>
     <w:rPr>
@@ -5986,7 +6555,7 @@
   </w:style>
   <w:style w:type="paragraph" w:customStyle="1" w:styleId="PSI-Ttulo">
     <w:name w:val="PSI - Título"/>
-    <w:basedOn w:val="Ttulo"/>
+    <w:basedOn w:val="Puesto"/>
     <w:autoRedefine/>
     <w:qFormat/>
     <w:rsid w:val="009A3173"/>
@@ -6032,7 +6601,6 @@
       <w:lang w:val="en-US"/>
     </w:rPr>
     <w:tblPr>
-      <w:tblInd w:w="0" w:type="dxa"/>
       <w:tblBorders>
         <w:top w:val="single" w:sz="4" w:space="0" w:color="auto"/>
         <w:left w:val="single" w:sz="4" w:space="0" w:color="auto"/>
@@ -6041,12 +6609,6 @@
         <w:insideH w:val="single" w:sz="4" w:space="0" w:color="auto"/>
         <w:insideV w:val="single" w:sz="4" w:space="0" w:color="auto"/>
       </w:tblBorders>
-      <w:tblCellMar>
-        <w:top w:w="0" w:type="dxa"/>
-        <w:left w:w="108" w:type="dxa"/>
-        <w:bottom w:w="0" w:type="dxa"/>
-        <w:right w:w="108" w:type="dxa"/>
-      </w:tblCellMar>
     </w:tblPr>
   </w:style>
   <w:style w:type="paragraph" w:styleId="Prrafodelista">
@@ -6370,7 +6932,7 @@
 </file>
 
 <file path=customXml/itemProps2.xml><?xml version="1.0" encoding="utf-8"?>
-<ds:datastoreItem xmlns:ds="http://schemas.openxmlformats.org/officeDocument/2006/customXml" ds:itemID="{1609BC61-C5DD-436E-BD5D-7BC7E5AE25B4}">
+<ds:datastoreItem xmlns:ds="http://schemas.openxmlformats.org/officeDocument/2006/customXml" ds:itemID="{C296F79E-48E9-4DF8-BBE5-133BD48EA8E7}">
   <ds:schemaRefs>
     <ds:schemaRef ds:uri="http://schemas.openxmlformats.org/officeDocument/2006/bibliography"/>
   </ds:schemaRefs>

</xml_diff>